<commit_message>
Updated Errors and Problems
</commit_message>
<xml_diff>
--- a/SloeberTutorial.docx
+++ b/SloeberTutorial.docx
@@ -13,6 +13,7 @@
           <w:lang w:val="en-US"/>
         </w:rPr>
       </w:pPr>
+      <w:bookmarkStart w:id="0" w:name="_Toc128651293"/>
       <w:r>
         <w:rPr>
           <w:rFonts w:ascii="Arial Black" w:hAnsi="Arial Black"/>
@@ -23,6 +24,7 @@
         </w:rPr>
         <w:t>Sloeber Tutorial</w:t>
       </w:r>
+      <w:bookmarkEnd w:id="0"/>
     </w:p>
     <w:p>
       <w:r>
@@ -39,8 +41,6 @@
       <w:r>
         <w:t>The arduino IDE put the focus on "a low entry level". Honestly with decades of experience in software development I can tell you -hand on hart- that the Arduino IDE is very good designed ... for it's purpose.</w:t>
       </w:r>
-      <w:bookmarkStart w:id="0" w:name="_GoBack"/>
-      <w:bookmarkEnd w:id="0"/>
     </w:p>
     <w:p>
       <w:pPr>
@@ -235,7 +235,127 @@
             </w:rPr>
             <w:fldChar w:fldCharType="separate"/>
           </w:r>
-          <w:hyperlink w:anchor="_Toc114866823" w:history="1">
+          <w:bookmarkStart w:id="1" w:name="_GoBack"/>
+          <w:bookmarkEnd w:id="1"/>
+          <w:r>
+            <w:rPr>
+              <w:rStyle w:val="Hyperlink"/>
+              <w:noProof/>
+            </w:rPr>
+            <w:fldChar w:fldCharType="begin"/>
+          </w:r>
+          <w:r>
+            <w:rPr>
+              <w:rStyle w:val="Hyperlink"/>
+              <w:noProof/>
+            </w:rPr>
+            <w:instrText xml:space="preserve"> </w:instrText>
+          </w:r>
+          <w:r>
+            <w:rPr>
+              <w:noProof/>
+            </w:rPr>
+            <w:instrText>HYPERLINK \l "_Toc128651293"</w:instrText>
+          </w:r>
+          <w:r>
+            <w:rPr>
+              <w:rStyle w:val="Hyperlink"/>
+              <w:noProof/>
+            </w:rPr>
+            <w:instrText xml:space="preserve"> </w:instrText>
+          </w:r>
+          <w:r>
+            <w:rPr>
+              <w:rStyle w:val="Hyperlink"/>
+              <w:noProof/>
+            </w:rPr>
+          </w:r>
+          <w:r>
+            <w:rPr>
+              <w:rStyle w:val="Hyperlink"/>
+              <w:noProof/>
+            </w:rPr>
+            <w:fldChar w:fldCharType="separate"/>
+          </w:r>
+          <w:r>
+            <w:rPr>
+              <w:rStyle w:val="Hyperlink"/>
+              <w:rFonts w:ascii="Arial Black" w:hAnsi="Arial Black"/>
+              <w:b/>
+              <w:noProof/>
+              <w:lang w:val="en-US"/>
+            </w:rPr>
+            <w:t>Sloeber Tutorial</w:t>
+          </w:r>
+          <w:r>
+            <w:rPr>
+              <w:noProof/>
+              <w:webHidden/>
+            </w:rPr>
+            <w:tab/>
+          </w:r>
+          <w:r>
+            <w:rPr>
+              <w:noProof/>
+              <w:webHidden/>
+            </w:rPr>
+            <w:fldChar w:fldCharType="begin"/>
+          </w:r>
+          <w:r>
+            <w:rPr>
+              <w:noProof/>
+              <w:webHidden/>
+            </w:rPr>
+            <w:instrText xml:space="preserve"> PAGEREF _Toc128651293 \h </w:instrText>
+          </w:r>
+          <w:r>
+            <w:rPr>
+              <w:noProof/>
+              <w:webHidden/>
+            </w:rPr>
+          </w:r>
+          <w:r>
+            <w:rPr>
+              <w:noProof/>
+              <w:webHidden/>
+            </w:rPr>
+            <w:fldChar w:fldCharType="separate"/>
+          </w:r>
+          <w:r>
+            <w:rPr>
+              <w:noProof/>
+              <w:webHidden/>
+            </w:rPr>
+            <w:t>1</w:t>
+          </w:r>
+          <w:r>
+            <w:rPr>
+              <w:noProof/>
+              <w:webHidden/>
+            </w:rPr>
+            <w:fldChar w:fldCharType="end"/>
+          </w:r>
+          <w:r>
+            <w:rPr>
+              <w:rStyle w:val="Hyperlink"/>
+              <w:noProof/>
+            </w:rPr>
+            <w:fldChar w:fldCharType="end"/>
+          </w:r>
+        </w:p>
+        <w:p>
+          <w:pPr>
+            <w:pStyle w:val="Verzeichnis1"/>
+            <w:tabs>
+              <w:tab w:val="right" w:leader="dot" w:pos="9062"/>
+            </w:tabs>
+            <w:rPr>
+              <w:rFonts w:eastAsiaTheme="minorEastAsia"/>
+              <w:noProof/>
+              <w:lang w:eastAsia="de-DE"/>
+            </w:rPr>
+          </w:pPr>
+          <w:hyperlink w:anchor="_Toc128651294" w:history="1">
             <w:r>
               <w:rPr>
                 <w:rStyle w:val="Hyperlink"/>
@@ -263,7 +383,7 @@
                 <w:noProof/>
                 <w:webHidden/>
               </w:rPr>
-              <w:instrText xml:space="preserve"> PAGEREF _Toc114866823 \h </w:instrText>
+              <w:instrText xml:space="preserve"> PAGEREF _Toc128651294 \h </w:instrText>
             </w:r>
             <w:r>
               <w:rPr>
@@ -306,7 +426,7 @@
               <w:lang w:eastAsia="de-DE"/>
             </w:rPr>
           </w:pPr>
-          <w:hyperlink w:anchor="_Toc114866824" w:history="1">
+          <w:hyperlink w:anchor="_Toc128651295" w:history="1">
             <w:r>
               <w:rPr>
                 <w:rStyle w:val="Hyperlink"/>
@@ -334,7 +454,7 @@
                 <w:noProof/>
                 <w:webHidden/>
               </w:rPr>
-              <w:instrText xml:space="preserve"> PAGEREF _Toc114866824 \h </w:instrText>
+              <w:instrText xml:space="preserve"> PAGEREF _Toc128651295 \h </w:instrText>
             </w:r>
             <w:r>
               <w:rPr>
@@ -377,7 +497,7 @@
               <w:lang w:eastAsia="de-DE"/>
             </w:rPr>
           </w:pPr>
-          <w:hyperlink w:anchor="_Toc114866825" w:history="1">
+          <w:hyperlink w:anchor="_Toc128651296" w:history="1">
             <w:r>
               <w:rPr>
                 <w:rStyle w:val="Hyperlink"/>
@@ -405,7 +525,7 @@
                 <w:noProof/>
                 <w:webHidden/>
               </w:rPr>
-              <w:instrText xml:space="preserve"> PAGEREF _Toc114866825 \h </w:instrText>
+              <w:instrText xml:space="preserve"> PAGEREF _Toc128651296 \h </w:instrText>
             </w:r>
             <w:r>
               <w:rPr>
@@ -448,7 +568,7 @@
               <w:lang w:eastAsia="de-DE"/>
             </w:rPr>
           </w:pPr>
-          <w:hyperlink w:anchor="_Toc114866826" w:history="1">
+          <w:hyperlink w:anchor="_Toc128651297" w:history="1">
             <w:r>
               <w:rPr>
                 <w:rStyle w:val="Hyperlink"/>
@@ -476,7 +596,7 @@
                 <w:noProof/>
                 <w:webHidden/>
               </w:rPr>
-              <w:instrText xml:space="preserve"> PAGEREF _Toc114866826 \h </w:instrText>
+              <w:instrText xml:space="preserve"> PAGEREF _Toc128651297 \h </w:instrText>
             </w:r>
             <w:r>
               <w:rPr>
@@ -519,7 +639,7 @@
               <w:lang w:eastAsia="de-DE"/>
             </w:rPr>
           </w:pPr>
-          <w:hyperlink w:anchor="_Toc114866827" w:history="1">
+          <w:hyperlink w:anchor="_Toc128651298" w:history="1">
             <w:r>
               <w:rPr>
                 <w:rStyle w:val="Hyperlink"/>
@@ -547,7 +667,7 @@
                 <w:noProof/>
                 <w:webHidden/>
               </w:rPr>
-              <w:instrText xml:space="preserve"> PAGEREF _Toc114866827 \h </w:instrText>
+              <w:instrText xml:space="preserve"> PAGEREF _Toc128651298 \h </w:instrText>
             </w:r>
             <w:r>
               <w:rPr>
@@ -590,7 +710,7 @@
               <w:lang w:eastAsia="de-DE"/>
             </w:rPr>
           </w:pPr>
-          <w:hyperlink w:anchor="_Toc114866828" w:history="1">
+          <w:hyperlink w:anchor="_Toc128651299" w:history="1">
             <w:r>
               <w:rPr>
                 <w:rStyle w:val="Hyperlink"/>
@@ -618,7 +738,7 @@
                 <w:noProof/>
                 <w:webHidden/>
               </w:rPr>
-              <w:instrText xml:space="preserve"> PAGEREF _Toc114866828 \h </w:instrText>
+              <w:instrText xml:space="preserve"> PAGEREF _Toc128651299 \h </w:instrText>
             </w:r>
             <w:r>
               <w:rPr>
@@ -661,7 +781,7 @@
               <w:lang w:eastAsia="de-DE"/>
             </w:rPr>
           </w:pPr>
-          <w:hyperlink w:anchor="_Toc114866829" w:history="1">
+          <w:hyperlink w:anchor="_Toc128651300" w:history="1">
             <w:r>
               <w:rPr>
                 <w:rStyle w:val="Hyperlink"/>
@@ -689,7 +809,7 @@
                 <w:noProof/>
                 <w:webHidden/>
               </w:rPr>
-              <w:instrText xml:space="preserve"> PAGEREF _Toc114866829 \h </w:instrText>
+              <w:instrText xml:space="preserve"> PAGEREF _Toc128651300 \h </w:instrText>
             </w:r>
             <w:r>
               <w:rPr>
@@ -732,7 +852,7 @@
               <w:lang w:eastAsia="de-DE"/>
             </w:rPr>
           </w:pPr>
-          <w:hyperlink w:anchor="_Toc114866830" w:history="1">
+          <w:hyperlink w:anchor="_Toc128651301" w:history="1">
             <w:r>
               <w:rPr>
                 <w:rStyle w:val="Hyperlink"/>
@@ -760,7 +880,7 @@
                 <w:noProof/>
                 <w:webHidden/>
               </w:rPr>
-              <w:instrText xml:space="preserve"> PAGEREF _Toc114866830 \h </w:instrText>
+              <w:instrText xml:space="preserve"> PAGEREF _Toc128651301 \h </w:instrText>
             </w:r>
             <w:r>
               <w:rPr>
@@ -803,7 +923,7 @@
               <w:lang w:eastAsia="de-DE"/>
             </w:rPr>
           </w:pPr>
-          <w:hyperlink w:anchor="_Toc114866831" w:history="1">
+          <w:hyperlink w:anchor="_Toc128651302" w:history="1">
             <w:r>
               <w:rPr>
                 <w:rStyle w:val="Hyperlink"/>
@@ -831,7 +951,7 @@
                 <w:noProof/>
                 <w:webHidden/>
               </w:rPr>
-              <w:instrText xml:space="preserve"> PAGEREF _Toc114866831 \h </w:instrText>
+              <w:instrText xml:space="preserve"> PAGEREF _Toc128651302 \h </w:instrText>
             </w:r>
             <w:r>
               <w:rPr>
@@ -874,7 +994,7 @@
               <w:lang w:eastAsia="de-DE"/>
             </w:rPr>
           </w:pPr>
-          <w:hyperlink w:anchor="_Toc114866832" w:history="1">
+          <w:hyperlink w:anchor="_Toc128651303" w:history="1">
             <w:r>
               <w:rPr>
                 <w:rStyle w:val="Hyperlink"/>
@@ -902,7 +1022,7 @@
                 <w:noProof/>
                 <w:webHidden/>
               </w:rPr>
-              <w:instrText xml:space="preserve"> PAGEREF _Toc114866832 \h </w:instrText>
+              <w:instrText xml:space="preserve"> PAGEREF _Toc128651303 \h </w:instrText>
             </w:r>
             <w:r>
               <w:rPr>
@@ -945,14 +1065,14 @@
               <w:lang w:eastAsia="de-DE"/>
             </w:rPr>
           </w:pPr>
-          <w:hyperlink w:anchor="_Toc114866833" w:history="1">
+          <w:hyperlink w:anchor="_Toc128651304" w:history="1">
             <w:r>
               <w:rPr>
                 <w:rStyle w:val="Hyperlink"/>
                 <w:noProof/>
                 <w:lang w:val="en-US"/>
               </w:rPr>
-              <w:t>Enable automatic build before upload.</w:t>
+              <w:t>Enable automatic build before upload</w:t>
             </w:r>
             <w:r>
               <w:rPr>
@@ -973,7 +1093,7 @@
                 <w:noProof/>
                 <w:webHidden/>
               </w:rPr>
-              <w:instrText xml:space="preserve"> PAGEREF _Toc114866833 \h </w:instrText>
+              <w:instrText xml:space="preserve"> PAGEREF _Toc128651304 \h </w:instrText>
             </w:r>
             <w:r>
               <w:rPr>
@@ -1016,14 +1136,14 @@
               <w:lang w:eastAsia="de-DE"/>
             </w:rPr>
           </w:pPr>
-          <w:hyperlink w:anchor="_Toc114866834" w:history="1">
+          <w:hyperlink w:anchor="_Toc128651305" w:history="1">
             <w:r>
               <w:rPr>
                 <w:rStyle w:val="Hyperlink"/>
                 <w:noProof/>
                 <w:lang w:val="en-US"/>
               </w:rPr>
-              <w:t>Changing the Com Port for uploading.</w:t>
+              <w:t>Changing the Com Port for uploading</w:t>
             </w:r>
             <w:r>
               <w:rPr>
@@ -1044,7 +1164,7 @@
                 <w:noProof/>
                 <w:webHidden/>
               </w:rPr>
-              <w:instrText xml:space="preserve"> PAGEREF _Toc114866834 \h </w:instrText>
+              <w:instrText xml:space="preserve"> PAGEREF _Toc128651305 \h </w:instrText>
             </w:r>
             <w:r>
               <w:rPr>
@@ -1087,7 +1207,7 @@
               <w:lang w:eastAsia="de-DE"/>
             </w:rPr>
           </w:pPr>
-          <w:hyperlink w:anchor="_Toc114866835" w:history="1">
+          <w:hyperlink w:anchor="_Toc128651306" w:history="1">
             <w:r>
               <w:rPr>
                 <w:rStyle w:val="Hyperlink"/>
@@ -1115,7 +1235,7 @@
                 <w:noProof/>
                 <w:webHidden/>
               </w:rPr>
-              <w:instrText xml:space="preserve"> PAGEREF _Toc114866835 \h </w:instrText>
+              <w:instrText xml:space="preserve"> PAGEREF _Toc128651306 \h </w:instrText>
             </w:r>
             <w:r>
               <w:rPr>
@@ -1158,7 +1278,7 @@
               <w:lang w:eastAsia="de-DE"/>
             </w:rPr>
           </w:pPr>
-          <w:hyperlink w:anchor="_Toc114866836" w:history="1">
+          <w:hyperlink w:anchor="_Toc128651307" w:history="1">
             <w:r>
               <w:rPr>
                 <w:rStyle w:val="Hyperlink"/>
@@ -1186,7 +1306,7 @@
                 <w:noProof/>
                 <w:webHidden/>
               </w:rPr>
-              <w:instrText xml:space="preserve"> PAGEREF _Toc114866836 \h </w:instrText>
+              <w:instrText xml:space="preserve"> PAGEREF _Toc128651307 \h </w:instrText>
             </w:r>
             <w:r>
               <w:rPr>
@@ -1229,7 +1349,7 @@
               <w:lang w:eastAsia="de-DE"/>
             </w:rPr>
           </w:pPr>
-          <w:hyperlink w:anchor="_Toc114866837" w:history="1">
+          <w:hyperlink w:anchor="_Toc128651308" w:history="1">
             <w:r>
               <w:rPr>
                 <w:rStyle w:val="Hyperlink"/>
@@ -1257,7 +1377,7 @@
                 <w:noProof/>
                 <w:webHidden/>
               </w:rPr>
-              <w:instrText xml:space="preserve"> PAGEREF _Toc114866837 \h </w:instrText>
+              <w:instrText xml:space="preserve"> PAGEREF _Toc128651308 \h </w:instrText>
             </w:r>
             <w:r>
               <w:rPr>
@@ -1300,7 +1420,7 @@
               <w:lang w:eastAsia="de-DE"/>
             </w:rPr>
           </w:pPr>
-          <w:hyperlink w:anchor="_Toc114866838" w:history="1">
+          <w:hyperlink w:anchor="_Toc128651309" w:history="1">
             <w:r>
               <w:rPr>
                 <w:rStyle w:val="Hyperlink"/>
@@ -1328,7 +1448,7 @@
                 <w:noProof/>
                 <w:webHidden/>
               </w:rPr>
-              <w:instrText xml:space="preserve"> PAGEREF _Toc114866838 \h </w:instrText>
+              <w:instrText xml:space="preserve"> PAGEREF _Toc128651309 \h </w:instrText>
             </w:r>
             <w:r>
               <w:rPr>
@@ -1371,7 +1491,7 @@
               <w:lang w:eastAsia="de-DE"/>
             </w:rPr>
           </w:pPr>
-          <w:hyperlink w:anchor="_Toc114866839" w:history="1">
+          <w:hyperlink w:anchor="_Toc128651310" w:history="1">
             <w:r>
               <w:rPr>
                 <w:rStyle w:val="Hyperlink"/>
@@ -1399,7 +1519,7 @@
                 <w:noProof/>
                 <w:webHidden/>
               </w:rPr>
-              <w:instrText xml:space="preserve"> PAGEREF _Toc114866839 \h </w:instrText>
+              <w:instrText xml:space="preserve"> PAGEREF _Toc128651310 \h </w:instrText>
             </w:r>
             <w:r>
               <w:rPr>
@@ -1442,7 +1562,7 @@
               <w:lang w:eastAsia="de-DE"/>
             </w:rPr>
           </w:pPr>
-          <w:hyperlink w:anchor="_Toc114866840" w:history="1">
+          <w:hyperlink w:anchor="_Toc128651311" w:history="1">
             <w:r>
               <w:rPr>
                 <w:rStyle w:val="Hyperlink"/>
@@ -1470,7 +1590,7 @@
                 <w:noProof/>
                 <w:webHidden/>
               </w:rPr>
-              <w:instrText xml:space="preserve"> PAGEREF _Toc114866840 \h </w:instrText>
+              <w:instrText xml:space="preserve"> PAGEREF _Toc128651311 \h </w:instrText>
             </w:r>
             <w:r>
               <w:rPr>
@@ -1513,7 +1633,7 @@
               <w:lang w:eastAsia="de-DE"/>
             </w:rPr>
           </w:pPr>
-          <w:hyperlink w:anchor="_Toc114866841" w:history="1">
+          <w:hyperlink w:anchor="_Toc128651312" w:history="1">
             <w:r>
               <w:rPr>
                 <w:rStyle w:val="Hyperlink"/>
@@ -1541,7 +1661,7 @@
                 <w:noProof/>
                 <w:webHidden/>
               </w:rPr>
-              <w:instrText xml:space="preserve"> PAGEREF _Toc114866841 \h </w:instrText>
+              <w:instrText xml:space="preserve"> PAGEREF _Toc128651312 \h </w:instrText>
             </w:r>
             <w:r>
               <w:rPr>
@@ -1584,14 +1704,14 @@
               <w:lang w:eastAsia="de-DE"/>
             </w:rPr>
           </w:pPr>
-          <w:hyperlink w:anchor="_Toc114866842" w:history="1">
+          <w:hyperlink w:anchor="_Toc128651313" w:history="1">
             <w:r>
               <w:rPr>
                 <w:rStyle w:val="Hyperlink"/>
                 <w:noProof/>
                 <w:lang w:val="en-US"/>
               </w:rPr>
-              <w:t>Set up the Debug configuration.</w:t>
+              <w:t>Set up the Debug configuration</w:t>
             </w:r>
             <w:r>
               <w:rPr>
@@ -1612,7 +1732,7 @@
                 <w:noProof/>
                 <w:webHidden/>
               </w:rPr>
-              <w:instrText xml:space="preserve"> PAGEREF _Toc114866842 \h </w:instrText>
+              <w:instrText xml:space="preserve"> PAGEREF _Toc128651313 \h </w:instrText>
             </w:r>
             <w:r>
               <w:rPr>
@@ -1655,7 +1775,7 @@
               <w:lang w:eastAsia="de-DE"/>
             </w:rPr>
           </w:pPr>
-          <w:hyperlink w:anchor="_Toc114866843" w:history="1">
+          <w:hyperlink w:anchor="_Toc128651314" w:history="1">
             <w:r>
               <w:rPr>
                 <w:rStyle w:val="Hyperlink"/>
@@ -1683,7 +1803,7 @@
                 <w:noProof/>
                 <w:webHidden/>
               </w:rPr>
-              <w:instrText xml:space="preserve"> PAGEREF _Toc114866843 \h </w:instrText>
+              <w:instrText xml:space="preserve"> PAGEREF _Toc128651314 \h </w:instrText>
             </w:r>
             <w:r>
               <w:rPr>
@@ -1726,7 +1846,7 @@
               <w:lang w:eastAsia="de-DE"/>
             </w:rPr>
           </w:pPr>
-          <w:hyperlink w:anchor="_Toc114866844" w:history="1">
+          <w:hyperlink w:anchor="_Toc128651315" w:history="1">
             <w:r>
               <w:rPr>
                 <w:rStyle w:val="Hyperlink"/>
@@ -1754,7 +1874,7 @@
                 <w:noProof/>
                 <w:webHidden/>
               </w:rPr>
-              <w:instrText xml:space="preserve"> PAGEREF _Toc114866844 \h </w:instrText>
+              <w:instrText xml:space="preserve"> PAGEREF _Toc128651315 \h </w:instrText>
             </w:r>
             <w:r>
               <w:rPr>
@@ -1797,7 +1917,7 @@
               <w:lang w:eastAsia="de-DE"/>
             </w:rPr>
           </w:pPr>
-          <w:hyperlink w:anchor="_Toc114866845" w:history="1">
+          <w:hyperlink w:anchor="_Toc128651316" w:history="1">
             <w:r>
               <w:rPr>
                 <w:rStyle w:val="Hyperlink"/>
@@ -1825,7 +1945,7 @@
                 <w:noProof/>
                 <w:webHidden/>
               </w:rPr>
-              <w:instrText xml:space="preserve"> PAGEREF _Toc114866845 \h </w:instrText>
+              <w:instrText xml:space="preserve"> PAGEREF _Toc128651316 \h </w:instrText>
             </w:r>
             <w:r>
               <w:rPr>
@@ -1868,7 +1988,7 @@
               <w:lang w:eastAsia="de-DE"/>
             </w:rPr>
           </w:pPr>
-          <w:hyperlink w:anchor="_Toc114866846" w:history="1">
+          <w:hyperlink w:anchor="_Toc128651317" w:history="1">
             <w:r>
               <w:rPr>
                 <w:rStyle w:val="Hyperlink"/>
@@ -1896,7 +2016,7 @@
                 <w:noProof/>
                 <w:webHidden/>
               </w:rPr>
-              <w:instrText xml:space="preserve"> PAGEREF _Toc114866846 \h </w:instrText>
+              <w:instrText xml:space="preserve"> PAGEREF _Toc128651317 \h </w:instrText>
             </w:r>
             <w:r>
               <w:rPr>
@@ -1939,7 +2059,7 @@
               <w:lang w:eastAsia="de-DE"/>
             </w:rPr>
           </w:pPr>
-          <w:hyperlink w:anchor="_Toc114866847" w:history="1">
+          <w:hyperlink w:anchor="_Toc128651318" w:history="1">
             <w:r>
               <w:rPr>
                 <w:rStyle w:val="Hyperlink"/>
@@ -1967,7 +2087,7 @@
                 <w:noProof/>
                 <w:webHidden/>
               </w:rPr>
-              <w:instrText xml:space="preserve"> PAGEREF _Toc114866847 \h </w:instrText>
+              <w:instrText xml:space="preserve"> PAGEREF _Toc128651318 \h </w:instrText>
             </w:r>
             <w:r>
               <w:rPr>
@@ -2010,7 +2130,7 @@
               <w:lang w:eastAsia="de-DE"/>
             </w:rPr>
           </w:pPr>
-          <w:hyperlink w:anchor="_Toc114866848" w:history="1">
+          <w:hyperlink w:anchor="_Toc128651319" w:history="1">
             <w:r>
               <w:rPr>
                 <w:rStyle w:val="Hyperlink"/>
@@ -2038,7 +2158,7 @@
                 <w:noProof/>
                 <w:webHidden/>
               </w:rPr>
-              <w:instrText xml:space="preserve"> PAGEREF _Toc114866848 \h </w:instrText>
+              <w:instrText xml:space="preserve"> PAGEREF _Toc128651319 \h </w:instrText>
             </w:r>
             <w:r>
               <w:rPr>
@@ -2081,7 +2201,7 @@
               <w:lang w:eastAsia="de-DE"/>
             </w:rPr>
           </w:pPr>
-          <w:hyperlink w:anchor="_Toc114866849" w:history="1">
+          <w:hyperlink w:anchor="_Toc128651320" w:history="1">
             <w:r>
               <w:rPr>
                 <w:rStyle w:val="Hyperlink"/>
@@ -2109,7 +2229,7 @@
                 <w:noProof/>
                 <w:webHidden/>
               </w:rPr>
-              <w:instrText xml:space="preserve"> PAGEREF _Toc114866849 \h </w:instrText>
+              <w:instrText xml:space="preserve"> PAGEREF _Toc128651320 \h </w:instrText>
             </w:r>
             <w:r>
               <w:rPr>
@@ -2152,7 +2272,7 @@
               <w:lang w:eastAsia="de-DE"/>
             </w:rPr>
           </w:pPr>
-          <w:hyperlink w:anchor="_Toc114866850" w:history="1">
+          <w:hyperlink w:anchor="_Toc128651321" w:history="1">
             <w:r>
               <w:rPr>
                 <w:rStyle w:val="Hyperlink"/>
@@ -2180,7 +2300,7 @@
                 <w:noProof/>
                 <w:webHidden/>
               </w:rPr>
-              <w:instrText xml:space="preserve"> PAGEREF _Toc114866850 \h </w:instrText>
+              <w:instrText xml:space="preserve"> PAGEREF _Toc128651321 \h </w:instrText>
             </w:r>
             <w:r>
               <w:rPr>
@@ -2223,7 +2343,7 @@
               <w:lang w:eastAsia="de-DE"/>
             </w:rPr>
           </w:pPr>
-          <w:hyperlink w:anchor="_Toc114866851" w:history="1">
+          <w:hyperlink w:anchor="_Toc128651322" w:history="1">
             <w:r>
               <w:rPr>
                 <w:rStyle w:val="Hyperlink"/>
@@ -2251,7 +2371,7 @@
                 <w:noProof/>
                 <w:webHidden/>
               </w:rPr>
-              <w:instrText xml:space="preserve"> PAGEREF _Toc114866851 \h </w:instrText>
+              <w:instrText xml:space="preserve"> PAGEREF _Toc128651322 \h </w:instrText>
             </w:r>
             <w:r>
               <w:rPr>
@@ -2294,7 +2414,7 @@
               <w:lang w:eastAsia="de-DE"/>
             </w:rPr>
           </w:pPr>
-          <w:hyperlink w:anchor="_Toc114866852" w:history="1">
+          <w:hyperlink w:anchor="_Toc128651323" w:history="1">
             <w:r>
               <w:rPr>
                 <w:rStyle w:val="Hyperlink"/>
@@ -2322,7 +2442,7 @@
                 <w:noProof/>
                 <w:webHidden/>
               </w:rPr>
-              <w:instrText xml:space="preserve"> PAGEREF _Toc114866852 \h </w:instrText>
+              <w:instrText xml:space="preserve"> PAGEREF _Toc128651323 \h </w:instrText>
             </w:r>
             <w:r>
               <w:rPr>
@@ -2365,7 +2485,7 @@
               <w:lang w:eastAsia="de-DE"/>
             </w:rPr>
           </w:pPr>
-          <w:hyperlink w:anchor="_Toc114866853" w:history="1">
+          <w:hyperlink w:anchor="_Toc128651324" w:history="1">
             <w:r>
               <w:rPr>
                 <w:rStyle w:val="Hyperlink"/>
@@ -2393,7 +2513,7 @@
                 <w:noProof/>
                 <w:webHidden/>
               </w:rPr>
-              <w:instrText xml:space="preserve"> PAGEREF _Toc114866853 \h </w:instrText>
+              <w:instrText xml:space="preserve"> PAGEREF _Toc128651324 \h </w:instrText>
             </w:r>
             <w:r>
               <w:rPr>
@@ -2436,7 +2556,7 @@
               <w:lang w:eastAsia="de-DE"/>
             </w:rPr>
           </w:pPr>
-          <w:hyperlink w:anchor="_Toc114866854" w:history="1">
+          <w:hyperlink w:anchor="_Toc128651325" w:history="1">
             <w:r>
               <w:rPr>
                 <w:rStyle w:val="Hyperlink"/>
@@ -2464,7 +2584,7 @@
                 <w:noProof/>
                 <w:webHidden/>
               </w:rPr>
-              <w:instrText xml:space="preserve"> PAGEREF _Toc114866854 \h </w:instrText>
+              <w:instrText xml:space="preserve"> PAGEREF _Toc128651325 \h </w:instrText>
             </w:r>
             <w:r>
               <w:rPr>
@@ -2507,7 +2627,7 @@
               <w:lang w:eastAsia="de-DE"/>
             </w:rPr>
           </w:pPr>
-          <w:hyperlink w:anchor="_Toc114866855" w:history="1">
+          <w:hyperlink w:anchor="_Toc128651326" w:history="1">
             <w:r>
               <w:rPr>
                 <w:rStyle w:val="Hyperlink"/>
@@ -2535,7 +2655,7 @@
                 <w:noProof/>
                 <w:webHidden/>
               </w:rPr>
-              <w:instrText xml:space="preserve"> PAGEREF _Toc114866855 \h </w:instrText>
+              <w:instrText xml:space="preserve"> PAGEREF _Toc128651326 \h </w:instrText>
             </w:r>
             <w:r>
               <w:rPr>
@@ -2578,7 +2698,7 @@
               <w:lang w:eastAsia="de-DE"/>
             </w:rPr>
           </w:pPr>
-          <w:hyperlink w:anchor="_Toc114866856" w:history="1">
+          <w:hyperlink w:anchor="_Toc128651327" w:history="1">
             <w:r>
               <w:rPr>
                 <w:rStyle w:val="Hyperlink"/>
@@ -2606,7 +2726,7 @@
                 <w:noProof/>
                 <w:webHidden/>
               </w:rPr>
-              <w:instrText xml:space="preserve"> PAGEREF _Toc114866856 \h </w:instrText>
+              <w:instrText xml:space="preserve"> PAGEREF _Toc128651327 \h </w:instrText>
             </w:r>
             <w:r>
               <w:rPr>
@@ -2649,7 +2769,7 @@
               <w:lang w:eastAsia="de-DE"/>
             </w:rPr>
           </w:pPr>
-          <w:hyperlink w:anchor="_Toc114866857" w:history="1">
+          <w:hyperlink w:anchor="_Toc128651328" w:history="1">
             <w:r>
               <w:rPr>
                 <w:rStyle w:val="Hyperlink"/>
@@ -2677,7 +2797,7 @@
                 <w:noProof/>
                 <w:webHidden/>
               </w:rPr>
-              <w:instrText xml:space="preserve"> PAGEREF _Toc114866857 \h </w:instrText>
+              <w:instrText xml:space="preserve"> PAGEREF _Toc128651328 \h </w:instrText>
             </w:r>
             <w:r>
               <w:rPr>
@@ -2720,7 +2840,7 @@
               <w:lang w:eastAsia="de-DE"/>
             </w:rPr>
           </w:pPr>
-          <w:hyperlink w:anchor="_Toc114866858" w:history="1">
+          <w:hyperlink w:anchor="_Toc128651329" w:history="1">
             <w:r>
               <w:rPr>
                 <w:rStyle w:val="Hyperlink"/>
@@ -2748,7 +2868,7 @@
                 <w:noProof/>
                 <w:webHidden/>
               </w:rPr>
-              <w:instrText xml:space="preserve"> PAGEREF _Toc114866858 \h </w:instrText>
+              <w:instrText xml:space="preserve"> PAGEREF _Toc128651329 \h </w:instrText>
             </w:r>
             <w:r>
               <w:rPr>
@@ -2791,7 +2911,7 @@
               <w:lang w:eastAsia="de-DE"/>
             </w:rPr>
           </w:pPr>
-          <w:hyperlink w:anchor="_Toc114866859" w:history="1">
+          <w:hyperlink w:anchor="_Toc128651330" w:history="1">
             <w:r>
               <w:rPr>
                 <w:rStyle w:val="Hyperlink"/>
@@ -2819,7 +2939,7 @@
                 <w:noProof/>
                 <w:webHidden/>
               </w:rPr>
-              <w:instrText xml:space="preserve"> PAGEREF _Toc114866859 \h </w:instrText>
+              <w:instrText xml:space="preserve"> PAGEREF _Toc128651330 \h </w:instrText>
             </w:r>
             <w:r>
               <w:rPr>
@@ -2862,7 +2982,7 @@
               <w:lang w:eastAsia="de-DE"/>
             </w:rPr>
           </w:pPr>
-          <w:hyperlink w:anchor="_Toc114866860" w:history="1">
+          <w:hyperlink w:anchor="_Toc128651331" w:history="1">
             <w:r>
               <w:rPr>
                 <w:rStyle w:val="Hyperlink"/>
@@ -2890,7 +3010,7 @@
                 <w:noProof/>
                 <w:webHidden/>
               </w:rPr>
-              <w:instrText xml:space="preserve"> PAGEREF _Toc114866860 \h </w:instrText>
+              <w:instrText xml:space="preserve"> PAGEREF _Toc128651331 \h </w:instrText>
             </w:r>
             <w:r>
               <w:rPr>
@@ -2933,7 +3053,7 @@
               <w:lang w:eastAsia="de-DE"/>
             </w:rPr>
           </w:pPr>
-          <w:hyperlink w:anchor="_Toc114866861" w:history="1">
+          <w:hyperlink w:anchor="_Toc128651332" w:history="1">
             <w:r>
               <w:rPr>
                 <w:rStyle w:val="Hyperlink"/>
@@ -2961,7 +3081,7 @@
                 <w:noProof/>
                 <w:webHidden/>
               </w:rPr>
-              <w:instrText xml:space="preserve"> PAGEREF _Toc114866861 \h </w:instrText>
+              <w:instrText xml:space="preserve"> PAGEREF _Toc128651332 \h </w:instrText>
             </w:r>
             <w:r>
               <w:rPr>
@@ -3004,7 +3124,7 @@
               <w:lang w:eastAsia="de-DE"/>
             </w:rPr>
           </w:pPr>
-          <w:hyperlink w:anchor="_Toc114866862" w:history="1">
+          <w:hyperlink w:anchor="_Toc128651333" w:history="1">
             <w:r>
               <w:rPr>
                 <w:rStyle w:val="Hyperlink"/>
@@ -3032,7 +3152,7 @@
                 <w:noProof/>
                 <w:webHidden/>
               </w:rPr>
-              <w:instrText xml:space="preserve"> PAGEREF _Toc114866862 \h </w:instrText>
+              <w:instrText xml:space="preserve"> PAGEREF _Toc128651333 \h </w:instrText>
             </w:r>
             <w:r>
               <w:rPr>
@@ -3075,7 +3195,7 @@
               <w:lang w:eastAsia="de-DE"/>
             </w:rPr>
           </w:pPr>
-          <w:hyperlink w:anchor="_Toc114866863" w:history="1">
+          <w:hyperlink w:anchor="_Toc128651334" w:history="1">
             <w:r>
               <w:rPr>
                 <w:rStyle w:val="Hyperlink"/>
@@ -3103,7 +3223,7 @@
                 <w:noProof/>
                 <w:webHidden/>
               </w:rPr>
-              <w:instrText xml:space="preserve"> PAGEREF _Toc114866863 \h </w:instrText>
+              <w:instrText xml:space="preserve"> PAGEREF _Toc128651334 \h </w:instrText>
             </w:r>
             <w:r>
               <w:rPr>
@@ -3146,7 +3266,7 @@
               <w:lang w:eastAsia="de-DE"/>
             </w:rPr>
           </w:pPr>
-          <w:hyperlink w:anchor="_Toc114866864" w:history="1">
+          <w:hyperlink w:anchor="_Toc128651335" w:history="1">
             <w:r>
               <w:rPr>
                 <w:rStyle w:val="Hyperlink"/>
@@ -3174,7 +3294,7 @@
                 <w:noProof/>
                 <w:webHidden/>
               </w:rPr>
-              <w:instrText xml:space="preserve"> PAGEREF _Toc114866864 \h </w:instrText>
+              <w:instrText xml:space="preserve"> PAGEREF _Toc128651335 \h </w:instrText>
             </w:r>
             <w:r>
               <w:rPr>
@@ -3217,7 +3337,7 @@
               <w:lang w:eastAsia="de-DE"/>
             </w:rPr>
           </w:pPr>
-          <w:hyperlink w:anchor="_Toc114866865" w:history="1">
+          <w:hyperlink w:anchor="_Toc128651336" w:history="1">
             <w:r>
               <w:rPr>
                 <w:rStyle w:val="Hyperlink"/>
@@ -3245,7 +3365,7 @@
                 <w:noProof/>
                 <w:webHidden/>
               </w:rPr>
-              <w:instrText xml:space="preserve"> PAGEREF _Toc114866865 \h </w:instrText>
+              <w:instrText xml:space="preserve"> PAGEREF _Toc128651336 \h </w:instrText>
             </w:r>
             <w:r>
               <w:rPr>
@@ -3288,7 +3408,7 @@
               <w:lang w:eastAsia="de-DE"/>
             </w:rPr>
           </w:pPr>
-          <w:hyperlink w:anchor="_Toc114866866" w:history="1">
+          <w:hyperlink w:anchor="_Toc128651337" w:history="1">
             <w:r>
               <w:rPr>
                 <w:rStyle w:val="Hyperlink"/>
@@ -3316,7 +3436,7 @@
                 <w:noProof/>
                 <w:webHidden/>
               </w:rPr>
-              <w:instrText xml:space="preserve"> PAGEREF _Toc114866866 \h </w:instrText>
+              <w:instrText xml:space="preserve"> PAGEREF _Toc128651337 \h </w:instrText>
             </w:r>
             <w:r>
               <w:rPr>
@@ -3359,7 +3479,7 @@
               <w:lang w:eastAsia="de-DE"/>
             </w:rPr>
           </w:pPr>
-          <w:hyperlink w:anchor="_Toc114866867" w:history="1">
+          <w:hyperlink w:anchor="_Toc128651338" w:history="1">
             <w:r>
               <w:rPr>
                 <w:rStyle w:val="Hyperlink"/>
@@ -3387,7 +3507,7 @@
                 <w:noProof/>
                 <w:webHidden/>
               </w:rPr>
-              <w:instrText xml:space="preserve"> PAGEREF _Toc114866867 \h </w:instrText>
+              <w:instrText xml:space="preserve"> PAGEREF _Toc128651338 \h </w:instrText>
             </w:r>
             <w:r>
               <w:rPr>
@@ -3430,14 +3550,14 @@
               <w:lang w:eastAsia="de-DE"/>
             </w:rPr>
           </w:pPr>
-          <w:hyperlink w:anchor="_Toc114866868" w:history="1">
+          <w:hyperlink w:anchor="_Toc128651339" w:history="1">
             <w:r>
               <w:rPr>
                 <w:rStyle w:val="Hyperlink"/>
                 <w:noProof/>
                 <w:lang w:val="en-US"/>
               </w:rPr>
-              <w:t>Explore the history of your code.</w:t>
+              <w:t>Explore the history of your code</w:t>
             </w:r>
             <w:r>
               <w:rPr>
@@ -3458,7 +3578,7 @@
                 <w:noProof/>
                 <w:webHidden/>
               </w:rPr>
-              <w:instrText xml:space="preserve"> PAGEREF _Toc114866868 \h </w:instrText>
+              <w:instrText xml:space="preserve"> PAGEREF _Toc128651339 \h </w:instrText>
             </w:r>
             <w:r>
               <w:rPr>
@@ -3501,7 +3621,7 @@
               <w:lang w:eastAsia="de-DE"/>
             </w:rPr>
           </w:pPr>
-          <w:hyperlink w:anchor="_Toc114866869" w:history="1">
+          <w:hyperlink w:anchor="_Toc128651340" w:history="1">
             <w:r>
               <w:rPr>
                 <w:rStyle w:val="Hyperlink"/>
@@ -3529,7 +3649,7 @@
                 <w:noProof/>
                 <w:webHidden/>
               </w:rPr>
-              <w:instrText xml:space="preserve"> PAGEREF _Toc114866869 \h </w:instrText>
+              <w:instrText xml:space="preserve"> PAGEREF _Toc128651340 \h </w:instrText>
             </w:r>
             <w:r>
               <w:rPr>
@@ -3572,7 +3692,7 @@
               <w:lang w:eastAsia="de-DE"/>
             </w:rPr>
           </w:pPr>
-          <w:hyperlink w:anchor="_Toc114866870" w:history="1">
+          <w:hyperlink w:anchor="_Toc128651341" w:history="1">
             <w:r>
               <w:rPr>
                 <w:rStyle w:val="Hyperlink"/>
@@ -3600,7 +3720,7 @@
                 <w:noProof/>
                 <w:webHidden/>
               </w:rPr>
-              <w:instrText xml:space="preserve"> PAGEREF _Toc114866870 \h </w:instrText>
+              <w:instrText xml:space="preserve"> PAGEREF _Toc128651341 \h </w:instrText>
             </w:r>
             <w:r>
               <w:rPr>
@@ -3643,7 +3763,7 @@
               <w:lang w:eastAsia="de-DE"/>
             </w:rPr>
           </w:pPr>
-          <w:hyperlink w:anchor="_Toc114866871" w:history="1">
+          <w:hyperlink w:anchor="_Toc128651342" w:history="1">
             <w:r>
               <w:rPr>
                 <w:rStyle w:val="Hyperlink"/>
@@ -3671,7 +3791,7 @@
                 <w:noProof/>
                 <w:webHidden/>
               </w:rPr>
-              <w:instrText xml:space="preserve"> PAGEREF _Toc114866871 \h </w:instrText>
+              <w:instrText xml:space="preserve"> PAGEREF _Toc128651342 \h </w:instrText>
             </w:r>
             <w:r>
               <w:rPr>
@@ -3714,7 +3834,7 @@
               <w:lang w:eastAsia="de-DE"/>
             </w:rPr>
           </w:pPr>
-          <w:hyperlink w:anchor="_Toc114866872" w:history="1">
+          <w:hyperlink w:anchor="_Toc128651343" w:history="1">
             <w:r>
               <w:rPr>
                 <w:rStyle w:val="Hyperlink"/>
@@ -3742,7 +3862,7 @@
                 <w:noProof/>
                 <w:webHidden/>
               </w:rPr>
-              <w:instrText xml:space="preserve"> PAGEREF _Toc114866872 \h </w:instrText>
+              <w:instrText xml:space="preserve"> PAGEREF _Toc128651343 \h </w:instrText>
             </w:r>
             <w:r>
               <w:rPr>
@@ -3785,7 +3905,7 @@
               <w:lang w:eastAsia="de-DE"/>
             </w:rPr>
           </w:pPr>
-          <w:hyperlink w:anchor="_Toc114866873" w:history="1">
+          <w:hyperlink w:anchor="_Toc128651344" w:history="1">
             <w:r>
               <w:rPr>
                 <w:rStyle w:val="Hyperlink"/>
@@ -3813,7 +3933,7 @@
                 <w:noProof/>
                 <w:webHidden/>
               </w:rPr>
-              <w:instrText xml:space="preserve"> PAGEREF _Toc114866873 \h </w:instrText>
+              <w:instrText xml:space="preserve"> PAGEREF _Toc128651344 \h </w:instrText>
             </w:r>
             <w:r>
               <w:rPr>
@@ -3856,7 +3976,7 @@
               <w:lang w:eastAsia="de-DE"/>
             </w:rPr>
           </w:pPr>
-          <w:hyperlink w:anchor="_Toc114866874" w:history="1">
+          <w:hyperlink w:anchor="_Toc128651345" w:history="1">
             <w:r>
               <w:rPr>
                 <w:rStyle w:val="Hyperlink"/>
@@ -3884,7 +4004,7 @@
                 <w:noProof/>
                 <w:webHidden/>
               </w:rPr>
-              <w:instrText xml:space="preserve"> PAGEREF _Toc114866874 \h </w:instrText>
+              <w:instrText xml:space="preserve"> PAGEREF _Toc128651345 \h </w:instrText>
             </w:r>
             <w:r>
               <w:rPr>
@@ -3927,7 +4047,7 @@
               <w:lang w:eastAsia="de-DE"/>
             </w:rPr>
           </w:pPr>
-          <w:hyperlink w:anchor="_Toc114866875" w:history="1">
+          <w:hyperlink w:anchor="_Toc128651346" w:history="1">
             <w:r>
               <w:rPr>
                 <w:rStyle w:val="Hyperlink"/>
@@ -3955,7 +4075,7 @@
                 <w:noProof/>
                 <w:webHidden/>
               </w:rPr>
-              <w:instrText xml:space="preserve"> PAGEREF _Toc114866875 \h </w:instrText>
+              <w:instrText xml:space="preserve"> PAGEREF _Toc128651346 \h </w:instrText>
             </w:r>
             <w:r>
               <w:rPr>
@@ -3998,14 +4118,14 @@
               <w:lang w:eastAsia="de-DE"/>
             </w:rPr>
           </w:pPr>
-          <w:hyperlink w:anchor="_Toc114866876" w:history="1">
+          <w:hyperlink w:anchor="_Toc128651347" w:history="1">
             <w:r>
               <w:rPr>
                 <w:rStyle w:val="Hyperlink"/>
                 <w:noProof/>
                 <w:lang w:val="en-US"/>
               </w:rPr>
-              <w:t>Detach an editor perspective (e.g. Console) window.</w:t>
+              <w:t>Detach an editor perspective (e.g. Console) window</w:t>
             </w:r>
             <w:r>
               <w:rPr>
@@ -4026,7 +4146,7 @@
                 <w:noProof/>
                 <w:webHidden/>
               </w:rPr>
-              <w:instrText xml:space="preserve"> PAGEREF _Toc114866876 \h </w:instrText>
+              <w:instrText xml:space="preserve"> PAGEREF _Toc128651347 \h </w:instrText>
             </w:r>
             <w:r>
               <w:rPr>
@@ -4069,7 +4189,7 @@
               <w:lang w:eastAsia="de-DE"/>
             </w:rPr>
           </w:pPr>
-          <w:hyperlink w:anchor="_Toc114866877" w:history="1">
+          <w:hyperlink w:anchor="_Toc128651348" w:history="1">
             <w:r>
               <w:rPr>
                 <w:rStyle w:val="Hyperlink"/>
@@ -4097,7 +4217,7 @@
                 <w:noProof/>
                 <w:webHidden/>
               </w:rPr>
-              <w:instrText xml:space="preserve"> PAGEREF _Toc114866877 \h </w:instrText>
+              <w:instrText xml:space="preserve"> PAGEREF _Toc128651348 \h </w:instrText>
             </w:r>
             <w:r>
               <w:rPr>
@@ -4140,7 +4260,7 @@
               <w:lang w:eastAsia="de-DE"/>
             </w:rPr>
           </w:pPr>
-          <w:hyperlink w:anchor="_Toc114866878" w:history="1">
+          <w:hyperlink w:anchor="_Toc128651349" w:history="1">
             <w:r>
               <w:rPr>
                 <w:rStyle w:val="Hyperlink"/>
@@ -4168,7 +4288,7 @@
                 <w:noProof/>
                 <w:webHidden/>
               </w:rPr>
-              <w:instrText xml:space="preserve"> PAGEREF _Toc114866878 \h </w:instrText>
+              <w:instrText xml:space="preserve"> PAGEREF _Toc128651349 \h </w:instrText>
             </w:r>
             <w:r>
               <w:rPr>
@@ -4211,14 +4331,14 @@
               <w:lang w:eastAsia="de-DE"/>
             </w:rPr>
           </w:pPr>
-          <w:hyperlink w:anchor="_Toc114866879" w:history="1">
+          <w:hyperlink w:anchor="_Toc128651350" w:history="1">
             <w:r>
               <w:rPr>
                 <w:rStyle w:val="Hyperlink"/>
                 <w:noProof/>
                 <w:lang w:val="en-US"/>
               </w:rPr>
-              <w:t>A Window (e.g. Console) was accidentally deleted, the window arrangement is broken.</w:t>
+              <w:t>A Window (e.g. Console) was accidentally deleted, the window arrangement is broken</w:t>
             </w:r>
             <w:r>
               <w:rPr>
@@ -4239,7 +4359,7 @@
                 <w:noProof/>
                 <w:webHidden/>
               </w:rPr>
-              <w:instrText xml:space="preserve"> PAGEREF _Toc114866879 \h </w:instrText>
+              <w:instrText xml:space="preserve"> PAGEREF _Toc128651350 \h </w:instrText>
             </w:r>
             <w:r>
               <w:rPr>
@@ -4282,7 +4402,7 @@
               <w:lang w:eastAsia="de-DE"/>
             </w:rPr>
           </w:pPr>
-          <w:hyperlink w:anchor="_Toc114866880" w:history="1">
+          <w:hyperlink w:anchor="_Toc128651351" w:history="1">
             <w:r>
               <w:rPr>
                 <w:rStyle w:val="Hyperlink"/>
@@ -4310,7 +4430,7 @@
                 <w:noProof/>
                 <w:webHidden/>
               </w:rPr>
-              <w:instrText xml:space="preserve"> PAGEREF _Toc114866880 \h </w:instrText>
+              <w:instrText xml:space="preserve"> PAGEREF _Toc128651351 \h </w:instrText>
             </w:r>
             <w:r>
               <w:rPr>
@@ -4353,7 +4473,7 @@
               <w:lang w:eastAsia="de-DE"/>
             </w:rPr>
           </w:pPr>
-          <w:hyperlink w:anchor="_Toc114866881" w:history="1">
+          <w:hyperlink w:anchor="_Toc128651352" w:history="1">
             <w:r>
               <w:rPr>
                 <w:rStyle w:val="Hyperlink"/>
@@ -4381,7 +4501,7 @@
                 <w:noProof/>
                 <w:webHidden/>
               </w:rPr>
-              <w:instrText xml:space="preserve"> PAGEREF _Toc114866881 \h </w:instrText>
+              <w:instrText xml:space="preserve"> PAGEREF _Toc128651352 \h </w:instrText>
             </w:r>
             <w:r>
               <w:rPr>
@@ -4401,7 +4521,7 @@
                 <w:noProof/>
                 <w:webHidden/>
               </w:rPr>
-              <w:t>49</w:t>
+              <w:t>50</w:t>
             </w:r>
             <w:r>
               <w:rPr>
@@ -4424,14 +4544,14 @@
               <w:lang w:eastAsia="de-DE"/>
             </w:rPr>
           </w:pPr>
-          <w:hyperlink w:anchor="_Toc114866882" w:history="1">
+          <w:hyperlink w:anchor="_Toc128651353" w:history="1">
             <w:r>
               <w:rPr>
                 <w:rStyle w:val="Hyperlink"/>
                 <w:noProof/>
                 <w:lang w:val="en-US"/>
               </w:rPr>
-              <w:t>Keyboard layout changed to English/US</w:t>
+              <w:t>No build.opt</w:t>
             </w:r>
             <w:r>
               <w:rPr>
@@ -4452,7 +4572,7 @@
                 <w:noProof/>
                 <w:webHidden/>
               </w:rPr>
-              <w:instrText xml:space="preserve"> PAGEREF _Toc114866882 \h </w:instrText>
+              <w:instrText xml:space="preserve"> PAGEREF _Toc128651353 \h </w:instrText>
             </w:r>
             <w:r>
               <w:rPr>
@@ -4495,7 +4615,78 @@
               <w:lang w:eastAsia="de-DE"/>
             </w:rPr>
           </w:pPr>
-          <w:hyperlink w:anchor="_Toc114866883" w:history="1">
+          <w:hyperlink w:anchor="_Toc128651354" w:history="1">
+            <w:r>
+              <w:rPr>
+                <w:rStyle w:val="Hyperlink"/>
+                <w:noProof/>
+                <w:lang w:val="en-US"/>
+              </w:rPr>
+              <w:t>Keyboard layout changed to English/US</w:t>
+            </w:r>
+            <w:r>
+              <w:rPr>
+                <w:noProof/>
+                <w:webHidden/>
+              </w:rPr>
+              <w:tab/>
+            </w:r>
+            <w:r>
+              <w:rPr>
+                <w:noProof/>
+                <w:webHidden/>
+              </w:rPr>
+              <w:fldChar w:fldCharType="begin"/>
+            </w:r>
+            <w:r>
+              <w:rPr>
+                <w:noProof/>
+                <w:webHidden/>
+              </w:rPr>
+              <w:instrText xml:space="preserve"> PAGEREF _Toc128651354 \h </w:instrText>
+            </w:r>
+            <w:r>
+              <w:rPr>
+                <w:noProof/>
+                <w:webHidden/>
+              </w:rPr>
+            </w:r>
+            <w:r>
+              <w:rPr>
+                <w:noProof/>
+                <w:webHidden/>
+              </w:rPr>
+              <w:fldChar w:fldCharType="separate"/>
+            </w:r>
+            <w:r>
+              <w:rPr>
+                <w:noProof/>
+                <w:webHidden/>
+              </w:rPr>
+              <w:t>50</w:t>
+            </w:r>
+            <w:r>
+              <w:rPr>
+                <w:noProof/>
+                <w:webHidden/>
+              </w:rPr>
+              <w:fldChar w:fldCharType="end"/>
+            </w:r>
+          </w:hyperlink>
+        </w:p>
+        <w:p>
+          <w:pPr>
+            <w:pStyle w:val="Verzeichnis2"/>
+            <w:tabs>
+              <w:tab w:val="right" w:leader="dot" w:pos="9062"/>
+            </w:tabs>
+            <w:rPr>
+              <w:rFonts w:eastAsiaTheme="minorEastAsia"/>
+              <w:noProof/>
+              <w:lang w:eastAsia="de-DE"/>
+            </w:rPr>
+          </w:pPr>
+          <w:hyperlink w:anchor="_Toc128651355" w:history="1">
             <w:r>
               <w:rPr>
                 <w:rStyle w:val="Hyperlink"/>
@@ -4532,7 +4723,7 @@
                 <w:noProof/>
                 <w:webHidden/>
               </w:rPr>
-              <w:instrText xml:space="preserve"> PAGEREF _Toc114866883 \h </w:instrText>
+              <w:instrText xml:space="preserve"> PAGEREF _Toc128651355 \h </w:instrText>
             </w:r>
             <w:r>
               <w:rPr>
@@ -4575,7 +4766,7 @@
               <w:lang w:eastAsia="de-DE"/>
             </w:rPr>
           </w:pPr>
-          <w:hyperlink w:anchor="_Toc114866884" w:history="1">
+          <w:hyperlink w:anchor="_Toc128651356" w:history="1">
             <w:r>
               <w:rPr>
                 <w:rStyle w:val="Hyperlink"/>
@@ -4603,7 +4794,7 @@
                 <w:noProof/>
                 <w:webHidden/>
               </w:rPr>
-              <w:instrText xml:space="preserve"> PAGEREF _Toc114866884 \h </w:instrText>
+              <w:instrText xml:space="preserve"> PAGEREF _Toc128651356 \h </w:instrText>
             </w:r>
             <w:r>
               <w:rPr>
@@ -4675,7 +4866,7 @@
           <w:lang w:val="en-US"/>
         </w:rPr>
       </w:pPr>
-      <w:bookmarkStart w:id="1" w:name="_Toc114866823"/>
+      <w:bookmarkStart w:id="2" w:name="_Toc128651294"/>
       <w:r>
         <w:rPr>
           <w:lang w:val="en-US"/>
@@ -4683,7 +4874,7 @@
         <w:lastRenderedPageBreak/>
         <w:t>Installation</w:t>
       </w:r>
-      <w:bookmarkEnd w:id="1"/>
+      <w:bookmarkEnd w:id="2"/>
     </w:p>
     <w:p>
       <w:pPr>
@@ -4692,14 +4883,14 @@
           <w:lang w:val="en-US"/>
         </w:rPr>
       </w:pPr>
-      <w:bookmarkStart w:id="2" w:name="_Toc114866824"/>
+      <w:bookmarkStart w:id="3" w:name="_Toc128651295"/>
       <w:r>
         <w:rPr>
           <w:lang w:val="en-US"/>
         </w:rPr>
         <w:t>Setting Paths</w:t>
       </w:r>
-      <w:bookmarkEnd w:id="2"/>
+      <w:bookmarkEnd w:id="3"/>
     </w:p>
     <w:p>
       <w:pPr>
@@ -4850,7 +5041,7 @@
             <v:path o:extrusionok="f" gradientshapeok="t" o:connecttype="rect"/>
             <o:lock v:ext="edit" aspectratio="t"/>
           </v:shapetype>
-          <v:shape id="_x0000_i1025" type="#_x0000_t75" style="width:453pt;height:204.5pt">
+          <v:shape id="_x0000_i1025" type="#_x0000_t75" style="width:452.75pt;height:204.25pt">
             <v:imagedata r:id="rId8" o:title="2021-01-19 18_59_28-Sloeber Launcher"/>
           </v:shape>
         </w:pict>
@@ -4863,14 +5054,14 @@
           <w:lang w:val="en-US"/>
         </w:rPr>
       </w:pPr>
-      <w:bookmarkStart w:id="3" w:name="_Toc114866825"/>
+      <w:bookmarkStart w:id="4" w:name="_Toc128651296"/>
       <w:r>
         <w:rPr>
           <w:lang w:val="en-US"/>
         </w:rPr>
         <w:t>First start of Sloeber</w:t>
       </w:r>
-      <w:bookmarkEnd w:id="3"/>
+      <w:bookmarkEnd w:id="4"/>
     </w:p>
     <w:p>
       <w:pPr>
@@ -4896,7 +5087,7 @@
           <w:lang w:val="en-US"/>
         </w:rPr>
         <w:pict>
-          <v:shape id="_x0000_i1026" type="#_x0000_t75" style="width:396pt;height:277.5pt">
+          <v:shape id="_x0000_i1026" type="#_x0000_t75" style="width:396pt;height:277.6pt">
             <v:imagedata r:id="rId9" o:title="2021-01-19 19_01_48-Windows-Sicherheitshinweis"/>
           </v:shape>
         </w:pict>
@@ -4927,7 +5118,7 @@
         </w:rPr>
         <w:lastRenderedPageBreak/>
         <w:pict>
-          <v:shape id="_x0000_i1027" type="#_x0000_t75" style="width:406pt;height:306pt">
+          <v:shape id="_x0000_i1027" type="#_x0000_t75" style="width:406.4pt;height:306pt">
             <v:imagedata r:id="rId10" o:title="2021-01-19 19_15_04-sloeber-workspace - Sloeber"/>
           </v:shape>
         </w:pict>
@@ -4957,7 +5148,7 @@
           <w:lang w:val="en-US"/>
         </w:rPr>
         <w:pict>
-          <v:shape id="_x0000_i1028" type="#_x0000_t75" style="width:389.5pt;height:170.5pt">
+          <v:shape id="_x0000_i1028" type="#_x0000_t75" style="width:389.1pt;height:170.3pt">
             <v:imagedata r:id="rId11" o:title="2021-01-19 19_14_08-Finishing the installation "/>
           </v:shape>
         </w:pict>
@@ -4970,14 +5161,14 @@
           <w:lang w:val="en-US"/>
         </w:rPr>
       </w:pPr>
-      <w:bookmarkStart w:id="4" w:name="_Toc114866826"/>
+      <w:bookmarkStart w:id="5" w:name="_Toc128651297"/>
       <w:r>
         <w:rPr>
           <w:lang w:val="en-US"/>
         </w:rPr>
         <w:t>Eclipse IDE with Sloeber extensions</w:t>
       </w:r>
-      <w:bookmarkEnd w:id="4"/>
+      <w:bookmarkEnd w:id="5"/>
     </w:p>
     <w:p>
       <w:pPr>
@@ -5081,7 +5272,7 @@
           <w:lang w:val="en-US"/>
         </w:rPr>
       </w:pPr>
-      <w:bookmarkStart w:id="5" w:name="_Toc114866827"/>
+      <w:bookmarkStart w:id="6" w:name="_Toc128651298"/>
       <w:r>
         <w:rPr>
           <w:lang w:val="en-US"/>
@@ -5113,7 +5304,7 @@
         </w:rPr>
         <w:t xml:space="preserve"> Arduino UNO</w:t>
       </w:r>
-      <w:bookmarkEnd w:id="5"/>
+      <w:bookmarkEnd w:id="6"/>
     </w:p>
     <w:p>
       <w:pPr>
@@ -5122,7 +5313,7 @@
           <w:lang w:val="en-US"/>
         </w:rPr>
       </w:pPr>
-      <w:bookmarkStart w:id="6" w:name="_Toc114866828"/>
+      <w:bookmarkStart w:id="7" w:name="_Toc128651299"/>
       <w:r>
         <w:rPr>
           <w:lang w:val="en-US"/>
@@ -5135,7 +5326,7 @@
         </w:rPr>
         <w:t xml:space="preserve"> for Arduino UNO</w:t>
       </w:r>
-      <w:bookmarkEnd w:id="6"/>
+      <w:bookmarkEnd w:id="7"/>
     </w:p>
     <w:p>
       <w:pPr>
@@ -5148,7 +5339,7 @@
           <w:lang w:val="en-US"/>
         </w:rPr>
         <w:pict>
-          <v:shape id="_x0000_i1029" type="#_x0000_t75" style="width:383.5pt;height:281.5pt">
+          <v:shape id="_x0000_i1029" type="#_x0000_t75" style="width:383.55pt;height:281.75pt">
             <v:imagedata r:id="rId13" o:title="2021-01-19 21_35_31-"/>
           </v:shape>
         </w:pict>
@@ -5172,7 +5363,7 @@
           <w:lang w:val="en-US"/>
         </w:rPr>
         <w:pict>
-          <v:shape id="_x0000_i1030" type="#_x0000_t75" style="width:397pt;height:292.5pt">
+          <v:shape id="_x0000_i1030" type="#_x0000_t75" style="width:396.7pt;height:292.85pt">
             <v:imagedata r:id="rId14" o:title="2021-03-19 09_53_08-"/>
           </v:shape>
         </w:pict>
@@ -5210,7 +5401,7 @@
         </w:rPr>
         <w:lastRenderedPageBreak/>
         <w:pict>
-          <v:shape id="_x0000_i1031" type="#_x0000_t75" style="width:383.5pt;height:326pt">
+          <v:shape id="_x0000_i1031" type="#_x0000_t75" style="width:383.55pt;height:326.1pt">
             <v:imagedata r:id="rId15" o:title="2021-01-19 21_37_18-"/>
           </v:shape>
         </w:pict>
@@ -5424,7 +5615,7 @@
           <w:lang w:val="en-US"/>
         </w:rPr>
         <w:pict>
-          <v:shape id="_x0000_i1032" type="#_x0000_t75" style="width:453pt;height:340.5pt">
+          <v:shape id="_x0000_i1032" type="#_x0000_t75" style="width:452.75pt;height:340.6pt">
             <v:imagedata r:id="rId16" o:title="2021-01-19 21_37_50-sloeber-workspace - Blink_test_Blink"/>
           </v:shape>
         </w:pict>
@@ -5444,14 +5635,14 @@
           <w:lang w:val="en-US"/>
         </w:rPr>
       </w:pPr>
-      <w:bookmarkStart w:id="7" w:name="_Toc114866829"/>
+      <w:bookmarkStart w:id="8" w:name="_Toc128651300"/>
       <w:r>
         <w:rPr>
           <w:lang w:val="en-US"/>
         </w:rPr>
         <w:t>Suppress sloeber.ini.cpp</w:t>
       </w:r>
-      <w:bookmarkEnd w:id="7"/>
+      <w:bookmarkEnd w:id="8"/>
     </w:p>
     <w:p>
       <w:pPr>
@@ -5672,7 +5863,7 @@
           <w:lang w:val="en-US"/>
         </w:rPr>
       </w:pPr>
-      <w:bookmarkStart w:id="8" w:name="_Toc114866830"/>
+      <w:bookmarkStart w:id="9" w:name="_Toc128651301"/>
       <w:r>
         <w:rPr>
           <w:lang w:val="en-US"/>
@@ -5680,7 +5871,7 @@
         <w:lastRenderedPageBreak/>
         <w:t>Add line numbers to the editor</w:t>
       </w:r>
-      <w:bookmarkEnd w:id="8"/>
+      <w:bookmarkEnd w:id="9"/>
     </w:p>
     <w:p>
       <w:pPr>
@@ -5727,7 +5918,7 @@
           <w:lang w:val="en-US"/>
         </w:rPr>
         <w:pict>
-          <v:shape id="_x0000_i1033" type="#_x0000_t75" style="width:122.5pt;height:153pt">
+          <v:shape id="_x0000_i1033" type="#_x0000_t75" style="width:122.55pt;height:153pt">
             <v:imagedata r:id="rId17" o:title="2021-01-19 21_39_51-"/>
           </v:shape>
         </w:pict>
@@ -5776,7 +5967,7 @@
           <w:lang w:val="en-US"/>
         </w:rPr>
         <w:pict>
-          <v:shape id="_x0000_i1034" type="#_x0000_t75" style="width:354pt;height:506.5pt">
+          <v:shape id="_x0000_i1034" type="#_x0000_t75" style="width:353.75pt;height:506.75pt">
             <v:imagedata r:id="rId18" o:title="2021-01-19 21_41_36-Preferences"/>
           </v:shape>
         </w:pict>
@@ -5789,7 +5980,7 @@
           <w:lang w:val="en-US"/>
         </w:rPr>
       </w:pPr>
-      <w:bookmarkStart w:id="9" w:name="_Toc114866831"/>
+      <w:bookmarkStart w:id="10" w:name="_Toc128651302"/>
       <w:r>
         <w:rPr>
           <w:lang w:val="en-US"/>
@@ -5797,7 +5988,7 @@
         <w:lastRenderedPageBreak/>
         <w:t>Change Compile options and Compile summary format</w:t>
       </w:r>
-      <w:bookmarkEnd w:id="9"/>
+      <w:bookmarkEnd w:id="10"/>
     </w:p>
     <w:p>
       <w:pPr>
@@ -5829,7 +6020,7 @@
           <w:lang w:val="en-US"/>
         </w:rPr>
         <w:pict>
-          <v:shape id="_x0000_i1035" type="#_x0000_t75" style="width:320.5pt;height:562pt">
+          <v:shape id="_x0000_i1035" type="#_x0000_t75" style="width:320.55pt;height:562.15pt">
             <v:imagedata r:id="rId19" o:title="2021-01-19 21_45_11-"/>
           </v:shape>
         </w:pict>
@@ -5959,7 +6150,7 @@
           <w:lang w:val="en-US"/>
         </w:rPr>
       </w:pPr>
-      <w:bookmarkStart w:id="10" w:name="_Toc114866832"/>
+      <w:bookmarkStart w:id="11" w:name="_Toc128651303"/>
       <w:r>
         <w:rPr>
           <w:lang w:val="en-US"/>
@@ -5967,7 +6158,7 @@
         <w:lastRenderedPageBreak/>
         <w:t>Upload to Arduino UNO</w:t>
       </w:r>
-      <w:bookmarkEnd w:id="10"/>
+      <w:bookmarkEnd w:id="11"/>
     </w:p>
     <w:p>
       <w:pPr>
@@ -6044,14 +6235,14 @@
           <w:lang w:val="en-US"/>
         </w:rPr>
       </w:pPr>
-      <w:bookmarkStart w:id="11" w:name="_Toc114866833"/>
+      <w:bookmarkStart w:id="12" w:name="_Toc128651304"/>
       <w:r>
         <w:rPr>
           <w:lang w:val="en-US"/>
         </w:rPr>
         <w:t>Enable automatic build before upload</w:t>
       </w:r>
-      <w:bookmarkEnd w:id="11"/>
+      <w:bookmarkEnd w:id="12"/>
     </w:p>
     <w:p>
       <w:pPr>
@@ -6198,14 +6389,14 @@
           <w:lang w:val="en-US"/>
         </w:rPr>
       </w:pPr>
-      <w:bookmarkStart w:id="12" w:name="_Toc114866834"/>
+      <w:bookmarkStart w:id="13" w:name="_Toc128651305"/>
       <w:r>
         <w:rPr>
           <w:lang w:val="en-US"/>
         </w:rPr>
         <w:t>Changing the Com Port for uploading</w:t>
       </w:r>
-      <w:bookmarkEnd w:id="12"/>
+      <w:bookmarkEnd w:id="13"/>
     </w:p>
     <w:p>
       <w:pPr>
@@ -6429,14 +6620,14 @@
           <w:lang w:val="en-US"/>
         </w:rPr>
       </w:pPr>
-      <w:bookmarkStart w:id="13" w:name="_Toc114866835"/>
+      <w:bookmarkStart w:id="14" w:name="_Toc128651306"/>
       <w:r>
         <w:rPr>
           <w:lang w:val="en-US"/>
         </w:rPr>
         <w:t>Where are the compiled results?</w:t>
       </w:r>
-      <w:bookmarkEnd w:id="13"/>
+      <w:bookmarkEnd w:id="14"/>
     </w:p>
     <w:p>
       <w:pPr>
@@ -6449,7 +6640,7 @@
           <w:lang w:val="en-US"/>
         </w:rPr>
         <w:pict>
-          <v:shape id="_x0000_i1036" type="#_x0000_t75" style="width:169.5pt;height:286pt">
+          <v:shape id="_x0000_i1036" type="#_x0000_t75" style="width:169.6pt;height:285.9pt">
             <v:imagedata r:id="rId25" o:title="2021-02-12 13_20_09-Window"/>
           </v:shape>
         </w:pict>
@@ -6499,7 +6690,7 @@
         </w:rPr>
         <w:lastRenderedPageBreak/>
         <w:pict>
-          <v:shape id="_x0000_i1037" type="#_x0000_t75" style="width:453pt;height:220pt">
+          <v:shape id="_x0000_i1037" type="#_x0000_t75" style="width:452.75pt;height:220.15pt">
             <v:imagedata r:id="rId26" o:title="2021-02-12 13_57_15-Window"/>
           </v:shape>
         </w:pict>
@@ -6563,7 +6754,7 @@
           <w:lang w:val="en-US"/>
         </w:rPr>
       </w:pPr>
-      <w:bookmarkStart w:id="14" w:name="_Toc114866836"/>
+      <w:bookmarkStart w:id="15" w:name="_Toc128651307"/>
       <w:r>
         <w:rPr>
           <w:lang w:val="en-US"/>
@@ -6571,7 +6762,7 @@
         <w:lastRenderedPageBreak/>
         <w:t>Discovering the Arduino cores</w:t>
       </w:r>
-      <w:bookmarkEnd w:id="14"/>
+      <w:bookmarkEnd w:id="15"/>
     </w:p>
     <w:p>
       <w:pPr>
@@ -6854,7 +7045,7 @@
           <w:lang w:val="en-US"/>
         </w:rPr>
       </w:pPr>
-      <w:bookmarkStart w:id="15" w:name="_Toc114866837"/>
+      <w:bookmarkStart w:id="16" w:name="_Toc128651308"/>
       <w:r>
         <w:rPr>
           <w:lang w:val="en-US"/>
@@ -6862,7 +7053,7 @@
         <w:lastRenderedPageBreak/>
         <w:t>Manage Debug and Release version in one project (Multiple configurations)</w:t>
       </w:r>
-      <w:bookmarkEnd w:id="15"/>
+      <w:bookmarkEnd w:id="16"/>
     </w:p>
     <w:p>
       <w:pPr>
@@ -6993,7 +7184,7 @@
           <w:lang w:val="en-US"/>
         </w:rPr>
       </w:pPr>
-      <w:bookmarkStart w:id="16" w:name="_Toc114866838"/>
+      <w:bookmarkStart w:id="17" w:name="_Toc128651309"/>
       <w:r>
         <w:rPr>
           <w:lang w:val="en-US"/>
@@ -7024,7 +7215,7 @@
         </w:rPr>
         <w:t>.</w:t>
       </w:r>
-      <w:bookmarkEnd w:id="16"/>
+      <w:bookmarkEnd w:id="17"/>
     </w:p>
     <w:p>
       <w:pPr>
@@ -7457,7 +7648,7 @@
           <w:lang w:val="en-US"/>
         </w:rPr>
       </w:pPr>
-      <w:bookmarkStart w:id="17" w:name="_Toc114866839"/>
+      <w:bookmarkStart w:id="18" w:name="_Toc128651310"/>
       <w:r>
         <w:rPr>
           <w:lang w:val="en-US"/>
@@ -7471,7 +7662,7 @@
         </w:rPr>
         <w:t>ndexer settings for multiple configurations</w:t>
       </w:r>
-      <w:bookmarkEnd w:id="17"/>
+      <w:bookmarkEnd w:id="18"/>
     </w:p>
     <w:p>
       <w:pPr>
@@ -7589,7 +7780,7 @@
           <w:lang w:val="en-US"/>
         </w:rPr>
       </w:pPr>
-      <w:bookmarkStart w:id="18" w:name="_Toc114866840"/>
+      <w:bookmarkStart w:id="19" w:name="_Toc128651311"/>
       <w:r>
         <w:rPr>
           <w:lang w:val="en-US"/>
@@ -7597,7 +7788,7 @@
         <w:lastRenderedPageBreak/>
         <w:t>Rename an existing configuration</w:t>
       </w:r>
-      <w:bookmarkEnd w:id="18"/>
+      <w:bookmarkEnd w:id="19"/>
     </w:p>
     <w:p>
       <w:pPr>
@@ -7746,7 +7937,7 @@
           <w:lang w:val="en-US"/>
         </w:rPr>
       </w:pPr>
-      <w:bookmarkStart w:id="19" w:name="_Toc114866841"/>
+      <w:bookmarkStart w:id="20" w:name="_Toc128651312"/>
       <w:r>
         <w:rPr>
           <w:lang w:val="en-US"/>
@@ -7754,7 +7945,7 @@
         <w:lastRenderedPageBreak/>
         <w:t>Add Debug configuration for the project</w:t>
       </w:r>
-      <w:bookmarkEnd w:id="19"/>
+      <w:bookmarkEnd w:id="20"/>
     </w:p>
     <w:p>
       <w:pPr>
@@ -8070,14 +8261,14 @@
           <w:lang w:val="en-US"/>
         </w:rPr>
       </w:pPr>
-      <w:bookmarkStart w:id="20" w:name="_Toc114866842"/>
+      <w:bookmarkStart w:id="21" w:name="_Toc128651313"/>
       <w:r>
         <w:rPr>
           <w:lang w:val="en-US"/>
         </w:rPr>
         <w:t>Set up the Debug configuration</w:t>
       </w:r>
-      <w:bookmarkEnd w:id="20"/>
+      <w:bookmarkEnd w:id="21"/>
     </w:p>
     <w:p>
       <w:pPr>
@@ -8202,7 +8393,7 @@
           <w:lang w:val="en-US"/>
         </w:rPr>
         <w:pict>
-          <v:shape id="_x0000_i1038" type="#_x0000_t75" style="width:453pt;height:278pt">
+          <v:shape id="_x0000_i1038" type="#_x0000_t75" style="width:452.75pt;height:278.3pt">
             <v:imagedata r:id="rId43" o:title="2021-02-12 14_53_56-Window"/>
           </v:shape>
         </w:pict>
@@ -8729,7 +8920,7 @@
           <w:lang w:val="en-US"/>
         </w:rPr>
       </w:pPr>
-      <w:bookmarkStart w:id="21" w:name="_Toc114866843"/>
+      <w:bookmarkStart w:id="22" w:name="_Toc128651314"/>
       <w:r>
         <w:rPr>
           <w:lang w:val="en-US"/>
@@ -8737,7 +8928,7 @@
         <w:lastRenderedPageBreak/>
         <w:t>Two different sources in the same project</w:t>
       </w:r>
-      <w:bookmarkEnd w:id="21"/>
+      <w:bookmarkEnd w:id="22"/>
     </w:p>
     <w:p>
       <w:pPr>
@@ -8822,7 +9013,7 @@
           <w:lang w:val="en-US"/>
         </w:rPr>
         <w:pict>
-          <v:shape id="_x0000_i1039" type="#_x0000_t75" style="width:453.5pt;height:335.5pt">
+          <v:shape id="_x0000_i1039" type="#_x0000_t75" style="width:453.45pt;height:335.75pt">
             <v:imagedata r:id="rId45" o:title="2021-02-12 15_12_08-sloeber-workspace - Blink_test_BlinkWithAnalogIn"/>
           </v:shape>
         </w:pict>
@@ -8842,14 +9033,14 @@
           <w:lang w:val="en-US"/>
         </w:rPr>
       </w:pPr>
-      <w:bookmarkStart w:id="22" w:name="_Toc114866844"/>
+      <w:bookmarkStart w:id="23" w:name="_Toc128651315"/>
       <w:r>
         <w:rPr>
           <w:lang w:val="en-US"/>
         </w:rPr>
         <w:t>Add a new configuration for the new source</w:t>
       </w:r>
-      <w:bookmarkEnd w:id="22"/>
+      <w:bookmarkEnd w:id="23"/>
     </w:p>
     <w:p>
       <w:pPr>
@@ -8862,7 +9053,7 @@
           <w:lang w:val="en-US"/>
         </w:rPr>
         <w:pict>
-          <v:shape id="_x0000_i1040" type="#_x0000_t75" style="width:324pt;height:283.5pt">
+          <v:shape id="_x0000_i1040" type="#_x0000_t75" style="width:324pt;height:283.85pt">
             <v:imagedata r:id="rId46" o:title="2021-02-12 15_16_53-Create New Configuration"/>
           </v:shape>
         </w:pict>
@@ -8992,7 +9183,7 @@
           <w:lang w:val="en-US"/>
         </w:rPr>
         <w:pict>
-          <v:shape id="_x0000_i1041" type="#_x0000_t75" style="width:374.5pt;height:283.5pt">
+          <v:shape id="_x0000_i1041" type="#_x0000_t75" style="width:374.55pt;height:283.85pt">
             <v:imagedata r:id="rId47" o:title="2021-02-12 15_18_23-Create New Configuration"/>
           </v:shape>
         </w:pict>
@@ -9011,7 +9202,7 @@
           <w:lang w:val="en-US"/>
         </w:rPr>
       </w:pPr>
-      <w:bookmarkStart w:id="23" w:name="_Toc114866845"/>
+      <w:bookmarkStart w:id="24" w:name="_Toc128651316"/>
       <w:r>
         <w:rPr>
           <w:lang w:val="en-US"/>
@@ -9019,7 +9210,7 @@
         <w:lastRenderedPageBreak/>
         <w:t>Assign the sources to the respective configurations</w:t>
       </w:r>
-      <w:bookmarkEnd w:id="23"/>
+      <w:bookmarkEnd w:id="24"/>
     </w:p>
     <w:p>
       <w:pPr>
@@ -9138,7 +9329,7 @@
           <w:lang w:val="en-US"/>
         </w:rPr>
         <w:pict>
-          <v:shape id="_x0000_i1042" type="#_x0000_t75" style="width:453pt;height:505pt">
+          <v:shape id="_x0000_i1042" type="#_x0000_t75" style="width:453.45pt;height:504.7pt">
             <v:imagedata r:id="rId48" o:title="2021-03-19 20_10_34-sloeber-workspace - Sloeber"/>
           </v:shape>
         </w:pict>
@@ -9213,14 +9404,14 @@
           <w:lang w:val="en-US"/>
         </w:rPr>
       </w:pPr>
-      <w:bookmarkStart w:id="24" w:name="_Toc114866846"/>
+      <w:bookmarkStart w:id="25" w:name="_Toc128651317"/>
       <w:r>
         <w:rPr>
           <w:lang w:val="en-US"/>
         </w:rPr>
         <w:t>Choose which configuration to build.</w:t>
       </w:r>
-      <w:bookmarkEnd w:id="24"/>
+      <w:bookmarkEnd w:id="25"/>
     </w:p>
     <w:p>
       <w:pPr>
@@ -9233,7 +9424,7 @@
           <w:lang w:val="en-US"/>
         </w:rPr>
         <w:pict>
-          <v:shape id="_x0000_i1043" type="#_x0000_t75" style="width:332.5pt;height:98.5pt">
+          <v:shape id="_x0000_i1043" type="#_x0000_t75" style="width:332.3pt;height:98.3pt">
             <v:imagedata r:id="rId50" o:title="2021-03-19 20_16_29-"/>
           </v:shape>
         </w:pict>
@@ -9259,7 +9450,7 @@
           <w:lang w:val="en-US"/>
         </w:rPr>
       </w:pPr>
-      <w:bookmarkStart w:id="25" w:name="_Toc114866847"/>
+      <w:bookmarkStart w:id="26" w:name="_Toc128651318"/>
       <w:r>
         <w:rPr>
           <w:lang w:val="en-US"/>
@@ -9267,7 +9458,7 @@
         <w:lastRenderedPageBreak/>
         <w:t>Change platform to ESP32</w:t>
       </w:r>
-      <w:bookmarkEnd w:id="25"/>
+      <w:bookmarkEnd w:id="26"/>
     </w:p>
     <w:p>
       <w:pPr>
@@ -9276,14 +9467,14 @@
           <w:lang w:val="en-US"/>
         </w:rPr>
       </w:pPr>
-      <w:bookmarkStart w:id="26" w:name="_Toc114866848"/>
+      <w:bookmarkStart w:id="27" w:name="_Toc128651319"/>
       <w:r>
         <w:rPr>
           <w:lang w:val="en-US"/>
         </w:rPr>
         <w:t>Install ESP platform</w:t>
       </w:r>
-      <w:bookmarkEnd w:id="26"/>
+      <w:bookmarkEnd w:id="27"/>
     </w:p>
     <w:p>
       <w:pPr>
@@ -9397,7 +9588,7 @@
           <w:lang w:val="en-US"/>
         </w:rPr>
       </w:pPr>
-      <w:bookmarkStart w:id="27" w:name="_Toc114866849"/>
+      <w:bookmarkStart w:id="28" w:name="_Toc128651320"/>
       <w:r>
         <w:rPr>
           <w:lang w:val="en-US"/>
@@ -9410,7 +9601,7 @@
         </w:rPr>
         <w:t>Third party index url's</w:t>
       </w:r>
-      <w:bookmarkEnd w:id="27"/>
+      <w:bookmarkEnd w:id="28"/>
     </w:p>
     <w:p>
       <w:pPr>
@@ -9479,7 +9670,7 @@
           <w:lang w:val="en-US"/>
         </w:rPr>
       </w:pPr>
-      <w:bookmarkStart w:id="28" w:name="_Toc114866850"/>
+      <w:bookmarkStart w:id="29" w:name="_Toc128651321"/>
       <w:r>
         <w:rPr>
           <w:lang w:val="en-US"/>
@@ -9487,7 +9678,7 @@
         <w:lastRenderedPageBreak/>
         <w:t>Choose the ESP core version</w:t>
       </w:r>
-      <w:bookmarkEnd w:id="28"/>
+      <w:bookmarkEnd w:id="29"/>
     </w:p>
     <w:p>
       <w:pPr>
@@ -9613,7 +9804,7 @@
           <w:lang w:val="en-US"/>
         </w:rPr>
         <w:pict>
-          <v:shape id="_x0000_i1044" type="#_x0000_t75" style="width:389.5pt;height:170.5pt">
+          <v:shape id="_x0000_i1044" type="#_x0000_t75" style="width:389.1pt;height:170.3pt">
             <v:imagedata r:id="rId54" o:title="2021-01-19 21_11_03-Adopting Arduino Board Platforms"/>
           </v:shape>
         </w:pict>
@@ -9933,7 +10124,7 @@
           <w:lang w:val="en-US"/>
         </w:rPr>
       </w:pPr>
-      <w:bookmarkStart w:id="29" w:name="_Toc114866851"/>
+      <w:bookmarkStart w:id="30" w:name="_Toc128651322"/>
       <w:r>
         <w:rPr>
           <w:lang w:val="en-US"/>
@@ -9958,7 +10149,7 @@
         </w:rPr>
         <w:t>board for my project</w:t>
       </w:r>
-      <w:bookmarkEnd w:id="29"/>
+      <w:bookmarkEnd w:id="30"/>
     </w:p>
     <w:p>
       <w:pPr>
@@ -10134,14 +10325,14 @@
           <w:lang w:val="en-US"/>
         </w:rPr>
       </w:pPr>
-      <w:bookmarkStart w:id="30" w:name="_Toc114866852"/>
+      <w:bookmarkStart w:id="31" w:name="_Toc128651323"/>
       <w:r>
         <w:rPr>
           <w:lang w:val="en-US"/>
         </w:rPr>
         <w:t>Useful Settings</w:t>
       </w:r>
-      <w:bookmarkEnd w:id="30"/>
+      <w:bookmarkEnd w:id="31"/>
     </w:p>
     <w:p>
       <w:pPr>
@@ -10150,14 +10341,14 @@
           <w:lang w:val="en-US"/>
         </w:rPr>
       </w:pPr>
-      <w:bookmarkStart w:id="31" w:name="_Toc114866853"/>
+      <w:bookmarkStart w:id="32" w:name="_Toc128651324"/>
       <w:r>
         <w:rPr>
           <w:lang w:val="en-US"/>
         </w:rPr>
         <w:t>Auto Format 132 character per line</w:t>
       </w:r>
-      <w:bookmarkEnd w:id="31"/>
+      <w:bookmarkEnd w:id="32"/>
     </w:p>
     <w:p>
       <w:pPr>
@@ -10243,7 +10434,7 @@
           <w:lang w:val="en-US"/>
         </w:rPr>
         <w:pict>
-          <v:shape id="_x0000_i1045" type="#_x0000_t75" style="width:134.5pt;height:124pt">
+          <v:shape id="_x0000_i1045" type="#_x0000_t75" style="width:134.3pt;height:123.9pt">
             <v:imagedata r:id="rId58" o:title="2021-03-19 20_56_50-sloeber-workspace - Sloeber"/>
           </v:shape>
         </w:pict>
@@ -10311,7 +10502,7 @@
           <w:lang w:val="en-US"/>
         </w:rPr>
         <w:pict>
-          <v:shape id="_x0000_i1046" type="#_x0000_t75" style="width:391pt;height:453pt">
+          <v:shape id="_x0000_i1046" type="#_x0000_t75" style="width:391.15pt;height:452.75pt">
             <v:imagedata r:id="rId59" o:title="2021-01-23 09_51_58-Preferences"/>
           </v:shape>
         </w:pict>
@@ -10367,7 +10558,7 @@
           <w:lang w:val="en-US"/>
         </w:rPr>
         <w:pict>
-          <v:shape id="_x0000_i1047" type="#_x0000_t75" style="width:453.5pt;height:364.5pt">
+          <v:shape id="_x0000_i1047" type="#_x0000_t75" style="width:453.45pt;height:364.85pt">
             <v:imagedata r:id="rId60" o:title="2021-01-23 09_53_47-Profile 'K&amp;R 132'"/>
           </v:shape>
         </w:pict>
@@ -10404,7 +10595,7 @@
           <w:lang w:val="en-US"/>
         </w:rPr>
       </w:pPr>
-      <w:bookmarkStart w:id="32" w:name="_Toc114866854"/>
+      <w:bookmarkStart w:id="33" w:name="_Toc128651325"/>
       <w:r>
         <w:rPr>
           <w:lang w:val="en-US"/>
@@ -10412,7 +10603,7 @@
         <w:lastRenderedPageBreak/>
         <w:t>Enable file history</w:t>
       </w:r>
-      <w:bookmarkEnd w:id="32"/>
+      <w:bookmarkEnd w:id="33"/>
     </w:p>
     <w:p>
       <w:pPr>
@@ -10603,7 +10794,7 @@
           <w:lang w:val="en-US"/>
         </w:rPr>
       </w:pPr>
-      <w:bookmarkStart w:id="33" w:name="_Toc114866855"/>
+      <w:bookmarkStart w:id="34" w:name="_Toc128651326"/>
       <w:r>
         <w:rPr>
           <w:lang w:val="en-US"/>
@@ -10611,7 +10802,7 @@
         <w:lastRenderedPageBreak/>
         <w:t>Access the history of a file</w:t>
       </w:r>
-      <w:bookmarkEnd w:id="33"/>
+      <w:bookmarkEnd w:id="34"/>
     </w:p>
     <w:p>
       <w:pPr>
@@ -10677,7 +10868,7 @@
           <w:lang w:val="en-US"/>
         </w:rPr>
         <w:pict>
-          <v:shape id="_x0000_i1048" type="#_x0000_t75" style="width:453pt;height:467.5pt">
+          <v:shape id="_x0000_i1048" type="#_x0000_t75" style="width:453.45pt;height:467.3pt">
             <v:imagedata r:id="rId63" o:title="2021-03-23 16_40_43-sloeber-workspace - Sloeber"/>
           </v:shape>
         </w:pict>
@@ -10707,7 +10898,7 @@
           <w:lang w:val="en-US"/>
         </w:rPr>
         <w:pict>
-          <v:shape id="_x0000_i1049" type="#_x0000_t75" style="width:269.5pt;height:168pt">
+          <v:shape id="_x0000_i1049" type="#_x0000_t75" style="width:269.3pt;height:168.25pt">
             <v:imagedata r:id="rId64" o:title="2021-03-23 16_33_43-WORKSPACE_SLOEBER - Digispark_DigiKeyboard_Keyboard"/>
           </v:shape>
         </w:pict>
@@ -10726,7 +10917,7 @@
           <w:lang w:val="en-US"/>
         </w:rPr>
       </w:pPr>
-      <w:bookmarkStart w:id="34" w:name="_Toc114866856"/>
+      <w:bookmarkStart w:id="35" w:name="_Toc128651327"/>
       <w:r>
         <w:rPr>
           <w:lang w:val="en-US"/>
@@ -10758,7 +10949,7 @@
         </w:rPr>
         <w:t xml:space="preserve"> for the current file</w:t>
       </w:r>
-      <w:bookmarkEnd w:id="34"/>
+      <w:bookmarkEnd w:id="35"/>
     </w:p>
     <w:p>
       <w:pPr>
@@ -10796,7 +10987,7 @@
           <w:lang w:val="en-US"/>
         </w:rPr>
         <w:pict>
-          <v:shape id="_x0000_i1050" type="#_x0000_t75" style="width:433pt;height:100pt">
+          <v:shape id="_x0000_i1050" type="#_x0000_t75" style="width:432.7pt;height:100.4pt">
             <v:imagedata r:id="rId65" o:title="ShowInSystemExplorer"/>
           </v:shape>
         </w:pict>
@@ -10809,14 +11000,14 @@
           <w:lang w:val="en-US"/>
         </w:rPr>
       </w:pPr>
-      <w:bookmarkStart w:id="35" w:name="_Toc114866857"/>
+      <w:bookmarkStart w:id="36" w:name="_Toc128651328"/>
       <w:r>
         <w:rPr>
           <w:lang w:val="en-US"/>
         </w:rPr>
         <w:t>Create a launch configuration for external tool</w:t>
       </w:r>
-      <w:bookmarkEnd w:id="35"/>
+      <w:bookmarkEnd w:id="36"/>
     </w:p>
     <w:p>
       <w:pPr>
@@ -10854,7 +11045,7 @@
           <w:lang w:val="en-US"/>
         </w:rPr>
         <w:pict>
-          <v:shape id="_x0000_i1051" type="#_x0000_t75" style="width:191.5pt;height:96.5pt">
+          <v:shape id="_x0000_i1051" type="#_x0000_t75" style="width:191.75pt;height:96.25pt">
             <v:imagedata r:id="rId66" o:title="2021-01-23 10_04_49-sloeber-workspace - Blink_test_Blink"/>
           </v:shape>
         </w:pict>
@@ -11084,7 +11275,7 @@
           <w:lang w:val="en-US"/>
         </w:rPr>
         <w:pict>
-          <v:shape id="_x0000_i1052" type="#_x0000_t75" style="width:453pt;height:467.5pt">
+          <v:shape id="_x0000_i1052" type="#_x0000_t75" style="width:452.75pt;height:467.3pt">
             <v:imagedata r:id="rId69" o:title="2021-01-23 10_10_54-External Tools Configurations"/>
           </v:shape>
         </w:pict>
@@ -11113,7 +11304,7 @@
           <w:lang w:val="en-US"/>
         </w:rPr>
         <w:pict>
-          <v:shape id="_x0000_i1053" type="#_x0000_t75" style="width:191.5pt;height:93pt">
+          <v:shape id="_x0000_i1053" type="#_x0000_t75" style="width:191.75pt;height:92.75pt">
             <v:imagedata r:id="rId70" o:title="2021-01-23 10_12_26-"/>
           </v:shape>
         </w:pict>
@@ -11132,7 +11323,7 @@
           <w:lang w:val="en-US"/>
         </w:rPr>
       </w:pPr>
-      <w:bookmarkStart w:id="36" w:name="_Toc114866858"/>
+      <w:bookmarkStart w:id="37" w:name="_Toc128651329"/>
       <w:r>
         <w:rPr>
           <w:lang w:val="en-US"/>
@@ -11140,7 +11331,7 @@
         <w:lastRenderedPageBreak/>
         <w:t>Advanced features</w:t>
       </w:r>
-      <w:bookmarkEnd w:id="36"/>
+      <w:bookmarkEnd w:id="37"/>
     </w:p>
     <w:p>
       <w:pPr>
@@ -11149,14 +11340,14 @@
           <w:lang w:val="en-US"/>
         </w:rPr>
       </w:pPr>
-      <w:bookmarkStart w:id="37" w:name="_Toc114866859"/>
+      <w:bookmarkStart w:id="38" w:name="_Toc128651330"/>
       <w:r>
         <w:rPr>
           <w:lang w:val="en-US"/>
         </w:rPr>
         <w:t>Advanced Editing shortcuts</w:t>
       </w:r>
-      <w:bookmarkEnd w:id="37"/>
+      <w:bookmarkEnd w:id="38"/>
     </w:p>
     <w:p>
       <w:pPr>
@@ -11165,14 +11356,14 @@
           <w:lang w:val="en-US"/>
         </w:rPr>
       </w:pPr>
-      <w:bookmarkStart w:id="38" w:name="_Toc114866860"/>
+      <w:bookmarkStart w:id="39" w:name="_Toc128651331"/>
       <w:r>
         <w:rPr>
           <w:lang w:val="en-US"/>
         </w:rPr>
         <w:t>Name completion with Ctrl + Space</w:t>
       </w:r>
-      <w:bookmarkEnd w:id="38"/>
+      <w:bookmarkEnd w:id="39"/>
     </w:p>
     <w:p>
       <w:pPr>
@@ -11197,7 +11388,7 @@
           <w:lang w:val="en-US"/>
         </w:rPr>
         <w:pict>
-          <v:shape id="_x0000_i1054" type="#_x0000_t75" style="width:280pt;height:160.5pt">
+          <v:shape id="_x0000_i1054" type="#_x0000_t75" style="width:279.7pt;height:160.6pt">
             <v:imagedata r:id="rId71" o:title="2021-03-23 18_06_38-sloeber-workspace - Blink_test_Blink"/>
           </v:shape>
         </w:pict>
@@ -11226,7 +11417,7 @@
           <w:lang w:val="en-US"/>
         </w:rPr>
         <w:pict>
-          <v:shape id="_x0000_i1055" type="#_x0000_t75" style="width:298pt;height:166.5pt">
+          <v:shape id="_x0000_i1055" type="#_x0000_t75" style="width:298.4pt;height:166.15pt">
             <v:imagedata r:id="rId72" o:title="2021-03-23 18_04_38-sloeber-workspace - Blink_test_Blink"/>
           </v:shape>
         </w:pict>
@@ -11239,14 +11430,14 @@
           <w:lang w:val="en-US"/>
         </w:rPr>
       </w:pPr>
-      <w:bookmarkStart w:id="39" w:name="_Toc114866861"/>
+      <w:bookmarkStart w:id="40" w:name="_Toc128651332"/>
       <w:r>
         <w:rPr>
           <w:lang w:val="en-US"/>
         </w:rPr>
         <w:t>Creating code blocks with Ctrl + Space</w:t>
       </w:r>
-      <w:bookmarkEnd w:id="39"/>
+      <w:bookmarkEnd w:id="40"/>
     </w:p>
     <w:p>
       <w:pPr>
@@ -11291,7 +11482,7 @@
           <w:lang w:val="en-US"/>
         </w:rPr>
         <w:pict>
-          <v:shape id="_x0000_i1056" type="#_x0000_t75" style="width:193pt;height:57pt">
+          <v:shape id="_x0000_i1056" type="#_x0000_t75" style="width:193.15pt;height:56.75pt">
             <v:imagedata r:id="rId73" o:title="2021-03-23 17_39_33-"/>
           </v:shape>
         </w:pict>
@@ -11537,7 +11728,7 @@
           <w:lang w:val="en-US"/>
         </w:rPr>
       </w:pPr>
-      <w:bookmarkStart w:id="40" w:name="_Toc114866862"/>
+      <w:bookmarkStart w:id="41" w:name="_Toc128651333"/>
       <w:r>
         <w:rPr>
           <w:lang w:val="en-US"/>
@@ -11569,7 +11760,7 @@
         </w:rPr>
         <w:t xml:space="preserve"> with F3</w:t>
       </w:r>
-      <w:bookmarkEnd w:id="40"/>
+      <w:bookmarkEnd w:id="41"/>
     </w:p>
     <w:p>
       <w:pPr>
@@ -11578,14 +11769,14 @@
           <w:lang w:val="en-US"/>
         </w:rPr>
       </w:pPr>
-      <w:bookmarkStart w:id="41" w:name="_Toc114866863"/>
+      <w:bookmarkStart w:id="42" w:name="_Toc128651334"/>
       <w:r>
         <w:rPr>
           <w:lang w:val="en-US"/>
         </w:rPr>
         <w:t>Search Usage of variable/function with Ctrl + Shift + G</w:t>
       </w:r>
-      <w:bookmarkEnd w:id="41"/>
+      <w:bookmarkEnd w:id="42"/>
     </w:p>
     <w:p>
       <w:pPr>
@@ -11594,7 +11785,7 @@
           <w:lang w:val="en-US"/>
         </w:rPr>
       </w:pPr>
-      <w:bookmarkStart w:id="42" w:name="_Toc114866864"/>
+      <w:bookmarkStart w:id="43" w:name="_Toc128651335"/>
       <w:r>
         <w:rPr>
           <w:lang w:val="en-US"/>
@@ -11613,7 +11804,7 @@
         </w:rPr>
         <w:t>ences with Alt + Shift + R</w:t>
       </w:r>
-      <w:bookmarkEnd w:id="42"/>
+      <w:bookmarkEnd w:id="43"/>
     </w:p>
     <w:p>
       <w:pPr>
@@ -11622,14 +11813,14 @@
           <w:lang w:val="en-US"/>
         </w:rPr>
       </w:pPr>
-      <w:bookmarkStart w:id="43" w:name="_Toc114866865"/>
+      <w:bookmarkStart w:id="44" w:name="_Toc128651336"/>
       <w:r>
         <w:rPr>
           <w:lang w:val="en-US"/>
         </w:rPr>
         <w:t>Format source with Ctrl + Shift + F</w:t>
       </w:r>
-      <w:bookmarkEnd w:id="43"/>
+      <w:bookmarkEnd w:id="44"/>
     </w:p>
     <w:p>
       <w:pPr>
@@ -11638,14 +11829,14 @@
           <w:lang w:val="en-US"/>
         </w:rPr>
       </w:pPr>
-      <w:bookmarkStart w:id="44" w:name="_Toc114866866"/>
+      <w:bookmarkStart w:id="45" w:name="_Toc128651337"/>
       <w:r>
         <w:rPr>
           <w:lang w:val="en-US"/>
         </w:rPr>
         <w:t>Comment/Outcomment with Ctrl + Shift + /</w:t>
       </w:r>
-      <w:bookmarkEnd w:id="44"/>
+      <w:bookmarkEnd w:id="45"/>
     </w:p>
     <w:p>
       <w:pPr>
@@ -11654,7 +11845,7 @@
           <w:lang w:val="en-US"/>
         </w:rPr>
       </w:pPr>
-      <w:bookmarkStart w:id="45" w:name="_Toc114866867"/>
+      <w:bookmarkStart w:id="46" w:name="_Toc128651338"/>
       <w:r>
         <w:rPr>
           <w:lang w:val="en-US"/>
@@ -11691,7 +11882,7 @@
         </w:rPr>
         <w:t xml:space="preserve"> File …</w:t>
       </w:r>
-      <w:bookmarkEnd w:id="45"/>
+      <w:bookmarkEnd w:id="46"/>
     </w:p>
     <w:p>
       <w:pPr>
@@ -11707,14 +11898,14 @@
           <w:lang w:val="en-US"/>
         </w:rPr>
       </w:pPr>
-      <w:bookmarkStart w:id="46" w:name="_Toc114866868"/>
+      <w:bookmarkStart w:id="47" w:name="_Toc128651339"/>
       <w:r>
         <w:rPr>
           <w:lang w:val="en-US"/>
         </w:rPr>
         <w:t>Explore the history of your code</w:t>
       </w:r>
-      <w:bookmarkEnd w:id="46"/>
+      <w:bookmarkEnd w:id="47"/>
     </w:p>
     <w:p>
       <w:pPr>
@@ -11871,7 +12062,7 @@
           <w:lang w:val="en-US"/>
         </w:rPr>
       </w:pPr>
-      <w:bookmarkStart w:id="47" w:name="_Toc114866869"/>
+      <w:bookmarkStart w:id="48" w:name="_Toc128651340"/>
       <w:r>
         <w:rPr>
           <w:lang w:val="en-US"/>
@@ -11879,7 +12070,7 @@
         <w:lastRenderedPageBreak/>
         <w:t>Generating Assembler output of your program</w:t>
       </w:r>
-      <w:bookmarkEnd w:id="47"/>
+      <w:bookmarkEnd w:id="48"/>
     </w:p>
     <w:p>
       <w:pPr>
@@ -12051,7 +12242,7 @@
           <w:lang w:val="en-US"/>
         </w:rPr>
       </w:pPr>
-      <w:bookmarkStart w:id="48" w:name="_Toc114866870"/>
+      <w:bookmarkStart w:id="49" w:name="_Toc128651341"/>
       <w:r>
         <w:rPr>
           <w:lang w:val="en-US"/>
@@ -12077,7 +12268,7 @@
         </w:rPr>
         <w:t>tree view</w:t>
       </w:r>
-      <w:bookmarkEnd w:id="48"/>
+      <w:bookmarkEnd w:id="49"/>
     </w:p>
     <w:p>
       <w:pPr>
@@ -12108,7 +12299,7 @@
           <w:lang w:val="en-US"/>
         </w:rPr>
         <w:pict>
-          <v:shape id="_x0000_i1057" type="#_x0000_t75" style="width:446pt;height:213pt">
+          <v:shape id="_x0000_i1057" type="#_x0000_t75" style="width:445.85pt;height:213.25pt">
             <v:imagedata r:id="rId79" o:title="2021-03-23 16_09_59-sloeber-workspace - Blink_test_Blink"/>
           </v:shape>
         </w:pict>
@@ -12121,7 +12312,7 @@
           <w:lang w:val="en-US"/>
         </w:rPr>
       </w:pPr>
-      <w:bookmarkStart w:id="49" w:name="_Toc114866871"/>
+      <w:bookmarkStart w:id="50" w:name="_Toc128651342"/>
       <w:r>
         <w:rPr>
           <w:lang w:val="en-US"/>
@@ -12141,7 +12332,7 @@
         </w:rPr>
         <w:t>libraries</w:t>
       </w:r>
-      <w:bookmarkEnd w:id="49"/>
+      <w:bookmarkEnd w:id="50"/>
     </w:p>
     <w:p>
       <w:pPr>
@@ -12237,14 +12428,14 @@
           <w:lang w:val="en-US"/>
         </w:rPr>
       </w:pPr>
-      <w:bookmarkStart w:id="50" w:name="_Toc114866872"/>
+      <w:bookmarkStart w:id="51" w:name="_Toc128651343"/>
       <w:r>
         <w:rPr>
           <w:lang w:val="en-US"/>
         </w:rPr>
         <w:t>Create a function from multiple lines of code</w:t>
       </w:r>
-      <w:bookmarkEnd w:id="50"/>
+      <w:bookmarkEnd w:id="51"/>
     </w:p>
     <w:p>
       <w:pPr>
@@ -12302,7 +12493,7 @@
           <w:lang w:val="en-US"/>
         </w:rPr>
         <w:pict>
-          <v:shape id="_x0000_i1058" type="#_x0000_t75" style="width:202pt;height:181.5pt">
+          <v:shape id="_x0000_i1058" type="#_x0000_t75" style="width:202.15pt;height:181.4pt">
             <v:imagedata r:id="rId81" o:title="2021-03-23 17_28_36-"/>
           </v:shape>
         </w:pict>
@@ -12322,7 +12513,7 @@
           <w:lang w:val="en-US"/>
         </w:rPr>
       </w:pPr>
-      <w:bookmarkStart w:id="51" w:name="_Toc114866873"/>
+      <w:bookmarkStart w:id="52" w:name="_Toc128651344"/>
       <w:r>
         <w:rPr>
           <w:lang w:val="en-US"/>
@@ -12335,7 +12526,7 @@
         </w:rPr>
         <w:t>onvert an ino file to a cpp file</w:t>
       </w:r>
-      <w:bookmarkEnd w:id="51"/>
+      <w:bookmarkEnd w:id="52"/>
     </w:p>
     <w:p>
       <w:pPr>
@@ -12725,7 +12916,7 @@
           <w:lang w:val="en-US"/>
         </w:rPr>
       </w:pPr>
-      <w:bookmarkStart w:id="52" w:name="_Toc114866874"/>
+      <w:bookmarkStart w:id="53" w:name="_Toc128651345"/>
       <w:r>
         <w:rPr>
           <w:lang w:val="en-US"/>
@@ -12733,7 +12924,7 @@
         <w:lastRenderedPageBreak/>
         <w:t>Working sets</w:t>
       </w:r>
-      <w:bookmarkEnd w:id="52"/>
+      <w:bookmarkEnd w:id="53"/>
     </w:p>
     <w:p>
       <w:pPr>
@@ -12889,7 +13080,7 @@
           <w:lang w:val="en-US"/>
         </w:rPr>
       </w:pPr>
-      <w:bookmarkStart w:id="53" w:name="_Toc114866875"/>
+      <w:bookmarkStart w:id="54" w:name="_Toc128651346"/>
       <w:r>
         <w:rPr>
           <w:lang w:val="en-US"/>
@@ -12897,7 +13088,7 @@
         <w:lastRenderedPageBreak/>
         <w:t>Tips and Tricks</w:t>
       </w:r>
-      <w:bookmarkEnd w:id="53"/>
+      <w:bookmarkEnd w:id="54"/>
     </w:p>
     <w:p>
       <w:pPr>
@@ -12906,7 +13097,7 @@
           <w:lang w:val="en-US"/>
         </w:rPr>
       </w:pPr>
-      <w:bookmarkStart w:id="54" w:name="_Toc114866876"/>
+      <w:bookmarkStart w:id="55" w:name="_Toc128651347"/>
       <w:r>
         <w:rPr>
           <w:lang w:val="en-US"/>
@@ -12919,7 +13110,7 @@
         </w:rPr>
         <w:t>or perspective (e.g. Console) window</w:t>
       </w:r>
-      <w:bookmarkEnd w:id="54"/>
+      <w:bookmarkEnd w:id="55"/>
     </w:p>
     <w:p>
       <w:pPr>
@@ -12998,7 +13189,7 @@
           <w:lang w:val="en-US"/>
         </w:rPr>
       </w:pPr>
-      <w:bookmarkStart w:id="55" w:name="_Toc114866877"/>
+      <w:bookmarkStart w:id="56" w:name="_Toc128651348"/>
       <w:r>
         <w:rPr>
           <w:lang w:val="en-US"/>
@@ -13011,7 +13202,7 @@
         </w:rPr>
         <w:t xml:space="preserve"> Editing</w:t>
       </w:r>
-      <w:bookmarkEnd w:id="55"/>
+      <w:bookmarkEnd w:id="56"/>
     </w:p>
     <w:p>
       <w:pPr>
@@ -13076,7 +13267,7 @@
           <w:lang w:val="en-US"/>
         </w:rPr>
       </w:pPr>
-      <w:bookmarkStart w:id="56" w:name="_Toc114866878"/>
+      <w:bookmarkStart w:id="57" w:name="_Toc128651349"/>
       <w:r>
         <w:rPr>
           <w:lang w:val="en-US"/>
@@ -13084,7 +13275,110 @@
         <w:lastRenderedPageBreak/>
         <w:t>Errors and Problems</w:t>
       </w:r>
-      <w:bookmarkEnd w:id="56"/>
+      <w:bookmarkEnd w:id="57"/>
+    </w:p>
+    <w:p>
+      <w:pPr>
+        <w:rPr>
+          <w:lang w:val="en-US"/>
+        </w:rPr>
+      </w:pPr>
+      <w:r>
+        <w:rPr>
+          <w:lang w:val="en-US"/>
+        </w:rPr>
+        <w:t>Before you chase a strange error</w:t>
+      </w:r>
+      <w:r>
+        <w:rPr>
+          <w:lang w:val="en-US"/>
+        </w:rPr>
+        <w:t>,</w:t>
+      </w:r>
+      <w:r>
+        <w:rPr>
+          <w:lang w:val="en-US"/>
+        </w:rPr>
+        <w:t xml:space="preserve"> it is always recommended to try </w:t>
+      </w:r>
+      <w:r>
+        <w:rPr>
+          <w:b/>
+          <w:lang w:val="en-US"/>
+        </w:rPr>
+        <w:t>Sloeber &gt; Reattach Libraries</w:t>
+      </w:r>
+      <w:r>
+        <w:rPr>
+          <w:b/>
+          <w:lang w:val="en-US"/>
+        </w:rPr>
+        <w:t xml:space="preserve">, </w:t>
+      </w:r>
+      <w:r>
+        <w:rPr>
+          <w:lang w:val="en-US"/>
+        </w:rPr>
+        <w:t xml:space="preserve"> </w:t>
+      </w:r>
+      <w:r>
+        <w:rPr>
+          <w:b/>
+          <w:lang w:val="en-US"/>
+        </w:rPr>
+        <w:t>right mouse button &gt; Clean Project</w:t>
+      </w:r>
+      <w:r>
+        <w:rPr>
+          <w:lang w:val="en-US"/>
+        </w:rPr>
+        <w:t xml:space="preserve"> and </w:t>
+      </w:r>
+      <w:r>
+        <w:rPr>
+          <w:b/>
+          <w:lang w:val="en-US"/>
+        </w:rPr>
+        <w:t>Index &gt; Rebuild</w:t>
+      </w:r>
+      <w:r>
+        <w:rPr>
+          <w:lang w:val="en-US"/>
+        </w:rPr>
+        <w:t xml:space="preserve"> and to close and open the project or even restart Sloeber.</w:t>
+      </w:r>
+      <w:r>
+        <w:rPr>
+          <w:lang w:val="en-US"/>
+        </w:rPr>
+        <w:br/>
+        <w:t xml:space="preserve">Also look to the list of libraries with </w:t>
+      </w:r>
+      <w:r>
+        <w:rPr>
+          <w:b/>
+          <w:lang w:val="en-US"/>
+        </w:rPr>
+        <w:t>Sloeber &gt; Add a library to the selected project</w:t>
+      </w:r>
+      <w:r>
+        <w:rPr>
+          <w:lang w:val="en-US"/>
+        </w:rPr>
+        <w:t xml:space="preserve"> </w:t>
+      </w:r>
+      <w:r>
+        <w:rPr>
+          <w:lang w:val="en-US"/>
+        </w:rPr>
+        <w:t xml:space="preserve">and check, </w:t>
+      </w:r>
+      <w:r>
+        <w:rPr>
+          <w:lang w:val="en-US"/>
+        </w:rPr>
+        <w:t>if it corresponds to your requirements.</w:t>
+      </w:r>
     </w:p>
     <w:p>
       <w:pPr>
@@ -13093,7 +13387,7 @@
           <w:lang w:val="en-US"/>
         </w:rPr>
       </w:pPr>
-      <w:bookmarkStart w:id="57" w:name="_Toc114866879"/>
+      <w:bookmarkStart w:id="58" w:name="_Toc128651350"/>
       <w:r>
         <w:rPr>
           <w:lang w:val="en-US"/>
@@ -13112,7 +13406,7 @@
         </w:rPr>
         <w:t xml:space="preserve"> deleted, the window arrangement is broken</w:t>
       </w:r>
-      <w:bookmarkEnd w:id="57"/>
+      <w:bookmarkEnd w:id="58"/>
     </w:p>
     <w:p>
       <w:pPr>
@@ -13193,7 +13487,7 @@
           <w:lang w:val="en-US"/>
         </w:rPr>
         <w:pict>
-          <v:shape id="_x0000_i1059" type="#_x0000_t75" style="width:319.5pt;height:198pt">
+          <v:shape id="_x0000_i1059" type="#_x0000_t75" style="width:319.85pt;height:198pt">
             <v:imagedata r:id="rId85" o:title="2021-03-23 15_26_22-"/>
           </v:shape>
         </w:pict>
@@ -13206,14 +13500,14 @@
           <w:lang w:val="en-US"/>
         </w:rPr>
       </w:pPr>
-      <w:bookmarkStart w:id="58" w:name="_Toc114866880"/>
+      <w:bookmarkStart w:id="59" w:name="_Toc128651351"/>
       <w:r>
         <w:rPr>
           <w:lang w:val="en-US"/>
         </w:rPr>
         <w:t>Errors in unknown libraries</w:t>
       </w:r>
-      <w:bookmarkEnd w:id="58"/>
+      <w:bookmarkEnd w:id="59"/>
     </w:p>
     <w:p>
       <w:pPr>
@@ -13278,7 +13572,7 @@
           <w:lang w:val="en-US"/>
         </w:rPr>
         <w:pict>
-          <v:shape id="_x0000_i1060" type="#_x0000_t75" style="width:193.5pt;height:131.5pt">
+          <v:shape id="_x0000_i1060" type="#_x0000_t75" style="width:193.85pt;height:131.55pt">
             <v:imagedata r:id="rId86" o:title="2021-01-19 23_13_07-sloeber-workspace - Blink_test_Blink"/>
           </v:shape>
         </w:pict>
@@ -13307,7 +13601,45 @@
         <w:rPr>
           <w:lang w:val="en-US"/>
         </w:rPr>
-        <w:t>configuration.</w:t>
+        <w:t>configuration</w:t>
+      </w:r>
+      <w:r>
+        <w:rPr>
+          <w:lang w:val="en-US"/>
+        </w:rPr>
+        <w:t xml:space="preserve"> </w:t>
+      </w:r>
+      <w:r>
+        <w:rPr>
+          <w:lang w:val="en-US"/>
+        </w:rPr>
+        <w:t xml:space="preserve">with </w:t>
+      </w:r>
+      <w:r>
+        <w:rPr>
+          <w:b/>
+          <w:lang w:val="en-US"/>
+        </w:rPr>
+        <w:t>Sloeber &gt; Add a library to the selected project</w:t>
+      </w:r>
+      <w:r>
+        <w:rPr>
+          <w:lang w:val="en-US"/>
+        </w:rPr>
+        <w:t>.</w:t>
+      </w:r>
+    </w:p>
+    <w:p>
+      <w:pPr>
+        <w:rPr>
+          <w:lang w:val="en-US"/>
+        </w:rPr>
+      </w:pPr>
+      <w:r>
+        <w:rPr>
+          <w:lang w:val="en-US"/>
+        </w:rPr>
+        <w:br w:type="page"/>
       </w:r>
     </w:p>
     <w:p>
@@ -13317,14 +13649,15 @@
           <w:lang w:val="en-US"/>
         </w:rPr>
       </w:pPr>
-      <w:bookmarkStart w:id="59" w:name="_Toc114866881"/>
-      <w:r>
-        <w:rPr>
-          <w:lang w:val="en-US"/>
-        </w:rPr>
+      <w:bookmarkStart w:id="60" w:name="_Toc128651352"/>
+      <w:r>
+        <w:rPr>
+          <w:lang w:val="en-US"/>
+        </w:rPr>
+        <w:lastRenderedPageBreak/>
         <w:t>Strange errors indicated, F3 does not work, index not complete</w:t>
       </w:r>
-      <w:bookmarkEnd w:id="59"/>
+      <w:bookmarkEnd w:id="60"/>
     </w:p>
     <w:p>
       <w:pPr>
@@ -13416,7 +13749,7 @@
           <w:lang w:val="en-US"/>
         </w:rPr>
         <w:pict>
-          <v:shape id="_x0000_i1061" type="#_x0000_t75" style="width:453.5pt;height:133pt">
+          <v:shape id="_x0000_i1061" type="#_x0000_t75" style="width:453.45pt;height:132.9pt">
             <v:imagedata r:id="rId87" o:title="2021-03-23 15_20_32-"/>
           </v:shape>
         </w:pict>
@@ -13429,15 +13762,173 @@
           <w:lang w:val="en-US"/>
         </w:rPr>
       </w:pPr>
-      <w:bookmarkStart w:id="60" w:name="_Toc114866882"/>
-      <w:r>
-        <w:rPr>
-          <w:lang w:val="en-US"/>
-        </w:rPr>
-        <w:lastRenderedPageBreak/>
+      <w:bookmarkStart w:id="61" w:name="_Toc128651353"/>
+      <w:r>
+        <w:rPr>
+          <w:lang w:val="en-US"/>
+        </w:rPr>
+        <w:t>No build.opt</w:t>
+      </w:r>
+      <w:bookmarkEnd w:id="61"/>
+    </w:p>
+    <w:p>
+      <w:pPr>
+        <w:rPr>
+          <w:lang w:val="en-US"/>
+        </w:rPr>
+      </w:pPr>
+      <w:r>
+        <w:rPr>
+          <w:lang w:val="en-US"/>
+        </w:rPr>
+        <w:t>If you get errors like</w:t>
+      </w:r>
+    </w:p>
+    <w:p>
+      <w:pPr>
+        <w:jc w:val="both"/>
+        <w:rPr>
+          <w:rFonts w:ascii="Consolas" w:hAnsi="Consolas" w:cs="Consolas"/>
+          <w:color w:val="000000"/>
+          <w:sz w:val="20"/>
+          <w:szCs w:val="20"/>
+          <w:shd w:val="clear" w:color="auto" w:fill="FEE7E0"/>
+          <w:lang w:val="en-US"/>
+        </w:rPr>
+      </w:pPr>
+      <w:r>
+        <w:rPr>
+          <w:rFonts w:ascii="Consolas" w:hAnsi="Consolas" w:cs="Consolas"/>
+          <w:color w:val="000000"/>
+          <w:sz w:val="20"/>
+          <w:szCs w:val="20"/>
+          <w:shd w:val="clear" w:color="auto" w:fill="FEE7E0"/>
+          <w:lang w:val="en-US"/>
+        </w:rPr>
+        <w:t>ESP8266/core/build.opt: No such file or directory</w:t>
+      </w:r>
+    </w:p>
+    <w:p>
+      <w:pPr>
+        <w:rPr>
+          <w:lang w:val="en-US"/>
+        </w:rPr>
+      </w:pPr>
+      <w:r>
+        <w:rPr>
+          <w:lang w:val="en-US"/>
+        </w:rPr>
+        <w:t>then j</w:t>
+      </w:r>
+      <w:r>
+        <w:rPr>
+          <w:lang w:val="en-US"/>
+        </w:rPr>
+        <w:t>ust removing the line build.opt.flags="@{build.opt.fqfn}" in the files</w:t>
+      </w:r>
+      <w:r>
+        <w:rPr>
+          <w:lang w:val="en-US"/>
+        </w:rPr>
+        <w:t xml:space="preserve"> </w:t>
+      </w:r>
+      <w:r>
+        <w:rPr>
+          <w:lang w:val="en-US"/>
+        </w:rPr>
+        <w:t>platform.txt</w:t>
+      </w:r>
+      <w:r>
+        <w:rPr>
+          <w:lang w:val="en-US"/>
+        </w:rPr>
+        <w:t xml:space="preserve"> and </w:t>
+      </w:r>
+      <w:r>
+        <w:rPr>
+          <w:lang w:val="en-US"/>
+        </w:rPr>
+        <w:t>platform.sloeber.txt</w:t>
+      </w:r>
+      <w:r>
+        <w:rPr>
+          <w:lang w:val="en-US"/>
+        </w:rPr>
+        <w:t xml:space="preserve"> and restarting Sloeber will fix it. "Build option</w:t>
+      </w:r>
+      <w:r>
+        <w:rPr>
+          <w:lang w:val="en-US"/>
+        </w:rPr>
+        <w:t xml:space="preserve">s" can be specified in the </w:t>
+      </w:r>
+      <w:r>
+        <w:rPr>
+          <w:b/>
+          <w:lang w:val="en-US"/>
+        </w:rPr>
+        <w:t>Compi</w:t>
+      </w:r>
+      <w:r>
+        <w:rPr>
+          <w:b/>
+          <w:lang w:val="en-US"/>
+        </w:rPr>
+        <w:t>le Options</w:t>
+      </w:r>
+      <w:r>
+        <w:rPr>
+          <w:lang w:val="en-US"/>
+        </w:rPr>
+        <w:t xml:space="preserve"> tab</w:t>
+      </w:r>
+      <w:r>
+        <w:rPr>
+          <w:lang w:val="en-US"/>
+        </w:rPr>
+        <w:t xml:space="preserve"> in the Sloeber project settings.</w:t>
+      </w:r>
+    </w:p>
+    <w:p>
+      <w:pPr>
+        <w:rPr>
+          <w:lang w:val="en-US"/>
+        </w:rPr>
+      </w:pPr>
+      <w:r>
+        <w:rPr>
+          <w:lang w:val="en-US"/>
+        </w:rPr>
+        <w:t xml:space="preserve">The files can be found at e.g. </w:t>
+      </w:r>
+      <w:r>
+        <w:rPr>
+          <w:lang w:val="en-US"/>
+        </w:rPr>
+        <w:t>Sloeber\arduinoPlugin\packages\esp8266\hardware\esp8266\3.1.1\</w:t>
+      </w:r>
+      <w:r>
+        <w:rPr>
+          <w:lang w:val="en-US"/>
+        </w:rPr>
+        <w:t>.</w:t>
+      </w:r>
+    </w:p>
+    <w:p>
+      <w:pPr>
+        <w:pStyle w:val="berschrift2"/>
+        <w:rPr>
+          <w:lang w:val="en-US"/>
+        </w:rPr>
+      </w:pPr>
+      <w:bookmarkStart w:id="62" w:name="_Toc128651354"/>
+      <w:r>
+        <w:rPr>
+          <w:lang w:val="en-US"/>
+        </w:rPr>
         <w:t>Keyboard layout changed to English/US</w:t>
       </w:r>
-      <w:bookmarkEnd w:id="60"/>
+      <w:bookmarkEnd w:id="62"/>
     </w:p>
     <w:p>
       <w:pPr>
@@ -13481,7 +13972,7 @@
       <w:pPr>
         <w:pStyle w:val="berschrift2"/>
       </w:pPr>
-      <w:bookmarkStart w:id="61" w:name="_Toc114866883"/>
+      <w:bookmarkStart w:id="63" w:name="_Toc128651355"/>
       <w:r>
         <w:t xml:space="preserve">Error message: </w:t>
       </w:r>
@@ -13496,7 +13987,7 @@
         </w:rPr>
         <w:t>invalid argument to --format: avr</w:t>
       </w:r>
-      <w:bookmarkEnd w:id="61"/>
+      <w:bookmarkEnd w:id="63"/>
     </w:p>
     <w:p>
       <w:pPr>
@@ -13509,20 +14000,45 @@
         <w:rPr>
           <w:lang w:val="en-US"/>
         </w:rPr>
-        <w:t xml:space="preserve">You accidentally checked </w:t>
+        <w:t xml:space="preserve">You accidentally </w:t>
+      </w:r>
+      <w:r>
+        <w:rPr>
+          <w:lang w:val="en-US"/>
+        </w:rPr>
+        <w:t>selected</w:t>
+      </w:r>
+      <w:r>
+        <w:rPr>
+          <w:lang w:val="en-US"/>
+        </w:rPr>
+        <w:t xml:space="preserve"> </w:t>
       </w:r>
       <w:r>
         <w:rPr>
           <w:b/>
           <w:lang w:val="en-US"/>
         </w:rPr>
-        <w:t>use alternative size command? (AVR only)</w:t>
+        <w:t>AVR_ALTERNATIVE</w:t>
+      </w:r>
+      <w:r>
+        <w:rPr>
+          <w:lang w:val="en-US"/>
+        </w:rPr>
+        <w:t xml:space="preserve"> for</w:t>
       </w:r>
       <w:r>
         <w:rPr>
           <w:b/>
           <w:lang w:val="en-US"/>
         </w:rPr>
+        <w:t xml:space="preserve"> use alternative size command?</w:t>
+      </w:r>
+      <w:r>
+        <w:rPr>
+          <w:b/>
+          <w:lang w:val="en-US"/>
+        </w:rPr>
         <w:br/>
       </w:r>
       <w:r>
@@ -13530,7 +14046,21 @@
           <w:b/>
           <w:lang w:val="en-US"/>
         </w:rPr>
-        <w:t>Do not check it for a</w:t>
+        <w:t xml:space="preserve">Do not </w:t>
+      </w:r>
+      <w:r>
+        <w:rPr>
+          <w:b/>
+          <w:lang w:val="en-US"/>
+        </w:rPr>
+        <w:t>select</w:t>
+      </w:r>
+      <w:r>
+        <w:rPr>
+          <w:b/>
+          <w:lang w:val="en-US"/>
+        </w:rPr>
+        <w:t xml:space="preserve"> it for a</w:t>
       </w:r>
       <w:r>
         <w:rPr>
@@ -13559,10 +14089,10 @@
           <w:lang w:eastAsia="de-DE"/>
         </w:rPr>
         <w:drawing>
-          <wp:inline distT="0" distB="0" distL="0" distR="0" wp14:anchorId="3381483C" wp14:editId="01BCE291">
+          <wp:inline distT="0" distB="0" distL="0" distR="0" wp14:anchorId="7B432C48" wp14:editId="46EF6628">
             <wp:extent cx="5760720" cy="3852545"/>
             <wp:effectExtent l="0" t="0" r="0" b="0"/>
-            <wp:docPr id="17" name="Grafik 17"/>
+            <wp:docPr id="30" name="Grafik 30"/>
             <wp:cNvGraphicFramePr>
               <a:graphicFrameLocks xmlns:a="http://schemas.openxmlformats.org/drawingml/2006/main" noChangeAspect="1"/>
             </wp:cNvGraphicFramePr>
@@ -13608,7 +14138,7 @@
         </w:rPr>
         <w:br w:type="page"/>
       </w:r>
-      <w:bookmarkStart w:id="62" w:name="_Toc114866884"/>
+      <w:bookmarkStart w:id="64" w:name="_Toc128651356"/>
       <w:r>
         <w:rPr>
           <w:lang w:val="en-US"/>
@@ -13616,7 +14146,7 @@
         <w:lastRenderedPageBreak/>
         <w:t>Software updates</w:t>
       </w:r>
-      <w:bookmarkEnd w:id="62"/>
+      <w:bookmarkEnd w:id="64"/>
     </w:p>
     <w:p>
       <w:pPr>
@@ -13778,7 +14308,7 @@
           <w:lang w:val="en-US"/>
         </w:rPr>
         <w:pict>
-          <v:shape id="_x0000_i1062" type="#_x0000_t75" style="width:318pt;height:192pt">
+          <v:shape id="_x0000_i1062" type="#_x0000_t75" style="width:317.75pt;height:192.45pt">
             <v:imagedata r:id="rId91" o:title="2022-07-02 06_54_41-Available Updates"/>
           </v:shape>
         </w:pict>
@@ -13808,7 +14338,7 @@
           <w:lang w:val="en-US"/>
         </w:rPr>
         <w:pict>
-          <v:shape id="_x0000_i1063" type="#_x0000_t75" style="width:229.5pt;height:64.5pt">
+          <v:shape id="_x0000_i1063" type="#_x0000_t75" style="width:229.85pt;height:64.4pt">
             <v:imagedata r:id="rId92" o:title="2022-07-02 06_55_07-Security Warning"/>
           </v:shape>
         </w:pict>
@@ -13838,7 +14368,7 @@
           <w:lang w:val="en-US"/>
         </w:rPr>
         <w:pict>
-          <v:shape id="_x0000_i1064" type="#_x0000_t75" style="width:241.5pt;height:68pt">
+          <v:shape id="_x0000_i1064" type="#_x0000_t75" style="width:241.6pt;height:67.85pt">
             <v:imagedata r:id="rId93" o:title="2022-07-02 06_55_18-Software Updates"/>
           </v:shape>
         </w:pict>
@@ -13900,7 +14430,7 @@
       <w:rPr>
         <w:noProof/>
       </w:rPr>
-      <w:t>1</w:t>
+      <w:t>22</w:t>
     </w:r>
     <w:r>
       <w:fldChar w:fldCharType="end"/>
@@ -14908,6 +15438,19 @@
       <w:szCs w:val="18"/>
     </w:rPr>
   </w:style>
+  <w:style w:type="character" w:styleId="HTMLCode">
+    <w:name w:val="HTML Code"/>
+    <w:basedOn w:val="Absatz-Standardschriftart"/>
+    <w:uiPriority w:val="99"/>
+    <w:semiHidden/>
+    <w:unhideWhenUsed/>
+    <w:rsid w:val="00815839"/>
+    <w:rPr>
+      <w:rFonts w:ascii="Courier New" w:eastAsia="Times New Roman" w:hAnsi="Courier New" w:cs="Courier New"/>
+      <w:sz w:val="20"/>
+      <w:szCs w:val="20"/>
+    </w:rPr>
+  </w:style>
 </w:styles>
 </file>
 
@@ -15177,7 +15720,7 @@
 </file>
 
 <file path=customXml/itemProps1.xml><?xml version="1.0" encoding="utf-8"?>
-<ds:datastoreItem xmlns:ds="http://schemas.openxmlformats.org/officeDocument/2006/customXml" ds:itemID="{9E9FDA07-AA1D-4E43-A02F-6B3EF9A7EAA8}">
+<ds:datastoreItem xmlns:ds="http://schemas.openxmlformats.org/officeDocument/2006/customXml" ds:itemID="{D2B487FF-A63B-4BE7-884A-4B7C1150C63F}">
   <ds:schemaRefs>
     <ds:schemaRef ds:uri="http://schemas.openxmlformats.org/officeDocument/2006/bibliography"/>
   </ds:schemaRefs>

</xml_diff>

<commit_message>
Fixed broken links in TOC + updated configuration handling
</commit_message>
<xml_diff>
--- a/SloeberTutorial.docx
+++ b/SloeberTutorial.docx
@@ -235,113 +235,66 @@
             </w:rPr>
             <w:fldChar w:fldCharType="separate"/>
           </w:r>
-          <w:bookmarkStart w:id="1" w:name="_GoBack"/>
-          <w:bookmarkEnd w:id="1"/>
-          <w:r>
-            <w:rPr>
-              <w:rStyle w:val="Hyperlink"/>
-              <w:noProof/>
-            </w:rPr>
-            <w:fldChar w:fldCharType="begin"/>
-          </w:r>
-          <w:r>
-            <w:rPr>
-              <w:rStyle w:val="Hyperlink"/>
-              <w:noProof/>
-            </w:rPr>
-            <w:instrText xml:space="preserve"> </w:instrText>
-          </w:r>
-          <w:r>
-            <w:rPr>
-              <w:noProof/>
-            </w:rPr>
-            <w:instrText>HYPERLINK \l "_Toc128651293"</w:instrText>
-          </w:r>
-          <w:r>
-            <w:rPr>
-              <w:rStyle w:val="Hyperlink"/>
-              <w:noProof/>
-            </w:rPr>
-            <w:instrText xml:space="preserve"> </w:instrText>
-          </w:r>
-          <w:r>
-            <w:rPr>
-              <w:rStyle w:val="Hyperlink"/>
-              <w:noProof/>
-            </w:rPr>
-          </w:r>
-          <w:r>
-            <w:rPr>
-              <w:rStyle w:val="Hyperlink"/>
-              <w:noProof/>
-            </w:rPr>
-            <w:fldChar w:fldCharType="separate"/>
-          </w:r>
-          <w:r>
-            <w:rPr>
-              <w:rStyle w:val="Hyperlink"/>
-              <w:rFonts w:ascii="Arial Black" w:hAnsi="Arial Black"/>
-              <w:b/>
-              <w:noProof/>
-              <w:lang w:val="en-US"/>
-            </w:rPr>
-            <w:t>Sloeber Tutorial</w:t>
-          </w:r>
-          <w:r>
-            <w:rPr>
-              <w:noProof/>
-              <w:webHidden/>
-            </w:rPr>
-            <w:tab/>
-          </w:r>
-          <w:r>
-            <w:rPr>
-              <w:noProof/>
-              <w:webHidden/>
-            </w:rPr>
-            <w:fldChar w:fldCharType="begin"/>
-          </w:r>
-          <w:r>
-            <w:rPr>
-              <w:noProof/>
-              <w:webHidden/>
-            </w:rPr>
-            <w:instrText xml:space="preserve"> PAGEREF _Toc128651293 \h </w:instrText>
-          </w:r>
-          <w:r>
-            <w:rPr>
-              <w:noProof/>
-              <w:webHidden/>
-            </w:rPr>
-          </w:r>
-          <w:r>
-            <w:rPr>
-              <w:noProof/>
-              <w:webHidden/>
-            </w:rPr>
-            <w:fldChar w:fldCharType="separate"/>
-          </w:r>
-          <w:r>
-            <w:rPr>
-              <w:noProof/>
-              <w:webHidden/>
-            </w:rPr>
-            <w:t>1</w:t>
-          </w:r>
-          <w:r>
-            <w:rPr>
-              <w:noProof/>
-              <w:webHidden/>
-            </w:rPr>
-            <w:fldChar w:fldCharType="end"/>
-          </w:r>
-          <w:r>
-            <w:rPr>
-              <w:rStyle w:val="Hyperlink"/>
-              <w:noProof/>
-            </w:rPr>
-            <w:fldChar w:fldCharType="end"/>
-          </w:r>
+          <w:hyperlink w:anchor="_Toc128651293" w:history="1">
+            <w:r>
+              <w:rPr>
+                <w:rStyle w:val="Hyperlink"/>
+                <w:rFonts w:ascii="Arial Black" w:hAnsi="Arial Black"/>
+                <w:b/>
+                <w:noProof/>
+                <w:lang w:val="en-US"/>
+              </w:rPr>
+              <w:t>Sloeber Tutorial</w:t>
+            </w:r>
+            <w:r>
+              <w:rPr>
+                <w:noProof/>
+                <w:webHidden/>
+              </w:rPr>
+              <w:tab/>
+            </w:r>
+            <w:r>
+              <w:rPr>
+                <w:noProof/>
+                <w:webHidden/>
+              </w:rPr>
+              <w:fldChar w:fldCharType="begin"/>
+            </w:r>
+            <w:r>
+              <w:rPr>
+                <w:noProof/>
+                <w:webHidden/>
+              </w:rPr>
+              <w:instrText xml:space="preserve"> PAGEREF _Toc128651293 \h </w:instrText>
+            </w:r>
+            <w:r>
+              <w:rPr>
+                <w:noProof/>
+                <w:webHidden/>
+              </w:rPr>
+            </w:r>
+            <w:r>
+              <w:rPr>
+                <w:noProof/>
+                <w:webHidden/>
+              </w:rPr>
+              <w:fldChar w:fldCharType="separate"/>
+            </w:r>
+            <w:r>
+              <w:rPr>
+                <w:noProof/>
+                <w:webHidden/>
+              </w:rPr>
+              <w:t>1</w:t>
+            </w:r>
+            <w:r>
+              <w:rPr>
+                <w:noProof/>
+                <w:webHidden/>
+              </w:rPr>
+              <w:fldChar w:fldCharType="end"/>
+            </w:r>
+          </w:hyperlink>
         </w:p>
         <w:p>
           <w:pPr>
@@ -1539,7 +1492,14 @@
                 <w:noProof/>
                 <w:webHidden/>
               </w:rPr>
-              <w:t>19</w:t>
+              <w:t>1</w:t>
+            </w:r>
+            <w:r>
+              <w:rPr>
+                <w:noProof/>
+                <w:webHidden/>
+              </w:rPr>
+              <w:t>9</w:t>
             </w:r>
             <w:r>
               <w:rPr>
@@ -4866,7 +4826,7 @@
           <w:lang w:val="en-US"/>
         </w:rPr>
       </w:pPr>
-      <w:bookmarkStart w:id="2" w:name="_Toc128651294"/>
+      <w:bookmarkStart w:id="1" w:name="_Toc128651294"/>
       <w:r>
         <w:rPr>
           <w:lang w:val="en-US"/>
@@ -4874,23 +4834,23 @@
         <w:lastRenderedPageBreak/>
         <w:t>Installation</w:t>
       </w:r>
+      <w:bookmarkEnd w:id="1"/>
+    </w:p>
+    <w:p>
+      <w:pPr>
+        <w:pStyle w:val="berschrift2"/>
+        <w:rPr>
+          <w:lang w:val="en-US"/>
+        </w:rPr>
+      </w:pPr>
+      <w:bookmarkStart w:id="2" w:name="_Toc128651295"/>
+      <w:r>
+        <w:rPr>
+          <w:lang w:val="en-US"/>
+        </w:rPr>
+        <w:t>Setting Paths</w:t>
+      </w:r>
       <w:bookmarkEnd w:id="2"/>
-    </w:p>
-    <w:p>
-      <w:pPr>
-        <w:pStyle w:val="berschrift2"/>
-        <w:rPr>
-          <w:lang w:val="en-US"/>
-        </w:rPr>
-      </w:pPr>
-      <w:bookmarkStart w:id="3" w:name="_Toc128651295"/>
-      <w:r>
-        <w:rPr>
-          <w:lang w:val="en-US"/>
-        </w:rPr>
-        <w:t>Setting Paths</w:t>
-      </w:r>
-      <w:bookmarkEnd w:id="3"/>
     </w:p>
     <w:p>
       <w:pPr>
@@ -5054,14 +5014,14 @@
           <w:lang w:val="en-US"/>
         </w:rPr>
       </w:pPr>
-      <w:bookmarkStart w:id="4" w:name="_Toc128651296"/>
+      <w:bookmarkStart w:id="3" w:name="_Toc128651296"/>
       <w:r>
         <w:rPr>
           <w:lang w:val="en-US"/>
         </w:rPr>
         <w:t>First start of Sloeber</w:t>
       </w:r>
-      <w:bookmarkEnd w:id="4"/>
+      <w:bookmarkEnd w:id="3"/>
     </w:p>
     <w:p>
       <w:pPr>
@@ -5161,14 +5121,14 @@
           <w:lang w:val="en-US"/>
         </w:rPr>
       </w:pPr>
-      <w:bookmarkStart w:id="5" w:name="_Toc128651297"/>
+      <w:bookmarkStart w:id="4" w:name="_Toc128651297"/>
       <w:r>
         <w:rPr>
           <w:lang w:val="en-US"/>
         </w:rPr>
         <w:t>Eclipse IDE with Sloeber extensions</w:t>
       </w:r>
-      <w:bookmarkEnd w:id="5"/>
+      <w:bookmarkEnd w:id="4"/>
     </w:p>
     <w:p>
       <w:pPr>
@@ -5272,7 +5232,7 @@
           <w:lang w:val="en-US"/>
         </w:rPr>
       </w:pPr>
-      <w:bookmarkStart w:id="6" w:name="_Toc128651298"/>
+      <w:bookmarkStart w:id="5" w:name="_Toc128651298"/>
       <w:r>
         <w:rPr>
           <w:lang w:val="en-US"/>
@@ -5304,29 +5264,29 @@
         </w:rPr>
         <w:t xml:space="preserve"> Arduino UNO</w:t>
       </w:r>
+      <w:bookmarkEnd w:id="5"/>
+    </w:p>
+    <w:p>
+      <w:pPr>
+        <w:pStyle w:val="berschrift2"/>
+        <w:rPr>
+          <w:lang w:val="en-US"/>
+        </w:rPr>
+      </w:pPr>
+      <w:bookmarkStart w:id="6" w:name="_Toc128651299"/>
+      <w:r>
+        <w:rPr>
+          <w:lang w:val="en-US"/>
+        </w:rPr>
+        <w:t>Create a new project: Blink-test</w:t>
+      </w:r>
+      <w:r>
+        <w:rPr>
+          <w:lang w:val="en-US"/>
+        </w:rPr>
+        <w:t xml:space="preserve"> for Arduino UNO</w:t>
+      </w:r>
       <w:bookmarkEnd w:id="6"/>
-    </w:p>
-    <w:p>
-      <w:pPr>
-        <w:pStyle w:val="berschrift2"/>
-        <w:rPr>
-          <w:lang w:val="en-US"/>
-        </w:rPr>
-      </w:pPr>
-      <w:bookmarkStart w:id="7" w:name="_Toc128651299"/>
-      <w:r>
-        <w:rPr>
-          <w:lang w:val="en-US"/>
-        </w:rPr>
-        <w:t>Create a new project: Blink-test</w:t>
-      </w:r>
-      <w:r>
-        <w:rPr>
-          <w:lang w:val="en-US"/>
-        </w:rPr>
-        <w:t xml:space="preserve"> for Arduino UNO</w:t>
-      </w:r>
-      <w:bookmarkEnd w:id="7"/>
     </w:p>
     <w:p>
       <w:pPr>
@@ -5635,14 +5595,14 @@
           <w:lang w:val="en-US"/>
         </w:rPr>
       </w:pPr>
-      <w:bookmarkStart w:id="8" w:name="_Toc128651300"/>
+      <w:bookmarkStart w:id="7" w:name="_Toc128651300"/>
       <w:r>
         <w:rPr>
           <w:lang w:val="en-US"/>
         </w:rPr>
         <w:t>Suppress sloeber.ini.cpp</w:t>
       </w:r>
-      <w:bookmarkEnd w:id="8"/>
+      <w:bookmarkEnd w:id="7"/>
     </w:p>
     <w:p>
       <w:pPr>
@@ -5863,7 +5823,7 @@
           <w:lang w:val="en-US"/>
         </w:rPr>
       </w:pPr>
-      <w:bookmarkStart w:id="9" w:name="_Toc128651301"/>
+      <w:bookmarkStart w:id="8" w:name="_Toc128651301"/>
       <w:r>
         <w:rPr>
           <w:lang w:val="en-US"/>
@@ -5871,7 +5831,7 @@
         <w:lastRenderedPageBreak/>
         <w:t>Add line numbers to the editor</w:t>
       </w:r>
-      <w:bookmarkEnd w:id="9"/>
+      <w:bookmarkEnd w:id="8"/>
     </w:p>
     <w:p>
       <w:pPr>
@@ -5980,7 +5940,7 @@
           <w:lang w:val="en-US"/>
         </w:rPr>
       </w:pPr>
-      <w:bookmarkStart w:id="10" w:name="_Toc128651302"/>
+      <w:bookmarkStart w:id="9" w:name="_Toc128651302"/>
       <w:r>
         <w:rPr>
           <w:lang w:val="en-US"/>
@@ -5988,7 +5948,7 @@
         <w:lastRenderedPageBreak/>
         <w:t>Change Compile options and Compile summary format</w:t>
       </w:r>
-      <w:bookmarkEnd w:id="10"/>
+      <w:bookmarkEnd w:id="9"/>
     </w:p>
     <w:p>
       <w:pPr>
@@ -6150,7 +6110,7 @@
           <w:lang w:val="en-US"/>
         </w:rPr>
       </w:pPr>
-      <w:bookmarkStart w:id="11" w:name="_Toc128651303"/>
+      <w:bookmarkStart w:id="10" w:name="_Toc128651303"/>
       <w:r>
         <w:rPr>
           <w:lang w:val="en-US"/>
@@ -6158,7 +6118,7 @@
         <w:lastRenderedPageBreak/>
         <w:t>Upload to Arduino UNO</w:t>
       </w:r>
-      <w:bookmarkEnd w:id="11"/>
+      <w:bookmarkEnd w:id="10"/>
     </w:p>
     <w:p>
       <w:pPr>
@@ -6235,14 +6195,14 @@
           <w:lang w:val="en-US"/>
         </w:rPr>
       </w:pPr>
-      <w:bookmarkStart w:id="12" w:name="_Toc128651304"/>
+      <w:bookmarkStart w:id="11" w:name="_Toc128651304"/>
       <w:r>
         <w:rPr>
           <w:lang w:val="en-US"/>
         </w:rPr>
         <w:t>Enable automatic build before upload</w:t>
       </w:r>
-      <w:bookmarkEnd w:id="12"/>
+      <w:bookmarkEnd w:id="11"/>
     </w:p>
     <w:p>
       <w:pPr>
@@ -6389,14 +6349,14 @@
           <w:lang w:val="en-US"/>
         </w:rPr>
       </w:pPr>
-      <w:bookmarkStart w:id="13" w:name="_Toc128651305"/>
+      <w:bookmarkStart w:id="12" w:name="_Toc128651305"/>
       <w:r>
         <w:rPr>
           <w:lang w:val="en-US"/>
         </w:rPr>
         <w:t>Changing the Com Port for uploading</w:t>
       </w:r>
-      <w:bookmarkEnd w:id="13"/>
+      <w:bookmarkEnd w:id="12"/>
     </w:p>
     <w:p>
       <w:pPr>
@@ -6620,14 +6580,14 @@
           <w:lang w:val="en-US"/>
         </w:rPr>
       </w:pPr>
-      <w:bookmarkStart w:id="14" w:name="_Toc128651306"/>
+      <w:bookmarkStart w:id="13" w:name="_Toc128651306"/>
       <w:r>
         <w:rPr>
           <w:lang w:val="en-US"/>
         </w:rPr>
         <w:t>Where are the compiled results?</w:t>
       </w:r>
-      <w:bookmarkEnd w:id="14"/>
+      <w:bookmarkEnd w:id="13"/>
     </w:p>
     <w:p>
       <w:pPr>
@@ -6754,7 +6714,7 @@
           <w:lang w:val="en-US"/>
         </w:rPr>
       </w:pPr>
-      <w:bookmarkStart w:id="15" w:name="_Toc128651307"/>
+      <w:bookmarkStart w:id="14" w:name="_Toc128651307"/>
       <w:r>
         <w:rPr>
           <w:lang w:val="en-US"/>
@@ -6762,7 +6722,7 @@
         <w:lastRenderedPageBreak/>
         <w:t>Discovering the Arduino cores</w:t>
       </w:r>
-      <w:bookmarkEnd w:id="15"/>
+      <w:bookmarkEnd w:id="14"/>
     </w:p>
     <w:p>
       <w:pPr>
@@ -7045,7 +7005,7 @@
           <w:lang w:val="en-US"/>
         </w:rPr>
       </w:pPr>
-      <w:bookmarkStart w:id="16" w:name="_Toc128651308"/>
+      <w:bookmarkStart w:id="15" w:name="_Toc128651308"/>
       <w:r>
         <w:rPr>
           <w:lang w:val="en-US"/>
@@ -7053,7 +7013,7 @@
         <w:lastRenderedPageBreak/>
         <w:t>Manage Debug and Release version in one project (Multiple configurations)</w:t>
       </w:r>
-      <w:bookmarkEnd w:id="16"/>
+      <w:bookmarkEnd w:id="15"/>
     </w:p>
     <w:p>
       <w:pPr>
@@ -7184,7 +7144,7 @@
           <w:lang w:val="en-US"/>
         </w:rPr>
       </w:pPr>
-      <w:bookmarkStart w:id="17" w:name="_Toc128651309"/>
+      <w:bookmarkStart w:id="16" w:name="_Toc128651309"/>
       <w:r>
         <w:rPr>
           <w:lang w:val="en-US"/>
@@ -7215,7 +7175,7 @@
         </w:rPr>
         <w:t>.</w:t>
       </w:r>
-      <w:bookmarkEnd w:id="17"/>
+      <w:bookmarkEnd w:id="16"/>
     </w:p>
     <w:p>
       <w:pPr>
@@ -7648,7 +7608,7 @@
           <w:lang w:val="en-US"/>
         </w:rPr>
       </w:pPr>
-      <w:bookmarkStart w:id="18" w:name="_Toc128651310"/>
+      <w:bookmarkStart w:id="17" w:name="_Toc128651310"/>
       <w:r>
         <w:rPr>
           <w:lang w:val="en-US"/>
@@ -7662,39 +7622,67 @@
         </w:rPr>
         <w:t>ndexer settings for multiple configurations</w:t>
       </w:r>
+      <w:bookmarkEnd w:id="17"/>
+    </w:p>
+    <w:p>
+      <w:pPr>
+        <w:rPr>
+          <w:lang w:val="en-US"/>
+        </w:rPr>
+      </w:pPr>
+      <w:r>
+        <w:rPr>
+          <w:lang w:val="en-US"/>
+        </w:rPr>
+        <w:t>The i</w:t>
+      </w:r>
+      <w:r>
+        <w:rPr>
+          <w:lang w:val="en-US"/>
+        </w:rPr>
+        <w:t xml:space="preserve">ndex for </w:t>
+      </w:r>
+      <w:r>
+        <w:rPr>
+          <w:b/>
+          <w:lang w:val="en-US"/>
+        </w:rPr>
+        <w:t>active build configuration</w:t>
+      </w:r>
+      <w:r>
+        <w:rPr>
+          <w:lang w:val="en-US"/>
+        </w:rPr>
+        <w:t xml:space="preserve"> should be enabled. This allows for more advanced usage of configuration, like binding different libraries etc.</w:t>
+      </w:r>
+    </w:p>
+    <w:p>
+      <w:pPr>
+        <w:rPr>
+          <w:lang w:val="en-US"/>
+        </w:rPr>
+      </w:pPr>
+      <w:bookmarkStart w:id="18" w:name="_GoBack"/>
+      <w:r>
+        <w:rPr>
+          <w:lang w:val="en-US"/>
+        </w:rPr>
+        <w:t xml:space="preserve">Open this with </w:t>
+      </w:r>
+      <w:r>
+        <w:rPr>
+          <w:b/>
+          <w:lang w:val="en-US"/>
+        </w:rPr>
+        <w:t>Window &gt; Preferences</w:t>
+      </w:r>
+      <w:r>
+        <w:rPr>
+          <w:lang w:val="en-US"/>
+        </w:rPr>
+        <w:t>.</w:t>
+      </w:r>
       <w:bookmarkEnd w:id="18"/>
-    </w:p>
-    <w:p>
-      <w:pPr>
-        <w:rPr>
-          <w:lang w:val="en-US"/>
-        </w:rPr>
-      </w:pPr>
-      <w:r>
-        <w:rPr>
-          <w:lang w:val="en-US"/>
-        </w:rPr>
-        <w:t>The i</w:t>
-      </w:r>
-      <w:r>
-        <w:rPr>
-          <w:lang w:val="en-US"/>
-        </w:rPr>
-        <w:t xml:space="preserve">ndex for </w:t>
-      </w:r>
-      <w:r>
-        <w:rPr>
-          <w:b/>
-          <w:lang w:val="en-US"/>
-        </w:rPr>
-        <w:t>active build configu</w:t>
-      </w:r>
-      <w:r>
-        <w:rPr>
-          <w:lang w:val="en-US"/>
-        </w:rPr>
-        <w:t>ration should be enabled. This allows for more advanced usage of configuration, like binding different libraries etc.</w:t>
-      </w:r>
       <w:r>
         <w:rPr>
           <w:lang w:val="en-US"/>
@@ -7796,6 +7784,37 @@
           <w:lang w:val="en-US"/>
         </w:rPr>
       </w:pPr>
+    </w:p>
+    <w:p>
+      <w:pPr>
+        <w:rPr>
+          <w:lang w:val="en-US"/>
+        </w:rPr>
+      </w:pPr>
+      <w:r>
+        <w:rPr>
+          <w:lang w:val="en-US"/>
+        </w:rPr>
+        <w:pict>
+          <v:shape id="_x0000_i1038" type="#_x0000_t75" style="width:207.7pt;height:42.9pt">
+            <v:imagedata r:id="rId35" o:title="2023-03-16 22_00_31-"/>
+          </v:shape>
+        </w:pict>
+      </w:r>
+    </w:p>
+    <w:p>
+      <w:pPr>
+        <w:rPr>
+          <w:lang w:val="en-US"/>
+        </w:rPr>
+      </w:pPr>
+    </w:p>
+    <w:p>
+      <w:pPr>
+        <w:rPr>
+          <w:lang w:val="en-US"/>
+        </w:rPr>
+      </w:pPr>
       <w:r>
         <w:rPr>
           <w:noProof/>
@@ -7819,7 +7838,7 @@
                     </pic:cNvPicPr>
                   </pic:nvPicPr>
                   <pic:blipFill>
-                    <a:blip r:embed="rId35">
+                    <a:blip r:embed="rId36">
                       <a:extLst>
                         <a:ext uri="{28A0092B-C50C-407E-A947-70E740481C1C}">
                           <a14:useLocalDpi xmlns:a14="http://schemas.microsoft.com/office/drawing/2010/main" val="0"/>
@@ -7885,7 +7904,7 @@
                     <pic:cNvPicPr/>
                   </pic:nvPicPr>
                   <pic:blipFill>
-                    <a:blip r:embed="rId36"/>
+                    <a:blip r:embed="rId37"/>
                     <a:stretch>
                       <a:fillRect/>
                     </a:stretch>
@@ -7962,6 +7981,32 @@
       </w:pPr>
       <w:r>
         <w:rPr>
+          <w:lang w:val="en-US"/>
+        </w:rPr>
+        <w:t xml:space="preserve">You can open the "Manage Configuration" window also by </w:t>
+      </w:r>
+      <w:r>
+        <w:rPr>
+          <w:b/>
+          <w:lang w:val="en-US"/>
+        </w:rPr>
+        <w:t>Project &gt; Build Configuration &gt; Manage</w:t>
+      </w:r>
+      <w:r>
+        <w:rPr>
+          <w:lang w:val="en-US"/>
+        </w:rPr>
+        <w:t>.</w:t>
+      </w:r>
+    </w:p>
+    <w:p>
+      <w:pPr>
+        <w:rPr>
+          <w:lang w:val="en-US"/>
+        </w:rPr>
+      </w:pPr>
+      <w:r>
+        <w:rPr>
           <w:noProof/>
           <w:lang w:eastAsia="de-DE"/>
         </w:rPr>
@@ -7983,7 +8028,7 @@
                     </pic:cNvPicPr>
                   </pic:nvPicPr>
                   <pic:blipFill>
-                    <a:blip r:embed="rId37">
+                    <a:blip r:embed="rId38">
                       <a:extLst>
                         <a:ext uri="{28A0092B-C50C-407E-A947-70E740481C1C}">
                           <a14:useLocalDpi xmlns:a14="http://schemas.microsoft.com/office/drawing/2010/main" val="0"/>
@@ -8049,7 +8094,7 @@
                     <pic:cNvPicPr/>
                   </pic:nvPicPr>
                   <pic:blipFill>
-                    <a:blip r:embed="rId38"/>
+                    <a:blip r:embed="rId39"/>
                     <a:stretch>
                       <a:fillRect/>
                     </a:stretch>
@@ -8093,55 +8138,6 @@
             <wp:extent cx="5134692" cy="3600953"/>
             <wp:effectExtent l="0" t="0" r="8890" b="0"/>
             <wp:docPr id="35" name="Grafik 35"/>
-            <wp:cNvGraphicFramePr>
-              <a:graphicFrameLocks xmlns:a="http://schemas.openxmlformats.org/drawingml/2006/main" noChangeAspect="1"/>
-            </wp:cNvGraphicFramePr>
-            <a:graphic xmlns:a="http://schemas.openxmlformats.org/drawingml/2006/main">
-              <a:graphicData uri="http://schemas.openxmlformats.org/drawingml/2006/picture">
-                <pic:pic xmlns:pic="http://schemas.openxmlformats.org/drawingml/2006/picture">
-                  <pic:nvPicPr>
-                    <pic:cNvPr id="1" name=""/>
-                    <pic:cNvPicPr/>
-                  </pic:nvPicPr>
-                  <pic:blipFill>
-                    <a:blip r:embed="rId39"/>
-                    <a:stretch>
-                      <a:fillRect/>
-                    </a:stretch>
-                  </pic:blipFill>
-                  <pic:spPr>
-                    <a:xfrm>
-                      <a:off x="0" y="0"/>
-                      <a:ext cx="5134692" cy="3600953"/>
-                    </a:xfrm>
-                    <a:prstGeom prst="rect">
-                      <a:avLst/>
-                    </a:prstGeom>
-                  </pic:spPr>
-                </pic:pic>
-              </a:graphicData>
-            </a:graphic>
-          </wp:inline>
-        </w:drawing>
-      </w:r>
-    </w:p>
-    <w:p>
-      <w:pPr>
-        <w:rPr>
-          <w:lang w:val="en-US"/>
-        </w:rPr>
-      </w:pPr>
-      <w:r>
-        <w:rPr>
-          <w:noProof/>
-          <w:lang w:eastAsia="de-DE"/>
-        </w:rPr>
-        <w:lastRenderedPageBreak/>
-        <w:drawing>
-          <wp:inline distT="0" distB="0" distL="0" distR="0" wp14:anchorId="13BC463F" wp14:editId="5F32EC7A">
-            <wp:extent cx="5048955" cy="1781424"/>
-            <wp:effectExtent l="0" t="0" r="0" b="9525"/>
-            <wp:docPr id="34" name="Grafik 34"/>
             <wp:cNvGraphicFramePr>
               <a:graphicFrameLocks xmlns:a="http://schemas.openxmlformats.org/drawingml/2006/main" noChangeAspect="1"/>
             </wp:cNvGraphicFramePr>
@@ -8161,7 +8157,7 @@
                   <pic:spPr>
                     <a:xfrm>
                       <a:off x="0" y="0"/>
-                      <a:ext cx="5048955" cy="1781424"/>
+                      <a:ext cx="5134692" cy="3600953"/>
                     </a:xfrm>
                     <a:prstGeom prst="rect">
                       <a:avLst/>
@@ -8180,41 +8176,17 @@
           <w:lang w:val="en-US"/>
         </w:rPr>
       </w:pPr>
-    </w:p>
-    <w:p>
-      <w:pPr>
-        <w:rPr>
-          <w:lang w:val="en-US"/>
-        </w:rPr>
-      </w:pPr>
-      <w:r>
-        <w:rPr>
-          <w:lang w:val="en-US"/>
-        </w:rPr>
-        <w:t>We can now change easi</w:t>
-      </w:r>
-      <w:r>
-        <w:rPr>
-          <w:lang w:val="en-US"/>
-        </w:rPr>
-        <w:t>ly to the Debug configuration</w:t>
-      </w:r>
-      <w:r>
-        <w:rPr>
-          <w:lang w:val="en-US"/>
-        </w:rPr>
-        <w:br/>
-      </w:r>
       <w:r>
         <w:rPr>
           <w:noProof/>
           <w:lang w:eastAsia="de-DE"/>
         </w:rPr>
+        <w:lastRenderedPageBreak/>
         <w:drawing>
-          <wp:inline distT="0" distB="0" distL="0" distR="0" wp14:anchorId="53D005B7" wp14:editId="28030958">
-            <wp:extent cx="4963218" cy="1762371"/>
-            <wp:effectExtent l="0" t="0" r="8890" b="9525"/>
-            <wp:docPr id="38" name="Grafik 38"/>
+          <wp:inline distT="0" distB="0" distL="0" distR="0" wp14:anchorId="13BC463F" wp14:editId="5F32EC7A">
+            <wp:extent cx="5048955" cy="1781424"/>
+            <wp:effectExtent l="0" t="0" r="0" b="9525"/>
+            <wp:docPr id="34" name="Grafik 34"/>
             <wp:cNvGraphicFramePr>
               <a:graphicFrameLocks xmlns:a="http://schemas.openxmlformats.org/drawingml/2006/main" noChangeAspect="1"/>
             </wp:cNvGraphicFramePr>
@@ -8234,7 +8206,7 @@
                   <pic:spPr>
                     <a:xfrm>
                       <a:off x="0" y="0"/>
-                      <a:ext cx="4963218" cy="1762371"/>
+                      <a:ext cx="5048955" cy="1781424"/>
                     </a:xfrm>
                     <a:prstGeom prst="rect">
                       <a:avLst/>
@@ -8256,93 +8228,38 @@
     </w:p>
     <w:p>
       <w:pPr>
-        <w:pStyle w:val="berschrift3"/>
-        <w:rPr>
-          <w:lang w:val="en-US"/>
-        </w:rPr>
-      </w:pPr>
-      <w:bookmarkStart w:id="21" w:name="_Toc128651313"/>
-      <w:r>
-        <w:rPr>
-          <w:lang w:val="en-US"/>
-        </w:rPr>
-        <w:t>Set up the Debug configuration</w:t>
-      </w:r>
-      <w:bookmarkEnd w:id="21"/>
-    </w:p>
-    <w:p>
-      <w:pPr>
-        <w:rPr>
-          <w:lang w:val="en-US"/>
-        </w:rPr>
-      </w:pPr>
-      <w:r>
-        <w:rPr>
-          <w:lang w:val="en-US"/>
-        </w:rPr>
-        <w:t xml:space="preserve">Now we change the Debug configuration to have the </w:t>
-      </w:r>
-      <w:r>
-        <w:rPr>
-          <w:b/>
-          <w:lang w:val="en-US"/>
-        </w:rPr>
-        <w:t>DEBUG</w:t>
-      </w:r>
-      <w:r>
-        <w:rPr>
-          <w:lang w:val="en-US"/>
-        </w:rPr>
-        <w:t xml:space="preserve"> macro defined.</w:t>
-      </w:r>
-      <w:r>
-        <w:rPr>
-          <w:lang w:val="en-US"/>
-        </w:rPr>
-        <w:t xml:space="preserve"> This is equivalent to including the line </w:t>
-      </w:r>
-      <w:r>
-        <w:rPr>
-          <w:b/>
-          <w:lang w:val="en-US"/>
-        </w:rPr>
-        <w:t>#define DEBUG</w:t>
-      </w:r>
-      <w:r>
-        <w:rPr>
-          <w:lang w:val="en-US"/>
-        </w:rPr>
-        <w:t xml:space="preserve"> in your code. To have it specified in our configuration </w:t>
-      </w:r>
-      <w:r>
-        <w:rPr>
-          <w:lang w:val="en-US"/>
-        </w:rPr>
-        <w:t>allows fast switching between using or not using the define</w:t>
-      </w:r>
-      <w:r>
-        <w:rPr>
-          <w:lang w:val="en-US"/>
-        </w:rPr>
-        <w:t xml:space="preserve"> without changing the code.</w:t>
-      </w:r>
-    </w:p>
-    <w:p>
-      <w:pPr>
-        <w:rPr>
-          <w:lang w:val="en-US"/>
-        </w:rPr>
-      </w:pPr>
+        <w:rPr>
+          <w:lang w:val="en-US"/>
+        </w:rPr>
+      </w:pPr>
+      <w:r>
+        <w:rPr>
+          <w:lang w:val="en-US"/>
+        </w:rPr>
+        <w:t>We can now change easi</w:t>
+      </w:r>
+      <w:r>
+        <w:rPr>
+          <w:lang w:val="en-US"/>
+        </w:rPr>
+        <w:t>ly to the Debug configuration</w:t>
+      </w:r>
+      <w:r>
+        <w:rPr>
+          <w:lang w:val="en-US"/>
+        </w:rPr>
+        <w:br/>
+      </w:r>
       <w:r>
         <w:rPr>
           <w:noProof/>
           <w:lang w:eastAsia="de-DE"/>
         </w:rPr>
         <w:drawing>
-          <wp:inline distT="0" distB="0" distL="0" distR="0" wp14:anchorId="5DEFA33C" wp14:editId="4552BEEC">
-            <wp:extent cx="5760720" cy="3852545"/>
-            <wp:effectExtent l="0" t="0" r="0" b="0"/>
-            <wp:docPr id="39" name="Grafik 39"/>
+          <wp:inline distT="0" distB="0" distL="0" distR="0" wp14:anchorId="53D005B7" wp14:editId="28030958">
+            <wp:extent cx="4963218" cy="1762371"/>
+            <wp:effectExtent l="0" t="0" r="8890" b="9525"/>
+            <wp:docPr id="38" name="Grafik 38"/>
             <wp:cNvGraphicFramePr>
               <a:graphicFrameLocks xmlns:a="http://schemas.openxmlformats.org/drawingml/2006/main" noChangeAspect="1"/>
             </wp:cNvGraphicFramePr>
@@ -8362,6 +8279,134 @@
                   <pic:spPr>
                     <a:xfrm>
                       <a:off x="0" y="0"/>
+                      <a:ext cx="4963218" cy="1762371"/>
+                    </a:xfrm>
+                    <a:prstGeom prst="rect">
+                      <a:avLst/>
+                    </a:prstGeom>
+                  </pic:spPr>
+                </pic:pic>
+              </a:graphicData>
+            </a:graphic>
+          </wp:inline>
+        </w:drawing>
+      </w:r>
+    </w:p>
+    <w:p>
+      <w:pPr>
+        <w:rPr>
+          <w:lang w:val="en-US"/>
+        </w:rPr>
+      </w:pPr>
+    </w:p>
+    <w:p>
+      <w:pPr>
+        <w:pStyle w:val="berschrift3"/>
+        <w:rPr>
+          <w:lang w:val="en-US"/>
+        </w:rPr>
+      </w:pPr>
+      <w:bookmarkStart w:id="21" w:name="_Toc128651313"/>
+      <w:r>
+        <w:rPr>
+          <w:lang w:val="en-US"/>
+        </w:rPr>
+        <w:t>Set up the Debug configuration</w:t>
+      </w:r>
+      <w:bookmarkEnd w:id="21"/>
+    </w:p>
+    <w:p>
+      <w:pPr>
+        <w:rPr>
+          <w:lang w:val="en-US"/>
+        </w:rPr>
+      </w:pPr>
+      <w:r>
+        <w:rPr>
+          <w:lang w:val="en-US"/>
+        </w:rPr>
+        <w:t xml:space="preserve">Now we change the Debug configuration to have the </w:t>
+      </w:r>
+      <w:r>
+        <w:rPr>
+          <w:b/>
+          <w:lang w:val="en-US"/>
+        </w:rPr>
+        <w:t>DEBUG</w:t>
+      </w:r>
+      <w:r>
+        <w:rPr>
+          <w:lang w:val="en-US"/>
+        </w:rPr>
+        <w:t xml:space="preserve"> macro defined.</w:t>
+      </w:r>
+      <w:r>
+        <w:rPr>
+          <w:lang w:val="en-US"/>
+        </w:rPr>
+        <w:t xml:space="preserve"> This is equivalent to including the line </w:t>
+      </w:r>
+      <w:r>
+        <w:rPr>
+          <w:b/>
+          <w:lang w:val="en-US"/>
+        </w:rPr>
+        <w:t>#define DEBUG</w:t>
+      </w:r>
+      <w:r>
+        <w:rPr>
+          <w:lang w:val="en-US"/>
+        </w:rPr>
+        <w:t xml:space="preserve"> in your code. To have it specified in our configuration </w:t>
+      </w:r>
+      <w:r>
+        <w:rPr>
+          <w:lang w:val="en-US"/>
+        </w:rPr>
+        <w:t>allows fast switching between using or not using the define</w:t>
+      </w:r>
+      <w:r>
+        <w:rPr>
+          <w:lang w:val="en-US"/>
+        </w:rPr>
+        <w:t xml:space="preserve"> without changing the code.</w:t>
+      </w:r>
+    </w:p>
+    <w:p>
+      <w:pPr>
+        <w:rPr>
+          <w:lang w:val="en-US"/>
+        </w:rPr>
+      </w:pPr>
+      <w:r>
+        <w:rPr>
+          <w:noProof/>
+          <w:lang w:eastAsia="de-DE"/>
+        </w:rPr>
+        <w:drawing>
+          <wp:inline distT="0" distB="0" distL="0" distR="0" wp14:anchorId="5DEFA33C" wp14:editId="4552BEEC">
+            <wp:extent cx="5760720" cy="3852545"/>
+            <wp:effectExtent l="0" t="0" r="0" b="0"/>
+            <wp:docPr id="39" name="Grafik 39"/>
+            <wp:cNvGraphicFramePr>
+              <a:graphicFrameLocks xmlns:a="http://schemas.openxmlformats.org/drawingml/2006/main" noChangeAspect="1"/>
+            </wp:cNvGraphicFramePr>
+            <a:graphic xmlns:a="http://schemas.openxmlformats.org/drawingml/2006/main">
+              <a:graphicData uri="http://schemas.openxmlformats.org/drawingml/2006/picture">
+                <pic:pic xmlns:pic="http://schemas.openxmlformats.org/drawingml/2006/picture">
+                  <pic:nvPicPr>
+                    <pic:cNvPr id="1" name=""/>
+                    <pic:cNvPicPr/>
+                  </pic:nvPicPr>
+                  <pic:blipFill>
+                    <a:blip r:embed="rId43"/>
+                    <a:stretch>
+                      <a:fillRect/>
+                    </a:stretch>
+                  </pic:blipFill>
+                  <pic:spPr>
+                    <a:xfrm>
+                      <a:off x="0" y="0"/>
                       <a:ext cx="5760720" cy="3852545"/>
                     </a:xfrm>
                     <a:prstGeom prst="rect">
@@ -8392,9 +8437,10 @@
         <w:rPr>
           <w:lang w:val="en-US"/>
         </w:rPr>
+        <w:lastRenderedPageBreak/>
         <w:pict>
-          <v:shape id="_x0000_i1038" type="#_x0000_t75" style="width:452.75pt;height:278.3pt">
-            <v:imagedata r:id="rId43" o:title="2021-02-12 14_53_56-Window"/>
+          <v:shape id="_x0000_i1039" type="#_x0000_t75" style="width:452.75pt;height:278.3pt">
+            <v:imagedata r:id="rId44" o:title="2021-02-12 14_53_56-Window"/>
           </v:shape>
         </w:pict>
       </w:r>
@@ -8454,7 +8500,7 @@
                     </pic:cNvPicPr>
                   </pic:nvPicPr>
                   <pic:blipFill>
-                    <a:blip r:embed="rId44">
+                    <a:blip r:embed="rId45">
                       <a:extLst>
                         <a:ext uri="{28A0092B-C50C-407E-A947-70E740481C1C}">
                           <a14:useLocalDpi xmlns:a14="http://schemas.microsoft.com/office/drawing/2010/main" val="0"/>
@@ -8647,7 +8693,6 @@
           <w:szCs w:val="16"/>
           <w:lang w:val="en-US"/>
         </w:rPr>
-        <w:lastRenderedPageBreak/>
         <w:t>}</w:t>
       </w:r>
     </w:p>
@@ -8712,6 +8757,7 @@
           <w:szCs w:val="16"/>
           <w:lang w:val="en-US"/>
         </w:rPr>
+        <w:lastRenderedPageBreak/>
         <w:t>#ifdef DEBUG</w:t>
       </w:r>
     </w:p>
@@ -9013,8 +9059,8 @@
           <w:lang w:val="en-US"/>
         </w:rPr>
         <w:pict>
-          <v:shape id="_x0000_i1039" type="#_x0000_t75" style="width:453.45pt;height:335.75pt">
-            <v:imagedata r:id="rId45" o:title="2021-02-12 15_12_08-sloeber-workspace - Blink_test_BlinkWithAnalogIn"/>
+          <v:shape id="_x0000_i1040" type="#_x0000_t75" style="width:453.45pt;height:335.75pt">
+            <v:imagedata r:id="rId46" o:title="2021-02-12 15_12_08-sloeber-workspace - Blink_test_BlinkWithAnalogIn"/>
           </v:shape>
         </w:pict>
       </w:r>
@@ -9053,8 +9099,8 @@
           <w:lang w:val="en-US"/>
         </w:rPr>
         <w:pict>
-          <v:shape id="_x0000_i1040" type="#_x0000_t75" style="width:324pt;height:283.85pt">
-            <v:imagedata r:id="rId46" o:title="2021-02-12 15_16_53-Create New Configuration"/>
+          <v:shape id="_x0000_i1041" type="#_x0000_t75" style="width:324pt;height:283.85pt">
+            <v:imagedata r:id="rId47" o:title="2021-02-12 15_16_53-Create New Configuration"/>
           </v:shape>
         </w:pict>
       </w:r>
@@ -9073,52 +9119,113 @@
         <w:rPr>
           <w:lang w:val="en-US"/>
         </w:rPr>
+        <w:t xml:space="preserve">And </w:t>
+      </w:r>
+      <w:r>
+        <w:rPr>
+          <w:lang w:val="en-US"/>
+        </w:rPr>
+        <w:t xml:space="preserve">yet </w:t>
+      </w:r>
+      <w:r>
+        <w:rPr>
+          <w:lang w:val="en-US"/>
+        </w:rPr>
+        <w:t xml:space="preserve">another for the </w:t>
+      </w:r>
+      <w:r>
+        <w:rPr>
+          <w:i/>
+          <w:lang w:val="en-US"/>
+        </w:rPr>
+        <w:t>Deb</w:t>
+      </w:r>
+      <w:r>
+        <w:rPr>
+          <w:i/>
+          <w:lang w:val="en-US"/>
+        </w:rPr>
+        <w:t xml:space="preserve">ug </w:t>
+      </w:r>
+      <w:r>
+        <w:rPr>
+          <w:b/>
+          <w:lang w:val="en-US"/>
+        </w:rPr>
+        <w:t>variant</w:t>
+      </w:r>
+      <w:r>
+        <w:rPr>
+          <w:b/>
+          <w:lang w:val="en-US"/>
+        </w:rPr>
+        <w:t xml:space="preserve"> for the new source</w:t>
+      </w:r>
+      <w:r>
+        <w:rPr>
+          <w:b/>
+          <w:lang w:val="en-US"/>
+        </w:rPr>
+        <w:t>.</w:t>
+      </w:r>
+      <w:r>
+        <w:rPr>
+          <w:lang w:val="en-US"/>
+        </w:rPr>
+        <w:br/>
+      </w:r>
+      <w:r>
+        <w:rPr>
+          <w:lang w:val="en-US"/>
+        </w:rPr>
+        <w:t>Her</w:t>
+      </w:r>
+      <w:r>
+        <w:rPr>
+          <w:lang w:val="en-US"/>
+        </w:rPr>
+        <w:t>e we just copy the settings from</w:t>
+      </w:r>
+      <w:r>
+        <w:rPr>
+          <w:lang w:val="en-US"/>
+        </w:rPr>
+        <w:t xml:space="preserve"> the existent Debug configuration, so the </w:t>
+      </w:r>
+      <w:r>
+        <w:rPr>
+          <w:b/>
+          <w:lang w:val="en-US"/>
+        </w:rPr>
+        <w:t>–DDEBUG</w:t>
+      </w:r>
+      <w:r>
+        <w:rPr>
+          <w:lang w:val="en-US"/>
+        </w:rPr>
+        <w:t xml:space="preserve"> is already set</w:t>
+      </w:r>
+      <w:r>
+        <w:rPr>
+          <w:lang w:val="en-US"/>
+        </w:rPr>
+        <w:t xml:space="preserve"> </w:t>
+      </w:r>
+      <w:r>
+        <w:rPr>
+          <w:lang w:val="en-US"/>
+        </w:rPr>
         <w:lastRenderedPageBreak/>
-        <w:t xml:space="preserve">And </w:t>
-      </w:r>
-      <w:r>
-        <w:rPr>
-          <w:lang w:val="en-US"/>
-        </w:rPr>
-        <w:t xml:space="preserve">yet </w:t>
-      </w:r>
-      <w:r>
-        <w:rPr>
-          <w:lang w:val="en-US"/>
-        </w:rPr>
-        <w:t xml:space="preserve">another for the </w:t>
-      </w:r>
-      <w:r>
-        <w:rPr>
-          <w:i/>
-          <w:lang w:val="en-US"/>
-        </w:rPr>
-        <w:t>Deb</w:t>
-      </w:r>
-      <w:r>
-        <w:rPr>
-          <w:i/>
-          <w:lang w:val="en-US"/>
-        </w:rPr>
-        <w:t xml:space="preserve">ug </w:t>
-      </w:r>
-      <w:r>
-        <w:rPr>
-          <w:b/>
-          <w:lang w:val="en-US"/>
-        </w:rPr>
-        <w:t>variant</w:t>
-      </w:r>
-      <w:r>
-        <w:rPr>
-          <w:b/>
-          <w:lang w:val="en-US"/>
-        </w:rPr>
-        <w:t xml:space="preserve"> for the new source</w:t>
-      </w:r>
-      <w:r>
-        <w:rPr>
-          <w:b/>
+        <w:t>on creation</w:t>
+      </w:r>
+      <w:r>
+        <w:rPr>
+          <w:lang w:val="en-US"/>
+        </w:rPr>
+        <w:br/>
+      </w:r>
+      <w:r>
+        <w:rPr>
           <w:lang w:val="en-US"/>
         </w:rPr>
         <w:t>.</w:t>
@@ -9127,64 +9234,9 @@
         <w:rPr>
           <w:lang w:val="en-US"/>
         </w:rPr>
-        <w:br/>
-      </w:r>
-      <w:r>
-        <w:rPr>
-          <w:lang w:val="en-US"/>
-        </w:rPr>
-        <w:t>Her</w:t>
-      </w:r>
-      <w:r>
-        <w:rPr>
-          <w:lang w:val="en-US"/>
-        </w:rPr>
-        <w:t>e we just copy the settings from</w:t>
-      </w:r>
-      <w:r>
-        <w:rPr>
-          <w:lang w:val="en-US"/>
-        </w:rPr>
-        <w:t xml:space="preserve"> the existent Debug configuration, so the </w:t>
-      </w:r>
-      <w:r>
-        <w:rPr>
-          <w:b/>
-          <w:lang w:val="en-US"/>
-        </w:rPr>
-        <w:t>–DDEBUG</w:t>
-      </w:r>
-      <w:r>
-        <w:rPr>
-          <w:lang w:val="en-US"/>
-        </w:rPr>
-        <w:t xml:space="preserve"> is already set</w:t>
-      </w:r>
-      <w:r>
-        <w:rPr>
-          <w:lang w:val="en-US"/>
-        </w:rPr>
-        <w:t xml:space="preserve"> on creation</w:t>
-      </w:r>
-      <w:r>
-        <w:rPr>
-          <w:lang w:val="en-US"/>
-        </w:rPr>
-        <w:br/>
-      </w:r>
-      <w:r>
-        <w:rPr>
-          <w:lang w:val="en-US"/>
-        </w:rPr>
-        <w:t>.</w:t>
-      </w:r>
-      <w:r>
-        <w:rPr>
-          <w:lang w:val="en-US"/>
-        </w:rPr>
         <w:pict>
-          <v:shape id="_x0000_i1041" type="#_x0000_t75" style="width:374.55pt;height:283.85pt">
-            <v:imagedata r:id="rId47" o:title="2021-02-12 15_18_23-Create New Configuration"/>
+          <v:shape id="_x0000_i1042" type="#_x0000_t75" style="width:374.55pt;height:283.85pt">
+            <v:imagedata r:id="rId48" o:title="2021-02-12 15_18_23-Create New Configuration"/>
           </v:shape>
         </w:pict>
       </w:r>
@@ -9329,8 +9381,8 @@
           <w:lang w:val="en-US"/>
         </w:rPr>
         <w:pict>
-          <v:shape id="_x0000_i1042" type="#_x0000_t75" style="width:453.45pt;height:504.7pt">
-            <v:imagedata r:id="rId48" o:title="2021-03-19 20_10_34-sloeber-workspace - Sloeber"/>
+          <v:shape id="_x0000_i1043" type="#_x0000_t75" style="width:453.45pt;height:504.7pt">
+            <v:imagedata r:id="rId49" o:title="2021-03-19 20_10_34-sloeber-workspace - Sloeber"/>
           </v:shape>
         </w:pict>
       </w:r>
@@ -9363,7 +9415,7 @@
                     <pic:cNvPicPr/>
                   </pic:nvPicPr>
                   <pic:blipFill>
-                    <a:blip r:embed="rId49"/>
+                    <a:blip r:embed="rId50"/>
                     <a:stretch>
                       <a:fillRect/>
                     </a:stretch>
@@ -9423,9 +9475,22 @@
         <w:rPr>
           <w:lang w:val="en-US"/>
         </w:rPr>
+        <w:t>This can be done in two ways.</w:t>
+      </w:r>
+    </w:p>
+    <w:p>
+      <w:pPr>
+        <w:rPr>
+          <w:lang w:val="en-US"/>
+        </w:rPr>
+      </w:pPr>
+      <w:r>
+        <w:rPr>
+          <w:lang w:val="en-US"/>
+        </w:rPr>
         <w:pict>
-          <v:shape id="_x0000_i1043" type="#_x0000_t75" style="width:332.3pt;height:98.3pt">
-            <v:imagedata r:id="rId50" o:title="2021-03-19 20_16_29-"/>
+          <v:shape id="_x0000_i1044" type="#_x0000_t75" style="width:330.25pt;height:106.6pt">
+            <v:imagedata r:id="rId51" o:title="2023-03-16 22_16_41-"/>
           </v:shape>
         </w:pict>
       </w:r>
@@ -9436,6 +9501,16 @@
           <w:lang w:val="en-US"/>
         </w:rPr>
       </w:pPr>
+      <w:r>
+        <w:rPr>
+          <w:lang w:val="en-US"/>
+        </w:rPr>
+        <w:pict>
+          <v:shape id="_x0000_i1045" type="#_x0000_t75" style="width:328.85pt;height:106.6pt">
+            <v:imagedata r:id="rId52" o:title="2023-03-16 22_21_51-"/>
+          </v:shape>
+        </w:pict>
+      </w:r>
       <w:r>
         <w:rPr>
           <w:lang w:val="en-US"/>
@@ -9549,7 +9624,7 @@
                     </pic:cNvPicPr>
                   </pic:nvPicPr>
                   <pic:blipFill>
-                    <a:blip r:embed="rId51">
+                    <a:blip r:embed="rId53">
                       <a:extLst>
                         <a:ext uri="{28A0092B-C50C-407E-A947-70E740481C1C}">
                           <a14:useLocalDpi xmlns:a14="http://schemas.microsoft.com/office/drawing/2010/main" val="0"/>
@@ -9642,7 +9717,7 @@
                     <pic:cNvPicPr/>
                   </pic:nvPicPr>
                   <pic:blipFill>
-                    <a:blip r:embed="rId52"/>
+                    <a:blip r:embed="rId54"/>
                     <a:stretch>
                       <a:fillRect/>
                     </a:stretch>
@@ -9772,7 +9847,7 @@
                     <pic:cNvPicPr/>
                   </pic:nvPicPr>
                   <pic:blipFill>
-                    <a:blip r:embed="rId53"/>
+                    <a:blip r:embed="rId55"/>
                     <a:stretch>
                       <a:fillRect/>
                     </a:stretch>
@@ -9804,8 +9879,8 @@
           <w:lang w:val="en-US"/>
         </w:rPr>
         <w:pict>
-          <v:shape id="_x0000_i1044" type="#_x0000_t75" style="width:389.1pt;height:170.3pt">
-            <v:imagedata r:id="rId54" o:title="2021-01-19 21_11_03-Adopting Arduino Board Platforms"/>
+          <v:shape id="_x0000_i1046" type="#_x0000_t75" style="width:389.1pt;height:170.3pt">
+            <v:imagedata r:id="rId56" o:title="2021-01-19 21_11_03-Adopting Arduino Board Platforms"/>
           </v:shape>
         </w:pict>
       </w:r>
@@ -9853,7 +9928,7 @@
           <w:lang w:val="en-US"/>
         </w:rPr>
       </w:pPr>
-      <w:hyperlink r:id="rId55" w:history="1">
+      <w:hyperlink r:id="rId57" w:history="1">
         <w:r>
           <w:rPr>
             <w:rStyle w:val="Hyperlink"/>
@@ -10023,7 +10098,6 @@
         <w:rPr>
           <w:lang w:val="en-US"/>
         </w:rPr>
-        <w:lastRenderedPageBreak/>
         <w:t>https://raw.githubusercontent.com/ArminJo/DigistumpArduino/master/package_digistump_index.json</w:t>
       </w:r>
     </w:p>
@@ -10042,6 +10116,7 @@
         <w:rPr>
           <w:lang w:val="en-US"/>
         </w:rPr>
+        <w:lastRenderedPageBreak/>
         <w:t>http://raw.githubusercontent.com/MHEtLive/arduino-boards-index/master/package_mhetlive_index.json</w:t>
       </w:r>
     </w:p>
@@ -10178,7 +10253,7 @@
                     <pic:cNvPicPr/>
                   </pic:nvPicPr>
                   <pic:blipFill>
-                    <a:blip r:embed="rId56"/>
+                    <a:blip r:embed="rId58"/>
                     <a:stretch>
                       <a:fillRect/>
                     </a:stretch>
@@ -10286,7 +10361,7 @@
                     </pic:cNvPicPr>
                   </pic:nvPicPr>
                   <pic:blipFill>
-                    <a:blip r:embed="rId57">
+                    <a:blip r:embed="rId59">
                       <a:extLst>
                         <a:ext uri="{28A0092B-C50C-407E-A947-70E740481C1C}">
                           <a14:useLocalDpi xmlns:a14="http://schemas.microsoft.com/office/drawing/2010/main" val="0"/>
@@ -10434,8 +10509,8 @@
           <w:lang w:val="en-US"/>
         </w:rPr>
         <w:pict>
-          <v:shape id="_x0000_i1045" type="#_x0000_t75" style="width:134.3pt;height:123.9pt">
-            <v:imagedata r:id="rId58" o:title="2021-03-19 20_56_50-sloeber-workspace - Sloeber"/>
+          <v:shape id="_x0000_i1047" type="#_x0000_t75" style="width:134.3pt;height:123.9pt">
+            <v:imagedata r:id="rId60" o:title="2021-03-19 20_56_50-sloeber-workspace - Sloeber"/>
           </v:shape>
         </w:pict>
       </w:r>
@@ -10502,8 +10577,8 @@
           <w:lang w:val="en-US"/>
         </w:rPr>
         <w:pict>
-          <v:shape id="_x0000_i1046" type="#_x0000_t75" style="width:391.15pt;height:452.75pt">
-            <v:imagedata r:id="rId59" o:title="2021-01-23 09_51_58-Preferences"/>
+          <v:shape id="_x0000_i1048" type="#_x0000_t75" style="width:391.15pt;height:452.75pt">
+            <v:imagedata r:id="rId61" o:title="2021-01-23 09_51_58-Preferences"/>
           </v:shape>
         </w:pict>
       </w:r>
@@ -10558,8 +10633,8 @@
           <w:lang w:val="en-US"/>
         </w:rPr>
         <w:pict>
-          <v:shape id="_x0000_i1047" type="#_x0000_t75" style="width:453.45pt;height:364.85pt">
-            <v:imagedata r:id="rId60" o:title="2021-01-23 09_53_47-Profile 'K&amp;R 132'"/>
+          <v:shape id="_x0000_i1049" type="#_x0000_t75" style="width:453.45pt;height:364.85pt">
+            <v:imagedata r:id="rId62" o:title="2021-01-23 09_53_47-Profile 'K&amp;R 132'"/>
           </v:shape>
         </w:pict>
       </w:r>
@@ -10646,7 +10721,7 @@
                     </pic:cNvPicPr>
                   </pic:nvPicPr>
                   <pic:blipFill>
-                    <a:blip r:embed="rId61">
+                    <a:blip r:embed="rId63">
                       <a:extLst>
                         <a:ext uri="{28A0092B-C50C-407E-A947-70E740481C1C}">
                           <a14:useLocalDpi xmlns:a14="http://schemas.microsoft.com/office/drawing/2010/main" val="0"/>
@@ -10749,7 +10824,7 @@
                     </pic:cNvPicPr>
                   </pic:nvPicPr>
                   <pic:blipFill>
-                    <a:blip r:embed="rId62">
+                    <a:blip r:embed="rId64">
                       <a:extLst>
                         <a:ext uri="{28A0092B-C50C-407E-A947-70E740481C1C}">
                           <a14:useLocalDpi xmlns:a14="http://schemas.microsoft.com/office/drawing/2010/main" val="0"/>
@@ -10868,8 +10943,8 @@
           <w:lang w:val="en-US"/>
         </w:rPr>
         <w:pict>
-          <v:shape id="_x0000_i1048" type="#_x0000_t75" style="width:453.45pt;height:467.3pt">
-            <v:imagedata r:id="rId63" o:title="2021-03-23 16_40_43-sloeber-workspace - Sloeber"/>
+          <v:shape id="_x0000_i1050" type="#_x0000_t75" style="width:453.45pt;height:467.3pt">
+            <v:imagedata r:id="rId65" o:title="2021-03-23 16_40_43-sloeber-workspace - Sloeber"/>
           </v:shape>
         </w:pict>
       </w:r>
@@ -10898,8 +10973,8 @@
           <w:lang w:val="en-US"/>
         </w:rPr>
         <w:pict>
-          <v:shape id="_x0000_i1049" type="#_x0000_t75" style="width:269.3pt;height:168.25pt">
-            <v:imagedata r:id="rId64" o:title="2021-03-23 16_33_43-WORKSPACE_SLOEBER - Digispark_DigiKeyboard_Keyboard"/>
+          <v:shape id="_x0000_i1051" type="#_x0000_t75" style="width:269.3pt;height:168.25pt">
+            <v:imagedata r:id="rId66" o:title="2021-03-23 16_33_43-WORKSPACE_SLOEBER - Digispark_DigiKeyboard_Keyboard"/>
           </v:shape>
         </w:pict>
       </w:r>
@@ -10987,8 +11062,8 @@
           <w:lang w:val="en-US"/>
         </w:rPr>
         <w:pict>
-          <v:shape id="_x0000_i1050" type="#_x0000_t75" style="width:432.7pt;height:100.4pt">
-            <v:imagedata r:id="rId65" o:title="ShowInSystemExplorer"/>
+          <v:shape id="_x0000_i1052" type="#_x0000_t75" style="width:432.7pt;height:100.4pt">
+            <v:imagedata r:id="rId67" o:title="ShowInSystemExplorer"/>
           </v:shape>
         </w:pict>
       </w:r>
@@ -11045,8 +11120,8 @@
           <w:lang w:val="en-US"/>
         </w:rPr>
         <w:pict>
-          <v:shape id="_x0000_i1051" type="#_x0000_t75" style="width:191.75pt;height:96.25pt">
-            <v:imagedata r:id="rId66" o:title="2021-01-23 10_04_49-sloeber-workspace - Blink_test_Blink"/>
+          <v:shape id="_x0000_i1053" type="#_x0000_t75" style="width:191.75pt;height:96.25pt">
+            <v:imagedata r:id="rId68" o:title="2021-01-23 10_04_49-sloeber-workspace - Blink_test_Blink"/>
           </v:shape>
         </w:pict>
       </w:r>
@@ -11137,7 +11212,7 @@
                     <pic:cNvPicPr/>
                   </pic:nvPicPr>
                   <pic:blipFill>
-                    <a:blip r:embed="rId67"/>
+                    <a:blip r:embed="rId69"/>
                     <a:stretch>
                       <a:fillRect/>
                     </a:stretch>
@@ -11211,7 +11286,7 @@
                     <pic:cNvPicPr/>
                   </pic:nvPicPr>
                   <pic:blipFill>
-                    <a:blip r:embed="rId68"/>
+                    <a:blip r:embed="rId70"/>
                     <a:stretch>
                       <a:fillRect/>
                     </a:stretch>
@@ -11275,8 +11350,8 @@
           <w:lang w:val="en-US"/>
         </w:rPr>
         <w:pict>
-          <v:shape id="_x0000_i1052" type="#_x0000_t75" style="width:452.75pt;height:467.3pt">
-            <v:imagedata r:id="rId69" o:title="2021-01-23 10_10_54-External Tools Configurations"/>
+          <v:shape id="_x0000_i1054" type="#_x0000_t75" style="width:452.75pt;height:467.3pt">
+            <v:imagedata r:id="rId71" o:title="2021-01-23 10_10_54-External Tools Configurations"/>
           </v:shape>
         </w:pict>
       </w:r>
@@ -11304,8 +11379,8 @@
           <w:lang w:val="en-US"/>
         </w:rPr>
         <w:pict>
-          <v:shape id="_x0000_i1053" type="#_x0000_t75" style="width:191.75pt;height:92.75pt">
-            <v:imagedata r:id="rId70" o:title="2021-01-23 10_12_26-"/>
+          <v:shape id="_x0000_i1055" type="#_x0000_t75" style="width:191.75pt;height:92.75pt">
+            <v:imagedata r:id="rId72" o:title="2021-01-23 10_12_26-"/>
           </v:shape>
         </w:pict>
       </w:r>
@@ -11351,19 +11426,181 @@
     </w:p>
     <w:p>
       <w:pPr>
+        <w:pStyle w:val="Listenabsatz"/>
+        <w:numPr>
+          <w:ilvl w:val="0"/>
+          <w:numId w:val="2"/>
+        </w:numPr>
+        <w:rPr>
+          <w:lang w:val="en-US"/>
+        </w:rPr>
+      </w:pPr>
+      <w:bookmarkStart w:id="39" w:name="_Toc128651333"/>
+      <w:r>
+        <w:rPr>
+          <w:lang w:val="en-US"/>
+        </w:rPr>
+        <w:t xml:space="preserve">Search definition of a variable/function with </w:t>
+      </w:r>
+      <w:r>
+        <w:rPr>
+          <w:b/>
+          <w:lang w:val="en-US"/>
+        </w:rPr>
+        <w:t>F3</w:t>
+      </w:r>
+      <w:bookmarkEnd w:id="39"/>
+    </w:p>
+    <w:p>
+      <w:pPr>
+        <w:pStyle w:val="Listenabsatz"/>
+        <w:numPr>
+          <w:ilvl w:val="0"/>
+          <w:numId w:val="2"/>
+        </w:numPr>
+        <w:rPr>
+          <w:lang w:val="en-US"/>
+        </w:rPr>
+      </w:pPr>
+      <w:bookmarkStart w:id="40" w:name="_Toc128651334"/>
+      <w:r>
+        <w:rPr>
+          <w:lang w:val="en-US"/>
+        </w:rPr>
+        <w:t xml:space="preserve">Search Usage of variable/function with </w:t>
+      </w:r>
+      <w:r>
+        <w:rPr>
+          <w:b/>
+          <w:lang w:val="en-US"/>
+        </w:rPr>
+        <w:t>Ctrl + Shift + G</w:t>
+      </w:r>
+      <w:bookmarkEnd w:id="40"/>
+    </w:p>
+    <w:p>
+      <w:pPr>
+        <w:pStyle w:val="Listenabsatz"/>
+        <w:numPr>
+          <w:ilvl w:val="0"/>
+          <w:numId w:val="2"/>
+        </w:numPr>
+        <w:rPr>
+          <w:lang w:val="en-US"/>
+        </w:rPr>
+      </w:pPr>
+      <w:bookmarkStart w:id="41" w:name="_Toc128651335"/>
+      <w:r>
+        <w:rPr>
+          <w:lang w:val="en-US"/>
+        </w:rPr>
+        <w:t xml:space="preserve">Rename variable/function/macro at all occurrences with </w:t>
+      </w:r>
+      <w:r>
+        <w:rPr>
+          <w:b/>
+          <w:lang w:val="en-US"/>
+        </w:rPr>
+        <w:t>Alt + Shift + R</w:t>
+      </w:r>
+      <w:bookmarkEnd w:id="41"/>
+    </w:p>
+    <w:p>
+      <w:pPr>
+        <w:pStyle w:val="Listenabsatz"/>
+        <w:numPr>
+          <w:ilvl w:val="0"/>
+          <w:numId w:val="2"/>
+        </w:numPr>
+        <w:rPr>
+          <w:lang w:val="en-US"/>
+        </w:rPr>
+      </w:pPr>
+      <w:bookmarkStart w:id="42" w:name="_Toc128651336"/>
+      <w:r>
+        <w:rPr>
+          <w:lang w:val="en-US"/>
+        </w:rPr>
+        <w:t xml:space="preserve">Format source with </w:t>
+      </w:r>
+      <w:r>
+        <w:rPr>
+          <w:b/>
+          <w:lang w:val="en-US"/>
+        </w:rPr>
+        <w:t>Ctrl + Shift + F</w:t>
+      </w:r>
+      <w:bookmarkEnd w:id="42"/>
+    </w:p>
+    <w:p>
+      <w:pPr>
+        <w:pStyle w:val="Listenabsatz"/>
+        <w:numPr>
+          <w:ilvl w:val="0"/>
+          <w:numId w:val="2"/>
+        </w:numPr>
+        <w:rPr>
+          <w:lang w:val="en-US"/>
+        </w:rPr>
+      </w:pPr>
+      <w:bookmarkStart w:id="43" w:name="_Toc128651337"/>
+      <w:r>
+        <w:rPr>
+          <w:lang w:val="en-US"/>
+        </w:rPr>
+        <w:t xml:space="preserve">Comment/Outcomment with </w:t>
+      </w:r>
+      <w:r>
+        <w:rPr>
+          <w:b/>
+          <w:lang w:val="en-US"/>
+        </w:rPr>
+        <w:t>Ctrl + Shift + /</w:t>
+      </w:r>
+      <w:bookmarkEnd w:id="43"/>
+    </w:p>
+    <w:p>
+      <w:pPr>
+        <w:pStyle w:val="Listenabsatz"/>
+        <w:numPr>
+          <w:ilvl w:val="0"/>
+          <w:numId w:val="2"/>
+        </w:numPr>
+        <w:rPr>
+          <w:lang w:val="en-US"/>
+        </w:rPr>
+      </w:pPr>
+      <w:bookmarkStart w:id="44" w:name="_Toc128651338"/>
+      <w:r>
+        <w:rPr>
+          <w:lang w:val="en-US"/>
+        </w:rPr>
+        <w:t xml:space="preserve">Search (and replace) in Project or complete Workspace with </w:t>
+      </w:r>
+      <w:r>
+        <w:rPr>
+          <w:b/>
+          <w:lang w:val="en-US"/>
+        </w:rPr>
+        <w:t>Search &gt; File …</w:t>
+      </w:r>
+      <w:bookmarkEnd w:id="44"/>
+    </w:p>
+    <w:p>
+      <w:pPr>
         <w:pStyle w:val="berschrift3"/>
         <w:rPr>
           <w:lang w:val="en-US"/>
         </w:rPr>
       </w:pPr>
-      <w:bookmarkStart w:id="39" w:name="_Toc128651331"/>
+      <w:bookmarkStart w:id="45" w:name="_Toc128651331"/>
       <w:r>
         <w:rPr>
           <w:lang w:val="en-US"/>
         </w:rPr>
         <w:t>Name completion with Ctrl + Space</w:t>
       </w:r>
-      <w:bookmarkEnd w:id="39"/>
+      <w:bookmarkEnd w:id="45"/>
     </w:p>
     <w:p>
       <w:pPr>
@@ -11388,8 +11625,8 @@
           <w:lang w:val="en-US"/>
         </w:rPr>
         <w:pict>
-          <v:shape id="_x0000_i1054" type="#_x0000_t75" style="width:279.7pt;height:160.6pt">
-            <v:imagedata r:id="rId71" o:title="2021-03-23 18_06_38-sloeber-workspace - Blink_test_Blink"/>
+          <v:shape id="_x0000_i1056" type="#_x0000_t75" style="width:279.7pt;height:160.6pt">
+            <v:imagedata r:id="rId73" o:title="2021-03-23 18_06_38-sloeber-workspace - Blink_test_Blink"/>
           </v:shape>
         </w:pict>
       </w:r>
@@ -11417,8 +11654,8 @@
           <w:lang w:val="en-US"/>
         </w:rPr>
         <w:pict>
-          <v:shape id="_x0000_i1055" type="#_x0000_t75" style="width:298.4pt;height:166.15pt">
-            <v:imagedata r:id="rId72" o:title="2021-03-23 18_04_38-sloeber-workspace - Blink_test_Blink"/>
+          <v:shape id="_x0000_i1057" type="#_x0000_t75" style="width:298.4pt;height:166.15pt">
+            <v:imagedata r:id="rId74" o:title="2021-03-23 18_04_38-sloeber-workspace - Blink_test_Blink"/>
           </v:shape>
         </w:pict>
       </w:r>
@@ -11430,14 +11667,14 @@
           <w:lang w:val="en-US"/>
         </w:rPr>
       </w:pPr>
-      <w:bookmarkStart w:id="40" w:name="_Toc128651332"/>
+      <w:bookmarkStart w:id="46" w:name="_Toc128651332"/>
       <w:r>
         <w:rPr>
           <w:lang w:val="en-US"/>
         </w:rPr>
         <w:t>Creating code blocks with Ctrl + Space</w:t>
       </w:r>
-      <w:bookmarkEnd w:id="40"/>
+      <w:bookmarkEnd w:id="46"/>
     </w:p>
     <w:p>
       <w:pPr>
@@ -11482,8 +11719,8 @@
           <w:lang w:val="en-US"/>
         </w:rPr>
         <w:pict>
-          <v:shape id="_x0000_i1056" type="#_x0000_t75" style="width:193.15pt;height:56.75pt">
-            <v:imagedata r:id="rId73" o:title="2021-03-23 17_39_33-"/>
+          <v:shape id="_x0000_i1058" type="#_x0000_t75" style="width:193.15pt;height:56.75pt">
+            <v:imagedata r:id="rId75" o:title="2021-03-23 17_39_33-"/>
           </v:shape>
         </w:pict>
       </w:r>
@@ -11535,481 +11772,6 @@
             <wp:extent cx="2534004" cy="990738"/>
             <wp:effectExtent l="0" t="0" r="0" b="0"/>
             <wp:docPr id="9" name="Grafik 9"/>
-            <wp:cNvGraphicFramePr>
-              <a:graphicFrameLocks xmlns:a="http://schemas.openxmlformats.org/drawingml/2006/main" noChangeAspect="1"/>
-            </wp:cNvGraphicFramePr>
-            <a:graphic xmlns:a="http://schemas.openxmlformats.org/drawingml/2006/main">
-              <a:graphicData uri="http://schemas.openxmlformats.org/drawingml/2006/picture">
-                <pic:pic xmlns:pic="http://schemas.openxmlformats.org/drawingml/2006/picture">
-                  <pic:nvPicPr>
-                    <pic:cNvPr id="1" name=""/>
-                    <pic:cNvPicPr/>
-                  </pic:nvPicPr>
-                  <pic:blipFill>
-                    <a:blip r:embed="rId74"/>
-                    <a:stretch>
-                      <a:fillRect/>
-                    </a:stretch>
-                  </pic:blipFill>
-                  <pic:spPr>
-                    <a:xfrm>
-                      <a:off x="0" y="0"/>
-                      <a:ext cx="2534004" cy="990738"/>
-                    </a:xfrm>
-                    <a:prstGeom prst="rect">
-                      <a:avLst/>
-                    </a:prstGeom>
-                  </pic:spPr>
-                </pic:pic>
-              </a:graphicData>
-            </a:graphic>
-          </wp:inline>
-        </w:drawing>
-      </w:r>
-    </w:p>
-    <w:p>
-      <w:pPr>
-        <w:rPr>
-          <w:lang w:val="en-US"/>
-        </w:rPr>
-      </w:pPr>
-      <w:r>
-        <w:rPr>
-          <w:lang w:val="en-US"/>
-        </w:rPr>
-        <w:t>This results in:</w:t>
-      </w:r>
-    </w:p>
-    <w:p>
-      <w:pPr>
-        <w:autoSpaceDE w:val="0"/>
-        <w:autoSpaceDN w:val="0"/>
-        <w:adjustRightInd w:val="0"/>
-        <w:spacing w:after="0" w:line="240" w:lineRule="auto"/>
-        <w:rPr>
-          <w:rFonts w:ascii="Consolas" w:hAnsi="Consolas" w:cs="Consolas"/>
-          <w:sz w:val="20"/>
-          <w:szCs w:val="20"/>
-        </w:rPr>
-      </w:pPr>
-      <w:r>
-        <w:rPr>
-          <w:rFonts w:ascii="Consolas" w:hAnsi="Consolas" w:cs="Consolas"/>
-          <w:color w:val="000000"/>
-          <w:sz w:val="20"/>
-          <w:szCs w:val="20"/>
-        </w:rPr>
-        <w:tab/>
-      </w:r>
-      <w:r>
-        <w:rPr>
-          <w:rFonts w:ascii="Consolas" w:hAnsi="Consolas" w:cs="Consolas"/>
-          <w:b/>
-          <w:bCs/>
-          <w:color w:val="7F0055"/>
-          <w:sz w:val="20"/>
-          <w:szCs w:val="20"/>
-        </w:rPr>
-        <w:t>for</w:t>
-      </w:r>
-      <w:r>
-        <w:rPr>
-          <w:rFonts w:ascii="Consolas" w:hAnsi="Consolas" w:cs="Consolas"/>
-          <w:color w:val="000000"/>
-          <w:sz w:val="20"/>
-          <w:szCs w:val="20"/>
-        </w:rPr>
-        <w:t xml:space="preserve"> (</w:t>
-      </w:r>
-      <w:r>
-        <w:rPr>
-          <w:rFonts w:ascii="Consolas" w:hAnsi="Consolas" w:cs="Consolas"/>
-          <w:b/>
-          <w:bCs/>
-          <w:color w:val="7F0055"/>
-          <w:sz w:val="20"/>
-          <w:szCs w:val="20"/>
-        </w:rPr>
-        <w:t>int</w:t>
-      </w:r>
-      <w:r>
-        <w:rPr>
-          <w:rFonts w:ascii="Consolas" w:hAnsi="Consolas" w:cs="Consolas"/>
-          <w:color w:val="000000"/>
-          <w:sz w:val="20"/>
-          <w:szCs w:val="20"/>
-        </w:rPr>
-        <w:t xml:space="preserve"> var = 0; var &lt; </w:t>
-      </w:r>
-      <w:r>
-        <w:rPr>
-          <w:rFonts w:ascii="Consolas" w:hAnsi="Consolas" w:cs="Consolas"/>
-          <w:color w:val="000000"/>
-          <w:sz w:val="20"/>
-          <w:szCs w:val="20"/>
-          <w:u w:val="single"/>
-        </w:rPr>
-        <w:t>max</w:t>
-      </w:r>
-      <w:r>
-        <w:rPr>
-          <w:rFonts w:ascii="Consolas" w:hAnsi="Consolas" w:cs="Consolas"/>
-          <w:color w:val="000000"/>
-          <w:sz w:val="20"/>
-          <w:szCs w:val="20"/>
-        </w:rPr>
-        <w:t>; ++var) {</w:t>
-      </w:r>
-    </w:p>
-    <w:p>
-      <w:pPr>
-        <w:autoSpaceDE w:val="0"/>
-        <w:autoSpaceDN w:val="0"/>
-        <w:adjustRightInd w:val="0"/>
-        <w:spacing w:after="0" w:line="240" w:lineRule="auto"/>
-        <w:rPr>
-          <w:rFonts w:ascii="Consolas" w:hAnsi="Consolas" w:cs="Consolas"/>
-          <w:sz w:val="20"/>
-          <w:szCs w:val="20"/>
-        </w:rPr>
-      </w:pPr>
-      <w:r>
-        <w:rPr>
-          <w:rFonts w:ascii="Consolas" w:hAnsi="Consolas" w:cs="Consolas"/>
-          <w:color w:val="000000"/>
-          <w:sz w:val="20"/>
-          <w:szCs w:val="20"/>
-        </w:rPr>
-        <w:tab/>
-      </w:r>
-      <w:r>
-        <w:rPr>
-          <w:rFonts w:ascii="Consolas" w:hAnsi="Consolas" w:cs="Consolas"/>
-          <w:color w:val="000000"/>
-          <w:sz w:val="20"/>
-          <w:szCs w:val="20"/>
-        </w:rPr>
-        <w:tab/>
-      </w:r>
-    </w:p>
-    <w:p>
-      <w:pPr>
-        <w:rPr>
-          <w:rFonts w:ascii="Consolas" w:hAnsi="Consolas" w:cs="Consolas"/>
-          <w:color w:val="000000"/>
-          <w:sz w:val="20"/>
-          <w:szCs w:val="20"/>
-        </w:rPr>
-      </w:pPr>
-      <w:r>
-        <w:rPr>
-          <w:rFonts w:ascii="Consolas" w:hAnsi="Consolas" w:cs="Consolas"/>
-          <w:color w:val="000000"/>
-          <w:sz w:val="20"/>
-          <w:szCs w:val="20"/>
-        </w:rPr>
-        <w:tab/>
-        <w:t>}</w:t>
-      </w:r>
-      <w:r>
-        <w:rPr>
-          <w:rFonts w:ascii="Consolas" w:hAnsi="Consolas" w:cs="Consolas"/>
-          <w:color w:val="000000"/>
-          <w:sz w:val="20"/>
-          <w:szCs w:val="20"/>
-        </w:rPr>
-        <w:br w:type="page"/>
-      </w:r>
-    </w:p>
-    <w:p>
-      <w:pPr>
-        <w:pStyle w:val="berschrift3"/>
-        <w:rPr>
-          <w:lang w:val="en-US"/>
-        </w:rPr>
-      </w:pPr>
-      <w:bookmarkStart w:id="41" w:name="_Toc128651333"/>
-      <w:r>
-        <w:rPr>
-          <w:lang w:val="en-US"/>
-        </w:rPr>
-        <w:lastRenderedPageBreak/>
-        <w:t>S</w:t>
-      </w:r>
-      <w:r>
-        <w:rPr>
-          <w:lang w:val="en-US"/>
-        </w:rPr>
-        <w:t>earch definition</w:t>
-      </w:r>
-      <w:r>
-        <w:rPr>
-          <w:lang w:val="en-US"/>
-        </w:rPr>
-        <w:t xml:space="preserve"> </w:t>
-      </w:r>
-      <w:r>
-        <w:rPr>
-          <w:lang w:val="en-US"/>
-        </w:rPr>
-        <w:t>of a variable/function</w:t>
-      </w:r>
-      <w:r>
-        <w:rPr>
-          <w:lang w:val="en-US"/>
-        </w:rPr>
-        <w:t xml:space="preserve"> with F3</w:t>
-      </w:r>
-      <w:bookmarkEnd w:id="41"/>
-    </w:p>
-    <w:p>
-      <w:pPr>
-        <w:pStyle w:val="berschrift3"/>
-        <w:rPr>
-          <w:lang w:val="en-US"/>
-        </w:rPr>
-      </w:pPr>
-      <w:bookmarkStart w:id="42" w:name="_Toc128651334"/>
-      <w:r>
-        <w:rPr>
-          <w:lang w:val="en-US"/>
-        </w:rPr>
-        <w:t>Search Usage of variable/function with Ctrl + Shift + G</w:t>
-      </w:r>
-      <w:bookmarkEnd w:id="42"/>
-    </w:p>
-    <w:p>
-      <w:pPr>
-        <w:pStyle w:val="berschrift3"/>
-        <w:rPr>
-          <w:lang w:val="en-US"/>
-        </w:rPr>
-      </w:pPr>
-      <w:bookmarkStart w:id="43" w:name="_Toc128651335"/>
-      <w:r>
-        <w:rPr>
-          <w:lang w:val="en-US"/>
-        </w:rPr>
-        <w:t>Rename variable/function/macro at all occur</w:t>
-      </w:r>
-      <w:r>
-        <w:rPr>
-          <w:lang w:val="en-US"/>
-        </w:rPr>
-        <w:t>r</w:t>
-      </w:r>
-      <w:r>
-        <w:rPr>
-          <w:lang w:val="en-US"/>
-        </w:rPr>
-        <w:t>ences with Alt + Shift + R</w:t>
-      </w:r>
-      <w:bookmarkEnd w:id="43"/>
-    </w:p>
-    <w:p>
-      <w:pPr>
-        <w:pStyle w:val="berschrift3"/>
-        <w:rPr>
-          <w:lang w:val="en-US"/>
-        </w:rPr>
-      </w:pPr>
-      <w:bookmarkStart w:id="44" w:name="_Toc128651336"/>
-      <w:r>
-        <w:rPr>
-          <w:lang w:val="en-US"/>
-        </w:rPr>
-        <w:t>Format source with Ctrl + Shift + F</w:t>
-      </w:r>
-      <w:bookmarkEnd w:id="44"/>
-    </w:p>
-    <w:p>
-      <w:pPr>
-        <w:pStyle w:val="berschrift3"/>
-        <w:rPr>
-          <w:lang w:val="en-US"/>
-        </w:rPr>
-      </w:pPr>
-      <w:bookmarkStart w:id="45" w:name="_Toc128651337"/>
-      <w:r>
-        <w:rPr>
-          <w:lang w:val="en-US"/>
-        </w:rPr>
-        <w:t>Comment/Outcomment with Ctrl + Shift + /</w:t>
-      </w:r>
-      <w:bookmarkEnd w:id="45"/>
-    </w:p>
-    <w:p>
-      <w:pPr>
-        <w:pStyle w:val="berschrift3"/>
-        <w:rPr>
-          <w:lang w:val="en-US"/>
-        </w:rPr>
-      </w:pPr>
-      <w:bookmarkStart w:id="46" w:name="_Toc128651338"/>
-      <w:r>
-        <w:rPr>
-          <w:lang w:val="en-US"/>
-        </w:rPr>
-        <w:t xml:space="preserve">Search </w:t>
-      </w:r>
-      <w:r>
-        <w:rPr>
-          <w:lang w:val="en-US"/>
-        </w:rPr>
-        <w:t xml:space="preserve">(and replace) </w:t>
-      </w:r>
-      <w:r>
-        <w:rPr>
-          <w:lang w:val="en-US"/>
-        </w:rPr>
-        <w:t>in Project</w:t>
-      </w:r>
-      <w:r>
-        <w:rPr>
-          <w:lang w:val="en-US"/>
-        </w:rPr>
-        <w:t xml:space="preserve"> or complete Workspace with Search </w:t>
-      </w:r>
-      <w:r>
-        <w:rPr>
-          <w:lang w:val="en-US"/>
-        </w:rPr>
-        <w:t>&gt;</w:t>
-      </w:r>
-      <w:r>
-        <w:rPr>
-          <w:lang w:val="en-US"/>
-        </w:rPr>
-        <w:t xml:space="preserve"> File …</w:t>
-      </w:r>
-      <w:bookmarkEnd w:id="46"/>
-    </w:p>
-    <w:p>
-      <w:pPr>
-        <w:rPr>
-          <w:lang w:val="en-US"/>
-        </w:rPr>
-      </w:pPr>
-    </w:p>
-    <w:p>
-      <w:pPr>
-        <w:pStyle w:val="berschrift2"/>
-        <w:rPr>
-          <w:lang w:val="en-US"/>
-        </w:rPr>
-      </w:pPr>
-      <w:bookmarkStart w:id="47" w:name="_Toc128651339"/>
-      <w:r>
-        <w:rPr>
-          <w:lang w:val="en-US"/>
-        </w:rPr>
-        <w:t>Explore the history of your code</w:t>
-      </w:r>
-      <w:bookmarkEnd w:id="47"/>
-    </w:p>
-    <w:p>
-      <w:pPr>
-        <w:rPr>
-          <w:lang w:val="en-US"/>
-        </w:rPr>
-      </w:pPr>
-      <w:r>
-        <w:rPr>
-          <w:lang w:val="en-US"/>
-        </w:rPr>
-        <w:t>In the History view you can not only display historical file contents, but also com</w:t>
-      </w:r>
-      <w:r>
-        <w:rPr>
-          <w:lang w:val="en-US"/>
-        </w:rPr>
-        <w:t>pare them with current content.</w:t>
-      </w:r>
-    </w:p>
-    <w:p>
-      <w:pPr>
-        <w:rPr>
-          <w:lang w:val="en-US"/>
-        </w:rPr>
-      </w:pPr>
-      <w:r>
-        <w:rPr>
-          <w:noProof/>
-          <w:lang w:eastAsia="de-DE"/>
-        </w:rPr>
-        <w:drawing>
-          <wp:inline distT="0" distB="0" distL="0" distR="0" wp14:anchorId="67617A82" wp14:editId="6EDB3CBF">
-            <wp:extent cx="5582429" cy="2057687"/>
-            <wp:effectExtent l="0" t="0" r="0" b="0"/>
-            <wp:docPr id="14" name="Grafik 14"/>
-            <wp:cNvGraphicFramePr>
-              <a:graphicFrameLocks xmlns:a="http://schemas.openxmlformats.org/drawingml/2006/main" noChangeAspect="1"/>
-            </wp:cNvGraphicFramePr>
-            <a:graphic xmlns:a="http://schemas.openxmlformats.org/drawingml/2006/main">
-              <a:graphicData uri="http://schemas.openxmlformats.org/drawingml/2006/picture">
-                <pic:pic xmlns:pic="http://schemas.openxmlformats.org/drawingml/2006/picture">
-                  <pic:nvPicPr>
-                    <pic:cNvPr id="1" name=""/>
-                    <pic:cNvPicPr/>
-                  </pic:nvPicPr>
-                  <pic:blipFill>
-                    <a:blip r:embed="rId75"/>
-                    <a:stretch>
-                      <a:fillRect/>
-                    </a:stretch>
-                  </pic:blipFill>
-                  <pic:spPr>
-                    <a:xfrm>
-                      <a:off x="0" y="0"/>
-                      <a:ext cx="5582429" cy="2057687"/>
-                    </a:xfrm>
-                    <a:prstGeom prst="rect">
-                      <a:avLst/>
-                    </a:prstGeom>
-                  </pic:spPr>
-                </pic:pic>
-              </a:graphicData>
-            </a:graphic>
-          </wp:inline>
-        </w:drawing>
-      </w:r>
-    </w:p>
-    <w:p>
-      <w:pPr>
-        <w:rPr>
-          <w:lang w:val="en-US"/>
-        </w:rPr>
-      </w:pPr>
-    </w:p>
-    <w:p>
-      <w:pPr>
-        <w:rPr>
-          <w:lang w:val="en-US"/>
-        </w:rPr>
-      </w:pPr>
-      <w:r>
-        <w:rPr>
-          <w:lang w:val="en-US"/>
-        </w:rPr>
-        <w:t>If you select two dates / lines in the history view, you can compare them with each other.</w:t>
-      </w:r>
-    </w:p>
-    <w:p>
-      <w:pPr>
-        <w:rPr>
-          <w:lang w:val="en-US"/>
-        </w:rPr>
-      </w:pPr>
-      <w:r>
-        <w:rPr>
-          <w:noProof/>
-          <w:lang w:eastAsia="de-DE"/>
-        </w:rPr>
-        <w:drawing>
-          <wp:inline distT="0" distB="0" distL="0" distR="0" wp14:anchorId="6C1F3583" wp14:editId="65479E50">
-            <wp:extent cx="5553850" cy="1743318"/>
-            <wp:effectExtent l="0" t="0" r="8890" b="9525"/>
-            <wp:docPr id="27" name="Grafik 27"/>
             <wp:cNvGraphicFramePr>
               <a:graphicFrameLocks xmlns:a="http://schemas.openxmlformats.org/drawingml/2006/main" noChangeAspect="1"/>
             </wp:cNvGraphicFramePr>
@@ -12029,7 +11791,7 @@
                   <pic:spPr>
                     <a:xfrm>
                       <a:off x="0" y="0"/>
-                      <a:ext cx="5553850" cy="1743318"/>
+                      <a:ext cx="2534004" cy="990738"/>
                     </a:xfrm>
                     <a:prstGeom prst="rect">
                       <a:avLst/>
@@ -12052,6 +11814,148 @@
         <w:rPr>
           <w:lang w:val="en-US"/>
         </w:rPr>
+        <w:t>This results in:</w:t>
+      </w:r>
+    </w:p>
+    <w:p>
+      <w:pPr>
+        <w:autoSpaceDE w:val="0"/>
+        <w:autoSpaceDN w:val="0"/>
+        <w:adjustRightInd w:val="0"/>
+        <w:spacing w:after="0" w:line="240" w:lineRule="auto"/>
+        <w:rPr>
+          <w:rFonts w:ascii="Consolas" w:hAnsi="Consolas" w:cs="Consolas"/>
+          <w:sz w:val="20"/>
+          <w:szCs w:val="20"/>
+        </w:rPr>
+      </w:pPr>
+      <w:r>
+        <w:rPr>
+          <w:rFonts w:ascii="Consolas" w:hAnsi="Consolas" w:cs="Consolas"/>
+          <w:color w:val="000000"/>
+          <w:sz w:val="20"/>
+          <w:szCs w:val="20"/>
+        </w:rPr>
+        <w:lastRenderedPageBreak/>
+        <w:tab/>
+      </w:r>
+      <w:r>
+        <w:rPr>
+          <w:rFonts w:ascii="Consolas" w:hAnsi="Consolas" w:cs="Consolas"/>
+          <w:b/>
+          <w:bCs/>
+          <w:color w:val="7F0055"/>
+          <w:sz w:val="20"/>
+          <w:szCs w:val="20"/>
+        </w:rPr>
+        <w:t>for</w:t>
+      </w:r>
+      <w:r>
+        <w:rPr>
+          <w:rFonts w:ascii="Consolas" w:hAnsi="Consolas" w:cs="Consolas"/>
+          <w:color w:val="000000"/>
+          <w:sz w:val="20"/>
+          <w:szCs w:val="20"/>
+        </w:rPr>
+        <w:t xml:space="preserve"> (</w:t>
+      </w:r>
+      <w:r>
+        <w:rPr>
+          <w:rFonts w:ascii="Consolas" w:hAnsi="Consolas" w:cs="Consolas"/>
+          <w:b/>
+          <w:bCs/>
+          <w:color w:val="7F0055"/>
+          <w:sz w:val="20"/>
+          <w:szCs w:val="20"/>
+        </w:rPr>
+        <w:t>int</w:t>
+      </w:r>
+      <w:r>
+        <w:rPr>
+          <w:rFonts w:ascii="Consolas" w:hAnsi="Consolas" w:cs="Consolas"/>
+          <w:color w:val="000000"/>
+          <w:sz w:val="20"/>
+          <w:szCs w:val="20"/>
+        </w:rPr>
+        <w:t xml:space="preserve"> var = 0; var &lt; </w:t>
+      </w:r>
+      <w:r>
+        <w:rPr>
+          <w:rFonts w:ascii="Consolas" w:hAnsi="Consolas" w:cs="Consolas"/>
+          <w:color w:val="000000"/>
+          <w:sz w:val="20"/>
+          <w:szCs w:val="20"/>
+          <w:u w:val="single"/>
+        </w:rPr>
+        <w:t>max</w:t>
+      </w:r>
+      <w:r>
+        <w:rPr>
+          <w:rFonts w:ascii="Consolas" w:hAnsi="Consolas" w:cs="Consolas"/>
+          <w:color w:val="000000"/>
+          <w:sz w:val="20"/>
+          <w:szCs w:val="20"/>
+        </w:rPr>
+        <w:t>; ++var) {</w:t>
+      </w:r>
+    </w:p>
+    <w:p>
+      <w:pPr>
+        <w:autoSpaceDE w:val="0"/>
+        <w:autoSpaceDN w:val="0"/>
+        <w:adjustRightInd w:val="0"/>
+        <w:spacing w:after="0" w:line="240" w:lineRule="auto"/>
+        <w:rPr>
+          <w:rFonts w:ascii="Consolas" w:hAnsi="Consolas" w:cs="Consolas"/>
+          <w:sz w:val="20"/>
+          <w:szCs w:val="20"/>
+        </w:rPr>
+      </w:pPr>
+      <w:r>
+        <w:rPr>
+          <w:rFonts w:ascii="Consolas" w:hAnsi="Consolas" w:cs="Consolas"/>
+          <w:color w:val="000000"/>
+          <w:sz w:val="20"/>
+          <w:szCs w:val="20"/>
+        </w:rPr>
+        <w:tab/>
+      </w:r>
+      <w:r>
+        <w:rPr>
+          <w:rFonts w:ascii="Consolas" w:hAnsi="Consolas" w:cs="Consolas"/>
+          <w:color w:val="000000"/>
+          <w:sz w:val="20"/>
+          <w:szCs w:val="20"/>
+        </w:rPr>
+        <w:tab/>
+      </w:r>
+    </w:p>
+    <w:p>
+      <w:pPr>
+        <w:rPr>
+          <w:rFonts w:ascii="Consolas" w:hAnsi="Consolas" w:cs="Consolas"/>
+          <w:color w:val="000000"/>
+          <w:sz w:val="20"/>
+          <w:szCs w:val="20"/>
+        </w:rPr>
+      </w:pPr>
+      <w:r>
+        <w:rPr>
+          <w:rFonts w:ascii="Consolas" w:hAnsi="Consolas" w:cs="Consolas"/>
+          <w:color w:val="000000"/>
+          <w:sz w:val="20"/>
+          <w:szCs w:val="20"/>
+        </w:rPr>
+        <w:tab/>
+        <w:t>}</w:t>
+      </w:r>
+      <w:r>
+        <w:rPr>
+          <w:rFonts w:ascii="Consolas" w:hAnsi="Consolas" w:cs="Consolas"/>
+          <w:color w:val="000000"/>
+          <w:sz w:val="20"/>
+          <w:szCs w:val="20"/>
+        </w:rPr>
         <w:br w:type="page"/>
       </w:r>
     </w:p>
@@ -12062,66 +11966,37 @@
           <w:lang w:val="en-US"/>
         </w:rPr>
       </w:pPr>
-      <w:bookmarkStart w:id="48" w:name="_Toc128651340"/>
+      <w:bookmarkStart w:id="47" w:name="_Toc128651339"/>
       <w:r>
         <w:rPr>
           <w:lang w:val="en-US"/>
         </w:rPr>
         <w:lastRenderedPageBreak/>
-        <w:t>Generating Assembler output of your program</w:t>
-      </w:r>
-      <w:bookmarkEnd w:id="48"/>
-    </w:p>
-    <w:p>
-      <w:pPr>
-        <w:rPr>
-          <w:lang w:val="en-US"/>
-        </w:rPr>
-      </w:pPr>
-      <w:r>
-        <w:rPr>
-          <w:lang w:val="en-US"/>
-        </w:rPr>
-        <w:t xml:space="preserve">Open </w:t>
-      </w:r>
-      <w:r>
-        <w:rPr>
-          <w:b/>
-          <w:lang w:val="en-US"/>
-        </w:rPr>
-        <w:t>Project &gt; Properties &gt; C/C++ Build &gt; Settings &gt; Build Steps</w:t>
-      </w:r>
-      <w:r>
-        <w:rPr>
-          <w:lang w:val="en-US"/>
-        </w:rPr>
-        <w:t xml:space="preserve"> and add "</w:t>
-      </w:r>
-      <w:r>
-        <w:rPr>
-          <w:lang w:val="en-US"/>
-        </w:rPr>
-        <w:t>avr-objdump -h -S ${BuildArtifactFileBaseName}.elf &gt; ${BuildArtifactFileBaseName}.lss</w:t>
-      </w:r>
-      <w:r>
-        <w:rPr>
-          <w:lang w:val="en-US"/>
-        </w:rPr>
-        <w:t xml:space="preserve">" in the field </w:t>
-      </w:r>
-      <w:r>
-        <w:rPr>
-          <w:b/>
-          <w:lang w:val="en-US"/>
-        </w:rPr>
-        <w:t>Post-build steps &gt; Command</w:t>
-      </w:r>
-    </w:p>
-    <w:p>
-      <w:pPr>
-        <w:tabs>
-          <w:tab w:val="left" w:pos="3969"/>
-        </w:tabs>
+        <w:t>Explore the history of your code</w:t>
+      </w:r>
+      <w:bookmarkEnd w:id="47"/>
+    </w:p>
+    <w:p>
+      <w:pPr>
+        <w:rPr>
+          <w:lang w:val="en-US"/>
+        </w:rPr>
+      </w:pPr>
+      <w:r>
+        <w:rPr>
+          <w:lang w:val="en-US"/>
+        </w:rPr>
+        <w:t>In the History view you can not only display historical file contents, but also com</w:t>
+      </w:r>
+      <w:r>
+        <w:rPr>
+          <w:lang w:val="en-US"/>
+        </w:rPr>
+        <w:t>pare them with current content.</w:t>
+      </w:r>
+    </w:p>
+    <w:p>
+      <w:pPr>
         <w:rPr>
           <w:lang w:val="en-US"/>
         </w:rPr>
@@ -12132,10 +12007,10 @@
           <w:lang w:eastAsia="de-DE"/>
         </w:rPr>
         <w:drawing>
-          <wp:inline distT="0" distB="0" distL="0" distR="0" wp14:anchorId="0D705415" wp14:editId="13BCB7DE">
-            <wp:extent cx="5760720" cy="3493135"/>
+          <wp:inline distT="0" distB="0" distL="0" distR="0" wp14:anchorId="67617A82" wp14:editId="6EDB3CBF">
+            <wp:extent cx="5582429" cy="2057687"/>
             <wp:effectExtent l="0" t="0" r="0" b="0"/>
-            <wp:docPr id="28" name="Grafik 28"/>
+            <wp:docPr id="14" name="Grafik 14"/>
             <wp:cNvGraphicFramePr>
               <a:graphicFrameLocks xmlns:a="http://schemas.openxmlformats.org/drawingml/2006/main" noChangeAspect="1"/>
             </wp:cNvGraphicFramePr>
@@ -12155,7 +12030,7 @@
                   <pic:spPr>
                     <a:xfrm>
                       <a:off x="0" y="0"/>
-                      <a:ext cx="5760720" cy="3493135"/>
+                      <a:ext cx="5582429" cy="2057687"/>
                     </a:xfrm>
                     <a:prstGeom prst="rect">
                       <a:avLst/>
@@ -12170,25 +12045,26 @@
     </w:p>
     <w:p>
       <w:pPr>
-        <w:tabs>
-          <w:tab w:val="left" w:pos="3969"/>
-        </w:tabs>
-        <w:rPr>
-          <w:lang w:val="en-US"/>
-        </w:rPr>
-      </w:pPr>
-      <w:r>
-        <w:rPr>
-          <w:lang w:val="en-US"/>
-        </w:rPr>
-        <w:t>The assembler output is located in Blink/Blink_test.lss and looks like:</w:t>
-      </w:r>
-    </w:p>
-    <w:p>
-      <w:pPr>
-        <w:tabs>
-          <w:tab w:val="left" w:pos="3969"/>
-        </w:tabs>
+        <w:rPr>
+          <w:lang w:val="en-US"/>
+        </w:rPr>
+      </w:pPr>
+    </w:p>
+    <w:p>
+      <w:pPr>
+        <w:rPr>
+          <w:lang w:val="en-US"/>
+        </w:rPr>
+      </w:pPr>
+      <w:r>
+        <w:rPr>
+          <w:lang w:val="en-US"/>
+        </w:rPr>
+        <w:t>If you select two dates / lines in the history view, you can compare them with each other.</w:t>
+      </w:r>
+    </w:p>
+    <w:p>
+      <w:pPr>
         <w:rPr>
           <w:lang w:val="en-US"/>
         </w:rPr>
@@ -12199,10 +12075,10 @@
           <w:lang w:eastAsia="de-DE"/>
         </w:rPr>
         <w:drawing>
-          <wp:inline distT="0" distB="0" distL="0" distR="0" wp14:anchorId="679B2A3B" wp14:editId="381CD6F9">
-            <wp:extent cx="5760720" cy="4661535"/>
-            <wp:effectExtent l="0" t="0" r="0" b="5715"/>
-            <wp:docPr id="29" name="Grafik 29"/>
+          <wp:inline distT="0" distB="0" distL="0" distR="0" wp14:anchorId="6C1F3583" wp14:editId="65479E50">
+            <wp:extent cx="5553850" cy="1743318"/>
+            <wp:effectExtent l="0" t="0" r="8890" b="9525"/>
+            <wp:docPr id="27" name="Grafik 27"/>
             <wp:cNvGraphicFramePr>
               <a:graphicFrameLocks xmlns:a="http://schemas.openxmlformats.org/drawingml/2006/main" noChangeAspect="1"/>
             </wp:cNvGraphicFramePr>
@@ -12222,6 +12098,199 @@
                   <pic:spPr>
                     <a:xfrm>
                       <a:off x="0" y="0"/>
+                      <a:ext cx="5553850" cy="1743318"/>
+                    </a:xfrm>
+                    <a:prstGeom prst="rect">
+                      <a:avLst/>
+                    </a:prstGeom>
+                  </pic:spPr>
+                </pic:pic>
+              </a:graphicData>
+            </a:graphic>
+          </wp:inline>
+        </w:drawing>
+      </w:r>
+    </w:p>
+    <w:p>
+      <w:pPr>
+        <w:rPr>
+          <w:lang w:val="en-US"/>
+        </w:rPr>
+      </w:pPr>
+      <w:r>
+        <w:rPr>
+          <w:lang w:val="en-US"/>
+        </w:rPr>
+        <w:br w:type="page"/>
+      </w:r>
+    </w:p>
+    <w:p>
+      <w:pPr>
+        <w:pStyle w:val="berschrift2"/>
+        <w:rPr>
+          <w:lang w:val="en-US"/>
+        </w:rPr>
+      </w:pPr>
+      <w:bookmarkStart w:id="48" w:name="_Toc128651340"/>
+      <w:r>
+        <w:rPr>
+          <w:lang w:val="en-US"/>
+        </w:rPr>
+        <w:lastRenderedPageBreak/>
+        <w:t>Generating Assembler output of your program</w:t>
+      </w:r>
+      <w:bookmarkEnd w:id="48"/>
+    </w:p>
+    <w:p>
+      <w:pPr>
+        <w:rPr>
+          <w:lang w:val="en-US"/>
+        </w:rPr>
+      </w:pPr>
+      <w:r>
+        <w:rPr>
+          <w:lang w:val="en-US"/>
+        </w:rPr>
+        <w:t xml:space="preserve">Open </w:t>
+      </w:r>
+      <w:r>
+        <w:rPr>
+          <w:b/>
+          <w:lang w:val="en-US"/>
+        </w:rPr>
+        <w:t>Project &gt; Properties &gt; C/C++ Build &gt; Settings &gt; Build Steps</w:t>
+      </w:r>
+      <w:r>
+        <w:rPr>
+          <w:lang w:val="en-US"/>
+        </w:rPr>
+        <w:t xml:space="preserve"> and add "</w:t>
+      </w:r>
+      <w:r>
+        <w:rPr>
+          <w:lang w:val="en-US"/>
+        </w:rPr>
+        <w:t>avr-objdump -h -S ${BuildArtifactFileBaseName}.elf &gt; ${BuildArtifactFileBaseName}.lss</w:t>
+      </w:r>
+      <w:r>
+        <w:rPr>
+          <w:lang w:val="en-US"/>
+        </w:rPr>
+        <w:t xml:space="preserve">" in the field </w:t>
+      </w:r>
+      <w:r>
+        <w:rPr>
+          <w:b/>
+          <w:lang w:val="en-US"/>
+        </w:rPr>
+        <w:t>Post-build steps &gt; Command</w:t>
+      </w:r>
+    </w:p>
+    <w:p>
+      <w:pPr>
+        <w:tabs>
+          <w:tab w:val="left" w:pos="3969"/>
+        </w:tabs>
+        <w:rPr>
+          <w:lang w:val="en-US"/>
+        </w:rPr>
+      </w:pPr>
+      <w:r>
+        <w:rPr>
+          <w:noProof/>
+          <w:lang w:eastAsia="de-DE"/>
+        </w:rPr>
+        <w:drawing>
+          <wp:inline distT="0" distB="0" distL="0" distR="0" wp14:anchorId="0D705415" wp14:editId="13BCB7DE">
+            <wp:extent cx="5760720" cy="3493135"/>
+            <wp:effectExtent l="0" t="0" r="0" b="0"/>
+            <wp:docPr id="28" name="Grafik 28"/>
+            <wp:cNvGraphicFramePr>
+              <a:graphicFrameLocks xmlns:a="http://schemas.openxmlformats.org/drawingml/2006/main" noChangeAspect="1"/>
+            </wp:cNvGraphicFramePr>
+            <a:graphic xmlns:a="http://schemas.openxmlformats.org/drawingml/2006/main">
+              <a:graphicData uri="http://schemas.openxmlformats.org/drawingml/2006/picture">
+                <pic:pic xmlns:pic="http://schemas.openxmlformats.org/drawingml/2006/picture">
+                  <pic:nvPicPr>
+                    <pic:cNvPr id="1" name=""/>
+                    <pic:cNvPicPr/>
+                  </pic:nvPicPr>
+                  <pic:blipFill>
+                    <a:blip r:embed="rId79"/>
+                    <a:stretch>
+                      <a:fillRect/>
+                    </a:stretch>
+                  </pic:blipFill>
+                  <pic:spPr>
+                    <a:xfrm>
+                      <a:off x="0" y="0"/>
+                      <a:ext cx="5760720" cy="3493135"/>
+                    </a:xfrm>
+                    <a:prstGeom prst="rect">
+                      <a:avLst/>
+                    </a:prstGeom>
+                  </pic:spPr>
+                </pic:pic>
+              </a:graphicData>
+            </a:graphic>
+          </wp:inline>
+        </w:drawing>
+      </w:r>
+    </w:p>
+    <w:p>
+      <w:pPr>
+        <w:tabs>
+          <w:tab w:val="left" w:pos="3969"/>
+        </w:tabs>
+        <w:rPr>
+          <w:lang w:val="en-US"/>
+        </w:rPr>
+      </w:pPr>
+      <w:r>
+        <w:rPr>
+          <w:lang w:val="en-US"/>
+        </w:rPr>
+        <w:t>The assembler output is located in Blink/Blink_test.lss and looks like:</w:t>
+      </w:r>
+    </w:p>
+    <w:p>
+      <w:pPr>
+        <w:tabs>
+          <w:tab w:val="left" w:pos="3969"/>
+        </w:tabs>
+        <w:rPr>
+          <w:lang w:val="en-US"/>
+        </w:rPr>
+      </w:pPr>
+      <w:r>
+        <w:rPr>
+          <w:noProof/>
+          <w:lang w:eastAsia="de-DE"/>
+        </w:rPr>
+        <w:drawing>
+          <wp:inline distT="0" distB="0" distL="0" distR="0" wp14:anchorId="679B2A3B" wp14:editId="381CD6F9">
+            <wp:extent cx="5760720" cy="4661535"/>
+            <wp:effectExtent l="0" t="0" r="0" b="5715"/>
+            <wp:docPr id="29" name="Grafik 29"/>
+            <wp:cNvGraphicFramePr>
+              <a:graphicFrameLocks xmlns:a="http://schemas.openxmlformats.org/drawingml/2006/main" noChangeAspect="1"/>
+            </wp:cNvGraphicFramePr>
+            <a:graphic xmlns:a="http://schemas.openxmlformats.org/drawingml/2006/main">
+              <a:graphicData uri="http://schemas.openxmlformats.org/drawingml/2006/picture">
+                <pic:pic xmlns:pic="http://schemas.openxmlformats.org/drawingml/2006/picture">
+                  <pic:nvPicPr>
+                    <pic:cNvPr id="1" name=""/>
+                    <pic:cNvPicPr/>
+                  </pic:nvPicPr>
+                  <pic:blipFill>
+                    <a:blip r:embed="rId80"/>
+                    <a:stretch>
+                      <a:fillRect/>
+                    </a:stretch>
+                  </pic:blipFill>
+                  <pic:spPr>
+                    <a:xfrm>
+                      <a:off x="0" y="0"/>
                       <a:ext cx="5760720" cy="4661535"/>
                     </a:xfrm>
                     <a:prstGeom prst="rect">
@@ -12299,8 +12368,8 @@
           <w:lang w:val="en-US"/>
         </w:rPr>
         <w:pict>
-          <v:shape id="_x0000_i1057" type="#_x0000_t75" style="width:445.85pt;height:213.25pt">
-            <v:imagedata r:id="rId79" o:title="2021-03-23 16_09_59-sloeber-workspace - Blink_test_Blink"/>
+          <v:shape id="_x0000_i1059" type="#_x0000_t75" style="width:445.85pt;height:213.25pt">
+            <v:imagedata r:id="rId81" o:title="2021-03-23 16_09_59-sloeber-workspace - Blink_test_Blink"/>
           </v:shape>
         </w:pict>
       </w:r>
@@ -12317,7 +12386,6 @@
         <w:rPr>
           <w:lang w:val="en-US"/>
         </w:rPr>
-        <w:lastRenderedPageBreak/>
         <w:t xml:space="preserve">Add </w:t>
       </w:r>
       <w:r>
@@ -12376,7 +12444,7 @@
                     </pic:cNvPicPr>
                   </pic:nvPicPr>
                   <pic:blipFill>
-                    <a:blip r:embed="rId80">
+                    <a:blip r:embed="rId82">
                       <a:extLst>
                         <a:ext uri="{28A0092B-C50C-407E-A947-70E740481C1C}">
                           <a14:useLocalDpi xmlns:a14="http://schemas.microsoft.com/office/drawing/2010/main" val="0"/>
@@ -12493,8 +12561,8 @@
           <w:lang w:val="en-US"/>
         </w:rPr>
         <w:pict>
-          <v:shape id="_x0000_i1058" type="#_x0000_t75" style="width:202.15pt;height:181.4pt">
-            <v:imagedata r:id="rId81" o:title="2021-03-23 17_28_36-"/>
+          <v:shape id="_x0000_i1060" type="#_x0000_t75" style="width:202.15pt;height:181.4pt">
+            <v:imagedata r:id="rId83" o:title="2021-03-23 17_28_36-"/>
           </v:shape>
         </w:pict>
       </w:r>
@@ -12568,7 +12636,7 @@
                     <pic:cNvPicPr/>
                   </pic:nvPicPr>
                   <pic:blipFill>
-                    <a:blip r:embed="rId82"/>
+                    <a:blip r:embed="rId84"/>
                     <a:stretch>
                       <a:fillRect/>
                     </a:stretch>
@@ -12974,7 +13042,7 @@
                     </pic:cNvPicPr>
                   </pic:nvPicPr>
                   <pic:blipFill>
-                    <a:blip r:embed="rId83">
+                    <a:blip r:embed="rId85">
                       <a:extLst>
                         <a:ext uri="{28A0092B-C50C-407E-A947-70E740481C1C}">
                           <a14:useLocalDpi xmlns:a14="http://schemas.microsoft.com/office/drawing/2010/main" val="0"/>
@@ -13035,7 +13103,7 @@
                     </pic:cNvPicPr>
                   </pic:nvPicPr>
                   <pic:blipFill>
-                    <a:blip r:embed="rId84">
+                    <a:blip r:embed="rId86">
                       <a:extLst>
                         <a:ext uri="{28A0092B-C50C-407E-A947-70E740481C1C}">
                           <a14:useLocalDpi xmlns:a14="http://schemas.microsoft.com/office/drawing/2010/main" val="0"/>
@@ -13487,8 +13555,8 @@
           <w:lang w:val="en-US"/>
         </w:rPr>
         <w:pict>
-          <v:shape id="_x0000_i1059" type="#_x0000_t75" style="width:319.85pt;height:198pt">
-            <v:imagedata r:id="rId85" o:title="2021-03-23 15_26_22-"/>
+          <v:shape id="_x0000_i1061" type="#_x0000_t75" style="width:319.85pt;height:198pt">
+            <v:imagedata r:id="rId87" o:title="2021-03-23 15_26_22-"/>
           </v:shape>
         </w:pict>
       </w:r>
@@ -13572,8 +13640,8 @@
           <w:lang w:val="en-US"/>
         </w:rPr>
         <w:pict>
-          <v:shape id="_x0000_i1060" type="#_x0000_t75" style="width:193.85pt;height:131.55pt">
-            <v:imagedata r:id="rId86" o:title="2021-01-19 23_13_07-sloeber-workspace - Blink_test_Blink"/>
+          <v:shape id="_x0000_i1062" type="#_x0000_t75" style="width:193.85pt;height:131.55pt">
+            <v:imagedata r:id="rId88" o:title="2021-01-19 23_13_07-sloeber-workspace - Blink_test_Blink"/>
           </v:shape>
         </w:pict>
       </w:r>
@@ -13749,8 +13817,8 @@
           <w:lang w:val="en-US"/>
         </w:rPr>
         <w:pict>
-          <v:shape id="_x0000_i1061" type="#_x0000_t75" style="width:453.45pt;height:132.9pt">
-            <v:imagedata r:id="rId87" o:title="2021-03-23 15_20_32-"/>
+          <v:shape id="_x0000_i1063" type="#_x0000_t75" style="width:453.45pt;height:132.9pt">
+            <v:imagedata r:id="rId89" o:title="2021-03-23 15_20_32-"/>
           </v:shape>
         </w:pict>
       </w:r>
@@ -14093,158 +14161,6 @@
             <wp:extent cx="5760720" cy="3852545"/>
             <wp:effectExtent l="0" t="0" r="0" b="0"/>
             <wp:docPr id="30" name="Grafik 30"/>
-            <wp:cNvGraphicFramePr>
-              <a:graphicFrameLocks xmlns:a="http://schemas.openxmlformats.org/drawingml/2006/main" noChangeAspect="1"/>
-            </wp:cNvGraphicFramePr>
-            <a:graphic xmlns:a="http://schemas.openxmlformats.org/drawingml/2006/main">
-              <a:graphicData uri="http://schemas.openxmlformats.org/drawingml/2006/picture">
-                <pic:pic xmlns:pic="http://schemas.openxmlformats.org/drawingml/2006/picture">
-                  <pic:nvPicPr>
-                    <pic:cNvPr id="1" name=""/>
-                    <pic:cNvPicPr/>
-                  </pic:nvPicPr>
-                  <pic:blipFill>
-                    <a:blip r:embed="rId88"/>
-                    <a:stretch>
-                      <a:fillRect/>
-                    </a:stretch>
-                  </pic:blipFill>
-                  <pic:spPr>
-                    <a:xfrm>
-                      <a:off x="0" y="0"/>
-                      <a:ext cx="5760720" cy="3852545"/>
-                    </a:xfrm>
-                    <a:prstGeom prst="rect">
-                      <a:avLst/>
-                    </a:prstGeom>
-                  </pic:spPr>
-                </pic:pic>
-              </a:graphicData>
-            </a:graphic>
-          </wp:inline>
-        </w:drawing>
-      </w:r>
-    </w:p>
-    <w:p>
-      <w:pPr>
-        <w:pStyle w:val="berschrift1"/>
-        <w:rPr>
-          <w:lang w:val="en-US"/>
-        </w:rPr>
-      </w:pPr>
-      <w:r>
-        <w:rPr>
-          <w:lang w:val="en-US"/>
-        </w:rPr>
-        <w:br w:type="page"/>
-      </w:r>
-      <w:bookmarkStart w:id="64" w:name="_Toc128651356"/>
-      <w:r>
-        <w:rPr>
-          <w:lang w:val="en-US"/>
-        </w:rPr>
-        <w:lastRenderedPageBreak/>
-        <w:t>Software updates</w:t>
-      </w:r>
-      <w:bookmarkEnd w:id="64"/>
-    </w:p>
-    <w:p>
-      <w:pPr>
-        <w:rPr>
-          <w:lang w:val="en-US"/>
-        </w:rPr>
-      </w:pPr>
-      <w:r>
-        <w:rPr>
-          <w:lang w:val="en-US"/>
-        </w:rPr>
-        <w:t xml:space="preserve">Check for updates with </w:t>
-      </w:r>
-      <w:r>
-        <w:rPr>
-          <w:b/>
-          <w:lang w:val="en-US"/>
-        </w:rPr>
-        <w:t>Help &gt; Check for Updates</w:t>
-      </w:r>
-    </w:p>
-    <w:p>
-      <w:pPr>
-        <w:rPr>
-          <w:lang w:val="en-US"/>
-        </w:rPr>
-      </w:pPr>
-      <w:r>
-        <w:rPr>
-          <w:noProof/>
-          <w:lang w:eastAsia="de-DE"/>
-        </w:rPr>
-        <w:drawing>
-          <wp:inline distT="0" distB="0" distL="0" distR="0" wp14:anchorId="29F7BB06" wp14:editId="21F976C9">
-            <wp:extent cx="2724150" cy="1193788"/>
-            <wp:effectExtent l="0" t="0" r="0" b="6985"/>
-            <wp:docPr id="48" name="Grafik 48"/>
-            <wp:cNvGraphicFramePr>
-              <a:graphicFrameLocks xmlns:a="http://schemas.openxmlformats.org/drawingml/2006/main" noChangeAspect="1"/>
-            </wp:cNvGraphicFramePr>
-            <a:graphic xmlns:a="http://schemas.openxmlformats.org/drawingml/2006/main">
-              <a:graphicData uri="http://schemas.openxmlformats.org/drawingml/2006/picture">
-                <pic:pic xmlns:pic="http://schemas.openxmlformats.org/drawingml/2006/picture">
-                  <pic:nvPicPr>
-                    <pic:cNvPr id="1" name=""/>
-                    <pic:cNvPicPr/>
-                  </pic:nvPicPr>
-                  <pic:blipFill>
-                    <a:blip r:embed="rId89"/>
-                    <a:stretch>
-                      <a:fillRect/>
-                    </a:stretch>
-                  </pic:blipFill>
-                  <pic:spPr>
-                    <a:xfrm>
-                      <a:off x="0" y="0"/>
-                      <a:ext cx="2763625" cy="1211087"/>
-                    </a:xfrm>
-                    <a:prstGeom prst="rect">
-                      <a:avLst/>
-                    </a:prstGeom>
-                  </pic:spPr>
-                </pic:pic>
-              </a:graphicData>
-            </a:graphic>
-          </wp:inline>
-        </w:drawing>
-      </w:r>
-    </w:p>
-    <w:p>
-      <w:pPr>
-        <w:rPr>
-          <w:lang w:val="en-US"/>
-        </w:rPr>
-      </w:pPr>
-      <w:r>
-        <w:rPr>
-          <w:lang w:val="en-US"/>
-        </w:rPr>
-        <w:t>You see a list of available updates</w:t>
-      </w:r>
-    </w:p>
-    <w:p>
-      <w:pPr>
-        <w:rPr>
-          <w:lang w:val="en-US"/>
-        </w:rPr>
-      </w:pPr>
-      <w:r>
-        <w:rPr>
-          <w:noProof/>
-          <w:lang w:eastAsia="de-DE"/>
-        </w:rPr>
-        <w:drawing>
-          <wp:inline distT="0" distB="0" distL="0" distR="0" wp14:anchorId="3717236A" wp14:editId="6A4BD9B9">
-            <wp:extent cx="3800475" cy="2139024"/>
-            <wp:effectExtent l="0" t="0" r="0" b="0"/>
-            <wp:docPr id="51" name="Grafik 51"/>
             <wp:cNvGraphicFramePr>
               <a:graphicFrameLocks xmlns:a="http://schemas.openxmlformats.org/drawingml/2006/main" noChangeAspect="1"/>
             </wp:cNvGraphicFramePr>
@@ -14264,6 +14180,158 @@
                   <pic:spPr>
                     <a:xfrm>
                       <a:off x="0" y="0"/>
+                      <a:ext cx="5760720" cy="3852545"/>
+                    </a:xfrm>
+                    <a:prstGeom prst="rect">
+                      <a:avLst/>
+                    </a:prstGeom>
+                  </pic:spPr>
+                </pic:pic>
+              </a:graphicData>
+            </a:graphic>
+          </wp:inline>
+        </w:drawing>
+      </w:r>
+    </w:p>
+    <w:p>
+      <w:pPr>
+        <w:pStyle w:val="berschrift1"/>
+        <w:rPr>
+          <w:lang w:val="en-US"/>
+        </w:rPr>
+      </w:pPr>
+      <w:r>
+        <w:rPr>
+          <w:lang w:val="en-US"/>
+        </w:rPr>
+        <w:br w:type="page"/>
+      </w:r>
+      <w:bookmarkStart w:id="64" w:name="_Toc128651356"/>
+      <w:r>
+        <w:rPr>
+          <w:lang w:val="en-US"/>
+        </w:rPr>
+        <w:lastRenderedPageBreak/>
+        <w:t>Software updates</w:t>
+      </w:r>
+      <w:bookmarkEnd w:id="64"/>
+    </w:p>
+    <w:p>
+      <w:pPr>
+        <w:rPr>
+          <w:lang w:val="en-US"/>
+        </w:rPr>
+      </w:pPr>
+      <w:r>
+        <w:rPr>
+          <w:lang w:val="en-US"/>
+        </w:rPr>
+        <w:t xml:space="preserve">Check for updates with </w:t>
+      </w:r>
+      <w:r>
+        <w:rPr>
+          <w:b/>
+          <w:lang w:val="en-US"/>
+        </w:rPr>
+        <w:t>Help &gt; Check for Updates</w:t>
+      </w:r>
+    </w:p>
+    <w:p>
+      <w:pPr>
+        <w:rPr>
+          <w:lang w:val="en-US"/>
+        </w:rPr>
+      </w:pPr>
+      <w:r>
+        <w:rPr>
+          <w:noProof/>
+          <w:lang w:eastAsia="de-DE"/>
+        </w:rPr>
+        <w:drawing>
+          <wp:inline distT="0" distB="0" distL="0" distR="0" wp14:anchorId="29F7BB06" wp14:editId="21F976C9">
+            <wp:extent cx="2724150" cy="1193788"/>
+            <wp:effectExtent l="0" t="0" r="0" b="6985"/>
+            <wp:docPr id="48" name="Grafik 48"/>
+            <wp:cNvGraphicFramePr>
+              <a:graphicFrameLocks xmlns:a="http://schemas.openxmlformats.org/drawingml/2006/main" noChangeAspect="1"/>
+            </wp:cNvGraphicFramePr>
+            <a:graphic xmlns:a="http://schemas.openxmlformats.org/drawingml/2006/main">
+              <a:graphicData uri="http://schemas.openxmlformats.org/drawingml/2006/picture">
+                <pic:pic xmlns:pic="http://schemas.openxmlformats.org/drawingml/2006/picture">
+                  <pic:nvPicPr>
+                    <pic:cNvPr id="1" name=""/>
+                    <pic:cNvPicPr/>
+                  </pic:nvPicPr>
+                  <pic:blipFill>
+                    <a:blip r:embed="rId91"/>
+                    <a:stretch>
+                      <a:fillRect/>
+                    </a:stretch>
+                  </pic:blipFill>
+                  <pic:spPr>
+                    <a:xfrm>
+                      <a:off x="0" y="0"/>
+                      <a:ext cx="2763625" cy="1211087"/>
+                    </a:xfrm>
+                    <a:prstGeom prst="rect">
+                      <a:avLst/>
+                    </a:prstGeom>
+                  </pic:spPr>
+                </pic:pic>
+              </a:graphicData>
+            </a:graphic>
+          </wp:inline>
+        </w:drawing>
+      </w:r>
+    </w:p>
+    <w:p>
+      <w:pPr>
+        <w:rPr>
+          <w:lang w:val="en-US"/>
+        </w:rPr>
+      </w:pPr>
+      <w:r>
+        <w:rPr>
+          <w:lang w:val="en-US"/>
+        </w:rPr>
+        <w:t>You see a list of available updates</w:t>
+      </w:r>
+    </w:p>
+    <w:p>
+      <w:pPr>
+        <w:rPr>
+          <w:lang w:val="en-US"/>
+        </w:rPr>
+      </w:pPr>
+      <w:r>
+        <w:rPr>
+          <w:noProof/>
+          <w:lang w:eastAsia="de-DE"/>
+        </w:rPr>
+        <w:drawing>
+          <wp:inline distT="0" distB="0" distL="0" distR="0" wp14:anchorId="3717236A" wp14:editId="6A4BD9B9">
+            <wp:extent cx="3800475" cy="2139024"/>
+            <wp:effectExtent l="0" t="0" r="0" b="0"/>
+            <wp:docPr id="51" name="Grafik 51"/>
+            <wp:cNvGraphicFramePr>
+              <a:graphicFrameLocks xmlns:a="http://schemas.openxmlformats.org/drawingml/2006/main" noChangeAspect="1"/>
+            </wp:cNvGraphicFramePr>
+            <a:graphic xmlns:a="http://schemas.openxmlformats.org/drawingml/2006/main">
+              <a:graphicData uri="http://schemas.openxmlformats.org/drawingml/2006/picture">
+                <pic:pic xmlns:pic="http://schemas.openxmlformats.org/drawingml/2006/picture">
+                  <pic:nvPicPr>
+                    <pic:cNvPr id="1" name=""/>
+                    <pic:cNvPicPr/>
+                  </pic:nvPicPr>
+                  <pic:blipFill>
+                    <a:blip r:embed="rId92"/>
+                    <a:stretch>
+                      <a:fillRect/>
+                    </a:stretch>
+                  </pic:blipFill>
+                  <pic:spPr>
+                    <a:xfrm>
+                      <a:off x="0" y="0"/>
                       <a:ext cx="3839694" cy="2161098"/>
                     </a:xfrm>
                     <a:prstGeom prst="rect">
@@ -14308,8 +14376,8 @@
           <w:lang w:val="en-US"/>
         </w:rPr>
         <w:pict>
-          <v:shape id="_x0000_i1062" type="#_x0000_t75" style="width:317.75pt;height:192.45pt">
-            <v:imagedata r:id="rId91" o:title="2022-07-02 06_54_41-Available Updates"/>
+          <v:shape id="_x0000_i1064" type="#_x0000_t75" style="width:317.75pt;height:192.45pt">
+            <v:imagedata r:id="rId93" o:title="2022-07-02 06_54_41-Available Updates"/>
           </v:shape>
         </w:pict>
       </w:r>
@@ -14338,8 +14406,8 @@
           <w:lang w:val="en-US"/>
         </w:rPr>
         <w:pict>
-          <v:shape id="_x0000_i1063" type="#_x0000_t75" style="width:229.85pt;height:64.4pt">
-            <v:imagedata r:id="rId92" o:title="2022-07-02 06_55_07-Security Warning"/>
+          <v:shape id="_x0000_i1065" type="#_x0000_t75" style="width:229.85pt;height:64.4pt">
+            <v:imagedata r:id="rId94" o:title="2022-07-02 06_55_07-Security Warning"/>
           </v:shape>
         </w:pict>
       </w:r>
@@ -14368,16 +14436,16 @@
           <w:lang w:val="en-US"/>
         </w:rPr>
         <w:pict>
-          <v:shape id="_x0000_i1064" type="#_x0000_t75" style="width:241.6pt;height:67.85pt">
-            <v:imagedata r:id="rId93" o:title="2022-07-02 06_55_18-Software Updates"/>
+          <v:shape id="_x0000_i1066" type="#_x0000_t75" style="width:241.6pt;height:67.85pt">
+            <v:imagedata r:id="rId95" o:title="2022-07-02 06_55_18-Software Updates"/>
           </v:shape>
         </w:pict>
       </w:r>
     </w:p>
     <w:sectPr>
-      <w:footerReference w:type="default" r:id="rId94"/>
+      <w:footerReference w:type="default" r:id="rId96"/>
       <w:pgSz w:w="11906" w:h="16838"/>
-      <w:pgMar w:top="851" w:right="1417" w:bottom="709" w:left="1417" w:header="708" w:footer="708" w:gutter="0"/>
+      <w:pgMar w:top="404" w:right="1417" w:bottom="709" w:left="1417" w:header="708" w:footer="0" w:gutter="0"/>
       <w:cols w:space="708"/>
       <w:docGrid w:linePitch="360"/>
     </w:sectPr>
@@ -14415,26 +14483,48 @@
   <w:p>
     <w:pPr>
       <w:pStyle w:val="Fuzeile"/>
+    </w:pPr>
+    <w:r>
+      <w:tab/>
+    </w:r>
+    <w:r>
+      <w:tab/>
+    </w:r>
+    <w:sdt>
+      <w:sdtPr>
+        <w:id w:val="92134071"/>
+        <w:docPartObj>
+          <w:docPartGallery w:val="Page Numbers (Bottom of Page)"/>
+          <w:docPartUnique/>
+        </w:docPartObj>
+      </w:sdtPr>
+      <w:sdtContent>
+        <w:r>
+          <w:fldChar w:fldCharType="begin"/>
+        </w:r>
+        <w:r>
+          <w:instrText>PAGE   \* MERGEFORMAT</w:instrText>
+        </w:r>
+        <w:r>
+          <w:fldChar w:fldCharType="separate"/>
+        </w:r>
+        <w:r>
+          <w:rPr>
+            <w:noProof/>
+          </w:rPr>
+          <w:t>28</w:t>
+        </w:r>
+        <w:r>
+          <w:fldChar w:fldCharType="end"/>
+        </w:r>
+      </w:sdtContent>
+    </w:sdt>
+  </w:p>
+  <w:p>
+    <w:pPr>
+      <w:pStyle w:val="Fuzeile"/>
       <w:jc w:val="right"/>
     </w:pPr>
-    <w:r>
-      <w:fldChar w:fldCharType="begin"/>
-    </w:r>
-    <w:r>
-      <w:instrText>PAGE   \* MERGEFORMAT</w:instrText>
-    </w:r>
-    <w:r>
-      <w:fldChar w:fldCharType="separate"/>
-    </w:r>
-    <w:r>
-      <w:rPr>
-        <w:noProof/>
-      </w:rPr>
-      <w:t>22</w:t>
-    </w:r>
-    <w:r>
-      <w:fldChar w:fldCharType="end"/>
-    </w:r>
   </w:p>
 </w:ftr>
 </file>
@@ -14467,16 +14557,16 @@
 <file path=word/numbering.xml><?xml version="1.0" encoding="utf-8"?>
 <w:numbering xmlns:wpc="http://schemas.microsoft.com/office/word/2010/wordprocessingCanvas" xmlns:cx="http://schemas.microsoft.com/office/drawing/2014/chartex" xmlns:cx1="http://schemas.microsoft.com/office/drawing/2015/9/8/chartex" xmlns:mc="http://schemas.openxmlformats.org/markup-compatibility/2006" xmlns:o="urn:schemas-microsoft-com:office:office" xmlns:r="http://schemas.openxmlformats.org/officeDocument/2006/relationships" xmlns:m="http://schemas.openxmlformats.org/officeDocument/2006/math" xmlns:v="urn:schemas-microsoft-com:vml" xmlns:wp14="http://schemas.microsoft.com/office/word/2010/wordprocessingDrawing" xmlns:wp="http://schemas.openxmlformats.org/drawingml/2006/wordprocessingDrawing" xmlns:w10="urn:schemas-microsoft-com:office:word" xmlns:w="http://schemas.openxmlformats.org/wordprocessingml/2006/main" xmlns:w14="http://schemas.microsoft.com/office/word/2010/wordml" xmlns:w15="http://schemas.microsoft.com/office/word/2012/wordml" xmlns:w16se="http://schemas.microsoft.com/office/word/2015/wordml/symex" xmlns:wpg="http://schemas.microsoft.com/office/word/2010/wordprocessingGroup" xmlns:wpi="http://schemas.microsoft.com/office/word/2010/wordprocessingInk" xmlns:wne="http://schemas.microsoft.com/office/word/2006/wordml" xmlns:wps="http://schemas.microsoft.com/office/word/2010/wordprocessingShape" mc:Ignorable="w14 w15 w16se wp14">
   <w:abstractNum w:abstractNumId="0" w15:restartNumberingAfterBreak="0">
-    <w:nsid w:val="4DD70083"/>
+    <w:nsid w:val="38473E12"/>
     <w:multiLevelType w:val="hybridMultilevel"/>
-    <w:tmpl w:val="9522DB7E"/>
+    <w:tmpl w:val="0C7AF976"/>
     <w:lvl w:ilvl="0" w:tplc="04070001">
       <w:start w:val="1"/>
       <w:numFmt w:val="bullet"/>
       <w:lvlText w:val=""/>
       <w:lvlJc w:val="left"/>
       <w:pPr>
-        <w:ind w:left="720" w:hanging="360"/>
+        <w:ind w:left="360" w:hanging="360"/>
       </w:pPr>
       <w:rPr>
         <w:rFonts w:ascii="Symbol" w:hAnsi="Symbol" w:hint="default"/>
@@ -14488,7 +14578,7 @@
       <w:lvlText w:val="o"/>
       <w:lvlJc w:val="left"/>
       <w:pPr>
-        <w:ind w:left="1440" w:hanging="360"/>
+        <w:ind w:left="1080" w:hanging="360"/>
       </w:pPr>
       <w:rPr>
         <w:rFonts w:ascii="Courier New" w:hAnsi="Courier New" w:cs="Courier New" w:hint="default"/>
@@ -14500,7 +14590,7 @@
       <w:lvlText w:val=""/>
       <w:lvlJc w:val="left"/>
       <w:pPr>
-        <w:ind w:left="2160" w:hanging="360"/>
+        <w:ind w:left="1800" w:hanging="360"/>
       </w:pPr>
       <w:rPr>
         <w:rFonts w:ascii="Wingdings" w:hAnsi="Wingdings" w:hint="default"/>
@@ -14512,7 +14602,7 @@
       <w:lvlText w:val=""/>
       <w:lvlJc w:val="left"/>
       <w:pPr>
-        <w:ind w:left="2880" w:hanging="360"/>
+        <w:ind w:left="2520" w:hanging="360"/>
       </w:pPr>
       <w:rPr>
         <w:rFonts w:ascii="Symbol" w:hAnsi="Symbol" w:hint="default"/>
@@ -14524,7 +14614,7 @@
       <w:lvlText w:val="o"/>
       <w:lvlJc w:val="left"/>
       <w:pPr>
-        <w:ind w:left="3600" w:hanging="360"/>
+        <w:ind w:left="3240" w:hanging="360"/>
       </w:pPr>
       <w:rPr>
         <w:rFonts w:ascii="Courier New" w:hAnsi="Courier New" w:cs="Courier New" w:hint="default"/>
@@ -14536,7 +14626,7 @@
       <w:lvlText w:val=""/>
       <w:lvlJc w:val="left"/>
       <w:pPr>
-        <w:ind w:left="4320" w:hanging="360"/>
+        <w:ind w:left="3960" w:hanging="360"/>
       </w:pPr>
       <w:rPr>
         <w:rFonts w:ascii="Wingdings" w:hAnsi="Wingdings" w:hint="default"/>
@@ -14548,7 +14638,7 @@
       <w:lvlText w:val=""/>
       <w:lvlJc w:val="left"/>
       <w:pPr>
-        <w:ind w:left="5040" w:hanging="360"/>
+        <w:ind w:left="4680" w:hanging="360"/>
       </w:pPr>
       <w:rPr>
         <w:rFonts w:ascii="Symbol" w:hAnsi="Symbol" w:hint="default"/>
@@ -14560,7 +14650,7 @@
       <w:lvlText w:val="o"/>
       <w:lvlJc w:val="left"/>
       <w:pPr>
-        <w:ind w:left="5760" w:hanging="360"/>
+        <w:ind w:left="5400" w:hanging="360"/>
       </w:pPr>
       <w:rPr>
         <w:rFonts w:ascii="Courier New" w:hAnsi="Courier New" w:cs="Courier New" w:hint="default"/>
@@ -14572,6 +14662,119 @@
       <w:lvlText w:val=""/>
       <w:lvlJc w:val="left"/>
       <w:pPr>
+        <w:ind w:left="6120" w:hanging="360"/>
+      </w:pPr>
+      <w:rPr>
+        <w:rFonts w:ascii="Wingdings" w:hAnsi="Wingdings" w:hint="default"/>
+      </w:rPr>
+    </w:lvl>
+  </w:abstractNum>
+  <w:abstractNum w:abstractNumId="1" w15:restartNumberingAfterBreak="0">
+    <w:nsid w:val="4DD70083"/>
+    <w:multiLevelType w:val="hybridMultilevel"/>
+    <w:tmpl w:val="9522DB7E"/>
+    <w:lvl w:ilvl="0" w:tplc="04070001">
+      <w:start w:val="1"/>
+      <w:numFmt w:val="bullet"/>
+      <w:lvlText w:val=""/>
+      <w:lvlJc w:val="left"/>
+      <w:pPr>
+        <w:ind w:left="720" w:hanging="360"/>
+      </w:pPr>
+      <w:rPr>
+        <w:rFonts w:ascii="Symbol" w:hAnsi="Symbol" w:hint="default"/>
+      </w:rPr>
+    </w:lvl>
+    <w:lvl w:ilvl="1" w:tplc="04070003" w:tentative="1">
+      <w:start w:val="1"/>
+      <w:numFmt w:val="bullet"/>
+      <w:lvlText w:val="o"/>
+      <w:lvlJc w:val="left"/>
+      <w:pPr>
+        <w:ind w:left="1440" w:hanging="360"/>
+      </w:pPr>
+      <w:rPr>
+        <w:rFonts w:ascii="Courier New" w:hAnsi="Courier New" w:cs="Courier New" w:hint="default"/>
+      </w:rPr>
+    </w:lvl>
+    <w:lvl w:ilvl="2" w:tplc="04070005" w:tentative="1">
+      <w:start w:val="1"/>
+      <w:numFmt w:val="bullet"/>
+      <w:lvlText w:val=""/>
+      <w:lvlJc w:val="left"/>
+      <w:pPr>
+        <w:ind w:left="2160" w:hanging="360"/>
+      </w:pPr>
+      <w:rPr>
+        <w:rFonts w:ascii="Wingdings" w:hAnsi="Wingdings" w:hint="default"/>
+      </w:rPr>
+    </w:lvl>
+    <w:lvl w:ilvl="3" w:tplc="04070001" w:tentative="1">
+      <w:start w:val="1"/>
+      <w:numFmt w:val="bullet"/>
+      <w:lvlText w:val=""/>
+      <w:lvlJc w:val="left"/>
+      <w:pPr>
+        <w:ind w:left="2880" w:hanging="360"/>
+      </w:pPr>
+      <w:rPr>
+        <w:rFonts w:ascii="Symbol" w:hAnsi="Symbol" w:hint="default"/>
+      </w:rPr>
+    </w:lvl>
+    <w:lvl w:ilvl="4" w:tplc="04070003" w:tentative="1">
+      <w:start w:val="1"/>
+      <w:numFmt w:val="bullet"/>
+      <w:lvlText w:val="o"/>
+      <w:lvlJc w:val="left"/>
+      <w:pPr>
+        <w:ind w:left="3600" w:hanging="360"/>
+      </w:pPr>
+      <w:rPr>
+        <w:rFonts w:ascii="Courier New" w:hAnsi="Courier New" w:cs="Courier New" w:hint="default"/>
+      </w:rPr>
+    </w:lvl>
+    <w:lvl w:ilvl="5" w:tplc="04070005" w:tentative="1">
+      <w:start w:val="1"/>
+      <w:numFmt w:val="bullet"/>
+      <w:lvlText w:val=""/>
+      <w:lvlJc w:val="left"/>
+      <w:pPr>
+        <w:ind w:left="4320" w:hanging="360"/>
+      </w:pPr>
+      <w:rPr>
+        <w:rFonts w:ascii="Wingdings" w:hAnsi="Wingdings" w:hint="default"/>
+      </w:rPr>
+    </w:lvl>
+    <w:lvl w:ilvl="6" w:tplc="04070001" w:tentative="1">
+      <w:start w:val="1"/>
+      <w:numFmt w:val="bullet"/>
+      <w:lvlText w:val=""/>
+      <w:lvlJc w:val="left"/>
+      <w:pPr>
+        <w:ind w:left="5040" w:hanging="360"/>
+      </w:pPr>
+      <w:rPr>
+        <w:rFonts w:ascii="Symbol" w:hAnsi="Symbol" w:hint="default"/>
+      </w:rPr>
+    </w:lvl>
+    <w:lvl w:ilvl="7" w:tplc="04070003" w:tentative="1">
+      <w:start w:val="1"/>
+      <w:numFmt w:val="bullet"/>
+      <w:lvlText w:val="o"/>
+      <w:lvlJc w:val="left"/>
+      <w:pPr>
+        <w:ind w:left="5760" w:hanging="360"/>
+      </w:pPr>
+      <w:rPr>
+        <w:rFonts w:ascii="Courier New" w:hAnsi="Courier New" w:cs="Courier New" w:hint="default"/>
+      </w:rPr>
+    </w:lvl>
+    <w:lvl w:ilvl="8" w:tplc="04070005" w:tentative="1">
+      <w:start w:val="1"/>
+      <w:numFmt w:val="bullet"/>
+      <w:lvlText w:val=""/>
+      <w:lvlJc w:val="left"/>
+      <w:pPr>
         <w:ind w:left="6480" w:hanging="360"/>
       </w:pPr>
       <w:rPr>
@@ -14580,6 +14783,9 @@
     </w:lvl>
   </w:abstractNum>
   <w:num w:numId="1">
+    <w:abstractNumId w:val="1"/>
+  </w:num>
+  <w:num w:numId="2">
     <w:abstractNumId w:val="0"/>
   </w:num>
 </w:numbering>
@@ -15454,6 +15660,553 @@
 </w:styles>
 </file>
 
+<file path=word/glossary/document.xml><?xml version="1.0" encoding="utf-8"?>
+<w:glossaryDocument xmlns:wpc="http://schemas.microsoft.com/office/word/2010/wordprocessingCanvas" xmlns:cx="http://schemas.microsoft.com/office/drawing/2014/chartex" xmlns:cx1="http://schemas.microsoft.com/office/drawing/2015/9/8/chartex" xmlns:mc="http://schemas.openxmlformats.org/markup-compatibility/2006" xmlns:o="urn:schemas-microsoft-com:office:office" xmlns:r="http://schemas.openxmlformats.org/officeDocument/2006/relationships" xmlns:m="http://schemas.openxmlformats.org/officeDocument/2006/math" xmlns:v="urn:schemas-microsoft-com:vml" xmlns:wp14="http://schemas.microsoft.com/office/word/2010/wordprocessingDrawing" xmlns:wp="http://schemas.openxmlformats.org/drawingml/2006/wordprocessingDrawing" xmlns:w10="urn:schemas-microsoft-com:office:word" xmlns:w="http://schemas.openxmlformats.org/wordprocessingml/2006/main" xmlns:w14="http://schemas.microsoft.com/office/word/2010/wordml" xmlns:w15="http://schemas.microsoft.com/office/word/2012/wordml" xmlns:w16se="http://schemas.microsoft.com/office/word/2015/wordml/symex" xmlns:wpg="http://schemas.microsoft.com/office/word/2010/wordprocessingGroup" xmlns:wpi="http://schemas.microsoft.com/office/word/2010/wordprocessingInk" xmlns:wne="http://schemas.microsoft.com/office/word/2006/wordml" xmlns:wps="http://schemas.microsoft.com/office/word/2010/wordprocessingShape" mc:Ignorable="w14 w15 w16se wp14"/>
+</file>
+
+<file path=word/glossary/fontTable.xml><?xml version="1.0" encoding="utf-8"?>
+<w:fonts xmlns:mc="http://schemas.openxmlformats.org/markup-compatibility/2006" xmlns:r="http://schemas.openxmlformats.org/officeDocument/2006/relationships" xmlns:w="http://schemas.openxmlformats.org/wordprocessingml/2006/main" xmlns:w14="http://schemas.microsoft.com/office/word/2010/wordml" xmlns:w15="http://schemas.microsoft.com/office/word/2012/wordml" xmlns:w16se="http://schemas.microsoft.com/office/word/2015/wordml/symex" mc:Ignorable="w14 w15 w16se">
+  <w:font w:name="Symbol">
+    <w:panose1 w:val="05050102010706020507"/>
+    <w:charset w:val="02"/>
+    <w:family w:val="roman"/>
+    <w:pitch w:val="variable"/>
+    <w:sig w:usb0="00000000" w:usb1="10000000" w:usb2="00000000" w:usb3="00000000" w:csb0="80000000" w:csb1="00000000"/>
+  </w:font>
+  <w:font w:name="Times New Roman">
+    <w:panose1 w:val="02020603050405020304"/>
+    <w:charset w:val="00"/>
+    <w:family w:val="roman"/>
+    <w:pitch w:val="variable"/>
+    <w:sig w:usb0="E0002EFF" w:usb1="C000785B" w:usb2="00000009" w:usb3="00000000" w:csb0="000001FF" w:csb1="00000000"/>
+  </w:font>
+  <w:font w:name="Courier New">
+    <w:panose1 w:val="02070309020205020404"/>
+    <w:charset w:val="00"/>
+    <w:family w:val="modern"/>
+    <w:pitch w:val="fixed"/>
+    <w:sig w:usb0="E0002EFF" w:usb1="C0007843" w:usb2="00000009" w:usb3="00000000" w:csb0="000001FF" w:csb1="00000000"/>
+  </w:font>
+  <w:font w:name="Wingdings">
+    <w:panose1 w:val="05000000000000000000"/>
+    <w:charset w:val="02"/>
+    <w:family w:val="auto"/>
+    <w:pitch w:val="variable"/>
+    <w:sig w:usb0="00000000" w:usb1="10000000" w:usb2="00000000" w:usb3="00000000" w:csb0="80000000" w:csb1="00000000"/>
+  </w:font>
+  <w:font w:name="Calibri">
+    <w:panose1 w:val="020F0502020204030204"/>
+    <w:charset w:val="00"/>
+    <w:family w:val="swiss"/>
+    <w:pitch w:val="variable"/>
+    <w:sig w:usb0="E4002EFF" w:usb1="C000247B" w:usb2="00000009" w:usb3="00000000" w:csb0="000001FF" w:csb1="00000000"/>
+  </w:font>
+  <w:font w:name="Calibri Light">
+    <w:panose1 w:val="020F0302020204030204"/>
+    <w:charset w:val="00"/>
+    <w:family w:val="swiss"/>
+    <w:pitch w:val="variable"/>
+    <w:sig w:usb0="E4002EFF" w:usb1="C000247B" w:usb2="00000009" w:usb3="00000000" w:csb0="000001FF" w:csb1="00000000"/>
+  </w:font>
+  <w:font w:name="Segoe UI">
+    <w:panose1 w:val="020B0502040204020203"/>
+    <w:charset w:val="00"/>
+    <w:family w:val="swiss"/>
+    <w:pitch w:val="variable"/>
+    <w:sig w:usb0="E4002EFF" w:usb1="C000E47F" w:usb2="00000009" w:usb3="00000000" w:csb0="000001FF" w:csb1="00000000"/>
+  </w:font>
+  <w:font w:name="Arial Black">
+    <w:panose1 w:val="020B0A04020102020204"/>
+    <w:charset w:val="00"/>
+    <w:family w:val="swiss"/>
+    <w:pitch w:val="variable"/>
+    <w:sig w:usb0="A00002AF" w:usb1="400078FB" w:usb2="00000000" w:usb3="00000000" w:csb0="0000009F" w:csb1="00000000"/>
+  </w:font>
+  <w:font w:name="Consolas">
+    <w:panose1 w:val="020B0609020204030204"/>
+    <w:charset w:val="00"/>
+    <w:family w:val="modern"/>
+    <w:pitch w:val="fixed"/>
+    <w:sig w:usb0="E00006FF" w:usb1="0000FCFF" w:usb2="00000001" w:usb3="00000000" w:csb0="0000019F" w:csb1="00000000"/>
+  </w:font>
+</w:fonts>
+</file>
+
+<file path=word/glossary/settings.xml><?xml version="1.0" encoding="utf-8"?>
+<w:settings xmlns:mc="http://schemas.openxmlformats.org/markup-compatibility/2006" xmlns:o="urn:schemas-microsoft-com:office:office" xmlns:r="http://schemas.openxmlformats.org/officeDocument/2006/relationships" xmlns:m="http://schemas.openxmlformats.org/officeDocument/2006/math" xmlns:v="urn:schemas-microsoft-com:vml" xmlns:w10="urn:schemas-microsoft-com:office:word" xmlns:w="http://schemas.openxmlformats.org/wordprocessingml/2006/main" xmlns:w14="http://schemas.microsoft.com/office/word/2010/wordml" xmlns:w15="http://schemas.microsoft.com/office/word/2012/wordml" xmlns:w16se="http://schemas.microsoft.com/office/word/2015/wordml/symex" xmlns:sl="http://schemas.openxmlformats.org/schemaLibrary/2006/main" mc:Ignorable="w14 w15 w16se">
+  <w:view w:val="normal"/>
+  <w:defaultTabStop w:val="708"/>
+  <w:hyphenationZone w:val="425"/>
+  <w:characterSpacingControl w:val="doNotCompress"/>
+  <w:compat>
+    <w:useFELayout/>
+    <w:compatSetting w:name="compatibilityMode" w:uri="http://schemas.microsoft.com/office/word" w:val="15"/>
+    <w:compatSetting w:name="overrideTableStyleFontSizeAndJustification" w:uri="http://schemas.microsoft.com/office/word" w:val="1"/>
+    <w:compatSetting w:name="enableOpenTypeFeatures" w:uri="http://schemas.microsoft.com/office/word" w:val="1"/>
+    <w:compatSetting w:name="doNotFlipMirrorIndents" w:uri="http://schemas.microsoft.com/office/word" w:val="1"/>
+    <w:compatSetting w:name="differentiateMultirowTableHeaders" w:uri="http://schemas.microsoft.com/office/word" w:val="1"/>
+  </w:compat>
+  <w:rsids>
+    <w:rsidRoot w:val="0005126E"/>
+    <w:rsid w:val="0005126E"/>
+    <w:rsid w:val="00F96674"/>
+  </w:rsids>
+  <m:mathPr>
+    <m:mathFont m:val="Cambria Math"/>
+    <m:brkBin m:val="before"/>
+    <m:brkBinSub m:val="--"/>
+    <m:smallFrac m:val="0"/>
+    <m:dispDef/>
+    <m:lMargin m:val="0"/>
+    <m:rMargin m:val="0"/>
+    <m:defJc m:val="centerGroup"/>
+    <m:wrapIndent m:val="1440"/>
+    <m:intLim m:val="subSup"/>
+    <m:naryLim m:val="undOvr"/>
+  </m:mathPr>
+  <w:themeFontLang w:val="de-DE"/>
+  <w:clrSchemeMapping w:bg1="light1" w:t1="dark1" w:bg2="light2" w:t2="dark2" w:accent1="accent1" w:accent2="accent2" w:accent3="accent3" w:accent4="accent4" w:accent5="accent5" w:accent6="accent6" w:hyperlink="hyperlink" w:followedHyperlink="followedHyperlink"/>
+  <w:decimalSymbol w:val=","/>
+  <w:listSeparator w:val=";"/>
+  <w15:chartTrackingRefBased/>
+</w:settings>
+</file>
+
+<file path=word/glossary/styles.xml><?xml version="1.0" encoding="utf-8"?>
+<w:styles xmlns:mc="http://schemas.openxmlformats.org/markup-compatibility/2006" xmlns:r="http://schemas.openxmlformats.org/officeDocument/2006/relationships" xmlns:w="http://schemas.openxmlformats.org/wordprocessingml/2006/main" xmlns:w14="http://schemas.microsoft.com/office/word/2010/wordml" xmlns:w15="http://schemas.microsoft.com/office/word/2012/wordml" xmlns:w16se="http://schemas.microsoft.com/office/word/2015/wordml/symex" mc:Ignorable="w14 w15 w16se">
+  <w:docDefaults>
+    <w:rPrDefault>
+      <w:rPr>
+        <w:rFonts w:asciiTheme="minorHAnsi" w:eastAsiaTheme="minorEastAsia" w:hAnsiTheme="minorHAnsi" w:cstheme="minorBidi"/>
+        <w:sz w:val="22"/>
+        <w:szCs w:val="22"/>
+        <w:lang w:val="de-DE" w:eastAsia="de-DE" w:bidi="ar-SA"/>
+      </w:rPr>
+    </w:rPrDefault>
+    <w:pPrDefault>
+      <w:pPr>
+        <w:spacing w:after="160" w:line="259" w:lineRule="auto"/>
+      </w:pPr>
+    </w:pPrDefault>
+  </w:docDefaults>
+  <w:latentStyles w:defLockedState="0" w:defUIPriority="99" w:defSemiHidden="0" w:defUnhideWhenUsed="0" w:defQFormat="0" w:count="371">
+    <w:lsdException w:name="Normal" w:uiPriority="0" w:qFormat="1"/>
+    <w:lsdException w:name="heading 1" w:uiPriority="9" w:qFormat="1"/>
+    <w:lsdException w:name="heading 2" w:semiHidden="1" w:uiPriority="9" w:unhideWhenUsed="1" w:qFormat="1"/>
+    <w:lsdException w:name="heading 3" w:semiHidden="1" w:uiPriority="9" w:unhideWhenUsed="1" w:qFormat="1"/>
+    <w:lsdException w:name="heading 4" w:semiHidden="1" w:uiPriority="9" w:unhideWhenUsed="1" w:qFormat="1"/>
+    <w:lsdException w:name="heading 5" w:semiHidden="1" w:uiPriority="9" w:unhideWhenUsed="1" w:qFormat="1"/>
+    <w:lsdException w:name="heading 6" w:semiHidden="1" w:uiPriority="9" w:unhideWhenUsed="1" w:qFormat="1"/>
+    <w:lsdException w:name="heading 7" w:semiHidden="1" w:uiPriority="9" w:unhideWhenUsed="1" w:qFormat="1"/>
+    <w:lsdException w:name="heading 8" w:semiHidden="1" w:uiPriority="9" w:unhideWhenUsed="1" w:qFormat="1"/>
+    <w:lsdException w:name="heading 9" w:semiHidden="1" w:uiPriority="9" w:unhideWhenUsed="1" w:qFormat="1"/>
+    <w:lsdException w:name="index 1" w:semiHidden="1" w:unhideWhenUsed="1"/>
+    <w:lsdException w:name="index 2" w:semiHidden="1" w:unhideWhenUsed="1"/>
+    <w:lsdException w:name="index 3" w:semiHidden="1" w:unhideWhenUsed="1"/>
+    <w:lsdException w:name="index 4" w:semiHidden="1" w:unhideWhenUsed="1"/>
+    <w:lsdException w:name="index 5" w:semiHidden="1" w:unhideWhenUsed="1"/>
+    <w:lsdException w:name="index 6" w:semiHidden="1" w:unhideWhenUsed="1"/>
+    <w:lsdException w:name="index 7" w:semiHidden="1" w:unhideWhenUsed="1"/>
+    <w:lsdException w:name="index 8" w:semiHidden="1" w:unhideWhenUsed="1"/>
+    <w:lsdException w:name="index 9" w:semiHidden="1" w:unhideWhenUsed="1"/>
+    <w:lsdException w:name="toc 1" w:semiHidden="1" w:uiPriority="39" w:unhideWhenUsed="1"/>
+    <w:lsdException w:name="toc 2" w:semiHidden="1" w:uiPriority="39" w:unhideWhenUsed="1"/>
+    <w:lsdException w:name="toc 3" w:semiHidden="1" w:uiPriority="39" w:unhideWhenUsed="1"/>
+    <w:lsdException w:name="toc 4" w:semiHidden="1" w:uiPriority="39" w:unhideWhenUsed="1"/>
+    <w:lsdException w:name="toc 5" w:semiHidden="1" w:uiPriority="39" w:unhideWhenUsed="1"/>
+    <w:lsdException w:name="toc 6" w:semiHidden="1" w:uiPriority="39" w:unhideWhenUsed="1"/>
+    <w:lsdException w:name="toc 7" w:semiHidden="1" w:uiPriority="39" w:unhideWhenUsed="1"/>
+    <w:lsdException w:name="toc 8" w:semiHidden="1" w:uiPriority="39" w:unhideWhenUsed="1"/>
+    <w:lsdException w:name="toc 9" w:semiHidden="1" w:uiPriority="39" w:unhideWhenUsed="1"/>
+    <w:lsdException w:name="Normal Indent" w:semiHidden="1" w:unhideWhenUsed="1"/>
+    <w:lsdException w:name="footnote text" w:semiHidden="1" w:unhideWhenUsed="1"/>
+    <w:lsdException w:name="annotation text" w:semiHidden="1" w:unhideWhenUsed="1"/>
+    <w:lsdException w:name="header" w:semiHidden="1" w:unhideWhenUsed="1"/>
+    <w:lsdException w:name="footer" w:semiHidden="1" w:unhideWhenUsed="1"/>
+    <w:lsdException w:name="index heading" w:semiHidden="1" w:unhideWhenUsed="1"/>
+    <w:lsdException w:name="caption" w:semiHidden="1" w:uiPriority="35" w:unhideWhenUsed="1" w:qFormat="1"/>
+    <w:lsdException w:name="table of figures" w:semiHidden="1" w:unhideWhenUsed="1"/>
+    <w:lsdException w:name="envelope address" w:semiHidden="1" w:unhideWhenUsed="1"/>
+    <w:lsdException w:name="envelope return" w:semiHidden="1" w:unhideWhenUsed="1"/>
+    <w:lsdException w:name="footnote reference" w:semiHidden="1" w:unhideWhenUsed="1"/>
+    <w:lsdException w:name="annotation reference" w:semiHidden="1" w:unhideWhenUsed="1"/>
+    <w:lsdException w:name="line number" w:semiHidden="1" w:unhideWhenUsed="1"/>
+    <w:lsdException w:name="page number" w:semiHidden="1" w:unhideWhenUsed="1"/>
+    <w:lsdException w:name="endnote reference" w:semiHidden="1" w:unhideWhenUsed="1"/>
+    <w:lsdException w:name="endnote text" w:semiHidden="1" w:unhideWhenUsed="1"/>
+    <w:lsdException w:name="table of authorities" w:semiHidden="1" w:unhideWhenUsed="1"/>
+    <w:lsdException w:name="macro" w:semiHidden="1" w:unhideWhenUsed="1"/>
+    <w:lsdException w:name="toa heading" w:semiHidden="1" w:unhideWhenUsed="1"/>
+    <w:lsdException w:name="List" w:semiHidden="1" w:unhideWhenUsed="1"/>
+    <w:lsdException w:name="List Bullet" w:semiHidden="1" w:unhideWhenUsed="1"/>
+    <w:lsdException w:name="List Number" w:semiHidden="1" w:unhideWhenUsed="1"/>
+    <w:lsdException w:name="List 2" w:semiHidden="1" w:unhideWhenUsed="1"/>
+    <w:lsdException w:name="List 3" w:semiHidden="1" w:unhideWhenUsed="1"/>
+    <w:lsdException w:name="List 4" w:semiHidden="1" w:unhideWhenUsed="1"/>
+    <w:lsdException w:name="List 5" w:semiHidden="1" w:unhideWhenUsed="1"/>
+    <w:lsdException w:name="List Bullet 2" w:semiHidden="1" w:unhideWhenUsed="1"/>
+    <w:lsdException w:name="List Bullet 3" w:semiHidden="1" w:unhideWhenUsed="1"/>
+    <w:lsdException w:name="List Bullet 4" w:semiHidden="1" w:unhideWhenUsed="1"/>
+    <w:lsdException w:name="List Bullet 5" w:semiHidden="1" w:unhideWhenUsed="1"/>
+    <w:lsdException w:name="List Number 2" w:semiHidden="1" w:unhideWhenUsed="1"/>
+    <w:lsdException w:name="List Number 3" w:semiHidden="1" w:unhideWhenUsed="1"/>
+    <w:lsdException w:name="List Number 4" w:semiHidden="1" w:unhideWhenUsed="1"/>
+    <w:lsdException w:name="List Number 5" w:semiHidden="1" w:unhideWhenUsed="1"/>
+    <w:lsdException w:name="Title" w:uiPriority="10" w:qFormat="1"/>
+    <w:lsdException w:name="Closing" w:semiHidden="1" w:unhideWhenUsed="1"/>
+    <w:lsdException w:name="Signature" w:semiHidden="1" w:unhideWhenUsed="1"/>
+    <w:lsdException w:name="Default Paragraph Font" w:semiHidden="1" w:uiPriority="1" w:unhideWhenUsed="1"/>
+    <w:lsdException w:name="Body Text" w:semiHidden="1" w:unhideWhenUsed="1"/>
+    <w:lsdException w:name="Body Text Indent" w:semiHidden="1" w:unhideWhenUsed="1"/>
+    <w:lsdException w:name="List Continue" w:semiHidden="1" w:unhideWhenUsed="1"/>
+    <w:lsdException w:name="List Continue 2" w:semiHidden="1" w:unhideWhenUsed="1"/>
+    <w:lsdException w:name="List Continue 3" w:semiHidden="1" w:unhideWhenUsed="1"/>
+    <w:lsdException w:name="List Continue 4" w:semiHidden="1" w:unhideWhenUsed="1"/>
+    <w:lsdException w:name="List Continue 5" w:semiHidden="1" w:unhideWhenUsed="1"/>
+    <w:lsdException w:name="Message Header" w:semiHidden="1" w:unhideWhenUsed="1"/>
+    <w:lsdException w:name="Subtitle" w:uiPriority="11" w:qFormat="1"/>
+    <w:lsdException w:name="Salutation" w:semiHidden="1" w:unhideWhenUsed="1"/>
+    <w:lsdException w:name="Date" w:semiHidden="1" w:unhideWhenUsed="1"/>
+    <w:lsdException w:name="Body Text First Indent" w:semiHidden="1" w:unhideWhenUsed="1"/>
+    <w:lsdException w:name="Body Text First Indent 2" w:semiHidden="1" w:unhideWhenUsed="1"/>
+    <w:lsdException w:name="Note Heading" w:semiHidden="1" w:unhideWhenUsed="1"/>
+    <w:lsdException w:name="Body Text 2" w:semiHidden="1" w:unhideWhenUsed="1"/>
+    <w:lsdException w:name="Body Text 3" w:semiHidden="1" w:unhideWhenUsed="1"/>
+    <w:lsdException w:name="Body Text Indent 2" w:semiHidden="1" w:unhideWhenUsed="1"/>
+    <w:lsdException w:name="Body Text Indent 3" w:semiHidden="1" w:unhideWhenUsed="1"/>
+    <w:lsdException w:name="Block Text" w:semiHidden="1" w:unhideWhenUsed="1"/>
+    <w:lsdException w:name="Hyperlink" w:semiHidden="1" w:unhideWhenUsed="1"/>
+    <w:lsdException w:name="FollowedHyperlink" w:semiHidden="1" w:unhideWhenUsed="1"/>
+    <w:lsdException w:name="Strong" w:uiPriority="22" w:qFormat="1"/>
+    <w:lsdException w:name="Emphasis" w:uiPriority="20" w:qFormat="1"/>
+    <w:lsdException w:name="Document Map" w:semiHidden="1" w:unhideWhenUsed="1"/>
+    <w:lsdException w:name="Plain Text" w:semiHidden="1" w:unhideWhenUsed="1"/>
+    <w:lsdException w:name="E-mail Signature" w:semiHidden="1" w:unhideWhenUsed="1"/>
+    <w:lsdException w:name="HTML Top of Form" w:semiHidden="1" w:unhideWhenUsed="1"/>
+    <w:lsdException w:name="HTML Bottom of Form" w:semiHidden="1" w:unhideWhenUsed="1"/>
+    <w:lsdException w:name="Normal (Web)" w:semiHidden="1" w:unhideWhenUsed="1"/>
+    <w:lsdException w:name="HTML Acronym" w:semiHidden="1" w:unhideWhenUsed="1"/>
+    <w:lsdException w:name="HTML Address" w:semiHidden="1" w:unhideWhenUsed="1"/>
+    <w:lsdException w:name="HTML Cite" w:semiHidden="1" w:unhideWhenUsed="1"/>
+    <w:lsdException w:name="HTML Code" w:semiHidden="1" w:unhideWhenUsed="1"/>
+    <w:lsdException w:name="HTML Definition" w:semiHidden="1" w:unhideWhenUsed="1"/>
+    <w:lsdException w:name="HTML Keyboard" w:semiHidden="1" w:unhideWhenUsed="1"/>
+    <w:lsdException w:name="HTML Preformatted" w:semiHidden="1" w:unhideWhenUsed="1"/>
+    <w:lsdException w:name="HTML Sample" w:semiHidden="1" w:unhideWhenUsed="1"/>
+    <w:lsdException w:name="HTML Typewriter" w:semiHidden="1" w:unhideWhenUsed="1"/>
+    <w:lsdException w:name="HTML Variable" w:semiHidden="1" w:unhideWhenUsed="1"/>
+    <w:lsdException w:name="Normal Table" w:semiHidden="1" w:unhideWhenUsed="1"/>
+    <w:lsdException w:name="annotation subject" w:semiHidden="1" w:unhideWhenUsed="1"/>
+    <w:lsdException w:name="No List" w:semiHidden="1" w:unhideWhenUsed="1"/>
+    <w:lsdException w:name="Outline List 1" w:semiHidden="1" w:unhideWhenUsed="1"/>
+    <w:lsdException w:name="Outline List 2" w:semiHidden="1" w:unhideWhenUsed="1"/>
+    <w:lsdException w:name="Outline List 3" w:semiHidden="1" w:unhideWhenUsed="1"/>
+    <w:lsdException w:name="Table Simple 1" w:semiHidden="1" w:unhideWhenUsed="1"/>
+    <w:lsdException w:name="Table Simple 2" w:semiHidden="1" w:unhideWhenUsed="1"/>
+    <w:lsdException w:name="Table Simple 3" w:semiHidden="1" w:unhideWhenUsed="1"/>
+    <w:lsdException w:name="Table Classic 1" w:semiHidden="1" w:unhideWhenUsed="1"/>
+    <w:lsdException w:name="Table Classic 2" w:semiHidden="1" w:unhideWhenUsed="1"/>
+    <w:lsdException w:name="Table Classic 3" w:semiHidden="1" w:unhideWhenUsed="1"/>
+    <w:lsdException w:name="Table Classic 4" w:semiHidden="1" w:unhideWhenUsed="1"/>
+    <w:lsdException w:name="Table Colorful 1" w:semiHidden="1" w:unhideWhenUsed="1"/>
+    <w:lsdException w:name="Table Colorful 2" w:semiHidden="1" w:unhideWhenUsed="1"/>
+    <w:lsdException w:name="Table Colorful 3" w:semiHidden="1" w:unhideWhenUsed="1"/>
+    <w:lsdException w:name="Table Columns 1" w:semiHidden="1" w:unhideWhenUsed="1"/>
+    <w:lsdException w:name="Table Columns 2" w:semiHidden="1" w:unhideWhenUsed="1"/>
+    <w:lsdException w:name="Table Columns 3" w:semiHidden="1" w:unhideWhenUsed="1"/>
+    <w:lsdException w:name="Table Columns 4" w:semiHidden="1" w:unhideWhenUsed="1"/>
+    <w:lsdException w:name="Table Columns 5" w:semiHidden="1" w:unhideWhenUsed="1"/>
+    <w:lsdException w:name="Table Grid 1" w:semiHidden="1" w:unhideWhenUsed="1"/>
+    <w:lsdException w:name="Table Grid 2" w:semiHidden="1" w:unhideWhenUsed="1"/>
+    <w:lsdException w:name="Table Grid 3" w:semiHidden="1" w:unhideWhenUsed="1"/>
+    <w:lsdException w:name="Table Grid 4" w:semiHidden="1" w:unhideWhenUsed="1"/>
+    <w:lsdException w:name="Table Grid 5" w:semiHidden="1" w:unhideWhenUsed="1"/>
+    <w:lsdException w:name="Table Grid 6" w:semiHidden="1" w:unhideWhenUsed="1"/>
+    <w:lsdException w:name="Table Grid 7" w:semiHidden="1" w:unhideWhenUsed="1"/>
+    <w:lsdException w:name="Table Grid 8" w:semiHidden="1" w:unhideWhenUsed="1"/>
+    <w:lsdException w:name="Table List 1" w:semiHidden="1" w:unhideWhenUsed="1"/>
+    <w:lsdException w:name="Table List 2" w:semiHidden="1" w:unhideWhenUsed="1"/>
+    <w:lsdException w:name="Table List 3" w:semiHidden="1" w:unhideWhenUsed="1"/>
+    <w:lsdException w:name="Table List 4" w:semiHidden="1" w:unhideWhenUsed="1"/>
+    <w:lsdException w:name="Table List 5" w:semiHidden="1" w:unhideWhenUsed="1"/>
+    <w:lsdException w:name="Table List 6" w:semiHidden="1" w:unhideWhenUsed="1"/>
+    <w:lsdException w:name="Table List 7" w:semiHidden="1" w:unhideWhenUsed="1"/>
+    <w:lsdException w:name="Table List 8" w:semiHidden="1" w:unhideWhenUsed="1"/>
+    <w:lsdException w:name="Table 3D effects 1" w:semiHidden="1" w:unhideWhenUsed="1"/>
+    <w:lsdException w:name="Table 3D effects 2" w:semiHidden="1" w:unhideWhenUsed="1"/>
+    <w:lsdException w:name="Table 3D effects 3" w:semiHidden="1" w:unhideWhenUsed="1"/>
+    <w:lsdException w:name="Table Contemporary" w:semiHidden="1" w:unhideWhenUsed="1"/>
+    <w:lsdException w:name="Table Elegant" w:semiHidden="1" w:unhideWhenUsed="1"/>
+    <w:lsdException w:name="Table Professional" w:semiHidden="1" w:unhideWhenUsed="1"/>
+    <w:lsdException w:name="Table Subtle 1" w:semiHidden="1" w:unhideWhenUsed="1"/>
+    <w:lsdException w:name="Table Subtle 2" w:semiHidden="1" w:unhideWhenUsed="1"/>
+    <w:lsdException w:name="Table Web 1" w:semiHidden="1" w:unhideWhenUsed="1"/>
+    <w:lsdException w:name="Table Web 2" w:semiHidden="1" w:unhideWhenUsed="1"/>
+    <w:lsdException w:name="Table Web 3" w:semiHidden="1" w:unhideWhenUsed="1"/>
+    <w:lsdException w:name="Balloon Text" w:semiHidden="1" w:unhideWhenUsed="1"/>
+    <w:lsdException w:name="Table Grid" w:uiPriority="39"/>
+    <w:lsdException w:name="Table Theme" w:semiHidden="1" w:unhideWhenUsed="1"/>
+    <w:lsdException w:name="Placeholder Text" w:semiHidden="1"/>
+    <w:lsdException w:name="No Spacing" w:uiPriority="1" w:qFormat="1"/>
+    <w:lsdException w:name="Light Shading" w:uiPriority="60"/>
+    <w:lsdException w:name="Light List" w:uiPriority="61"/>
+    <w:lsdException w:name="Light Grid" w:uiPriority="62"/>
+    <w:lsdException w:name="Medium Shading 1" w:uiPriority="63"/>
+    <w:lsdException w:name="Medium Shading 2" w:uiPriority="64"/>
+    <w:lsdException w:name="Medium List 1" w:uiPriority="65"/>
+    <w:lsdException w:name="Medium List 2" w:uiPriority="66"/>
+    <w:lsdException w:name="Medium Grid 1" w:uiPriority="67"/>
+    <w:lsdException w:name="Medium Grid 2" w:uiPriority="68"/>
+    <w:lsdException w:name="Medium Grid 3" w:uiPriority="69"/>
+    <w:lsdException w:name="Dark List" w:uiPriority="70"/>
+    <w:lsdException w:name="Colorful Shading" w:uiPriority="71"/>
+    <w:lsdException w:name="Colorful List" w:uiPriority="72"/>
+    <w:lsdException w:name="Colorful Grid" w:uiPriority="73"/>
+    <w:lsdException w:name="Light Shading Accent 1" w:uiPriority="60"/>
+    <w:lsdException w:name="Light List Accent 1" w:uiPriority="61"/>
+    <w:lsdException w:name="Light Grid Accent 1" w:uiPriority="62"/>
+    <w:lsdException w:name="Medium Shading 1 Accent 1" w:uiPriority="63"/>
+    <w:lsdException w:name="Medium Shading 2 Accent 1" w:uiPriority="64"/>
+    <w:lsdException w:name="Medium List 1 Accent 1" w:uiPriority="65"/>
+    <w:lsdException w:name="Revision" w:semiHidden="1"/>
+    <w:lsdException w:name="List Paragraph" w:uiPriority="34" w:qFormat="1"/>
+    <w:lsdException w:name="Quote" w:uiPriority="29" w:qFormat="1"/>
+    <w:lsdException w:name="Intense Quote" w:uiPriority="30" w:qFormat="1"/>
+    <w:lsdException w:name="Medium List 2 Accent 1" w:uiPriority="66"/>
+    <w:lsdException w:name="Medium Grid 1 Accent 1" w:uiPriority="67"/>
+    <w:lsdException w:name="Medium Grid 2 Accent 1" w:uiPriority="68"/>
+    <w:lsdException w:name="Medium Grid 3 Accent 1" w:uiPriority="69"/>
+    <w:lsdException w:name="Dark List Accent 1" w:uiPriority="70"/>
+    <w:lsdException w:name="Colorful Shading Accent 1" w:uiPriority="71"/>
+    <w:lsdException w:name="Colorful List Accent 1" w:uiPriority="72"/>
+    <w:lsdException w:name="Colorful Grid Accent 1" w:uiPriority="73"/>
+    <w:lsdException w:name="Light Shading Accent 2" w:uiPriority="60"/>
+    <w:lsdException w:name="Light List Accent 2" w:uiPriority="61"/>
+    <w:lsdException w:name="Light Grid Accent 2" w:uiPriority="62"/>
+    <w:lsdException w:name="Medium Shading 1 Accent 2" w:uiPriority="63"/>
+    <w:lsdException w:name="Medium Shading 2 Accent 2" w:uiPriority="64"/>
+    <w:lsdException w:name="Medium List 1 Accent 2" w:uiPriority="65"/>
+    <w:lsdException w:name="Medium List 2 Accent 2" w:uiPriority="66"/>
+    <w:lsdException w:name="Medium Grid 1 Accent 2" w:uiPriority="67"/>
+    <w:lsdException w:name="Medium Grid 2 Accent 2" w:uiPriority="68"/>
+    <w:lsdException w:name="Medium Grid 3 Accent 2" w:uiPriority="69"/>
+    <w:lsdException w:name="Dark List Accent 2" w:uiPriority="70"/>
+    <w:lsdException w:name="Colorful Shading Accent 2" w:uiPriority="71"/>
+    <w:lsdException w:name="Colorful List Accent 2" w:uiPriority="72"/>
+    <w:lsdException w:name="Colorful Grid Accent 2" w:uiPriority="73"/>
+    <w:lsdException w:name="Light Shading Accent 3" w:uiPriority="60"/>
+    <w:lsdException w:name="Light List Accent 3" w:uiPriority="61"/>
+    <w:lsdException w:name="Light Grid Accent 3" w:uiPriority="62"/>
+    <w:lsdException w:name="Medium Shading 1 Accent 3" w:uiPriority="63"/>
+    <w:lsdException w:name="Medium Shading 2 Accent 3" w:uiPriority="64"/>
+    <w:lsdException w:name="Medium List 1 Accent 3" w:uiPriority="65"/>
+    <w:lsdException w:name="Medium List 2 Accent 3" w:uiPriority="66"/>
+    <w:lsdException w:name="Medium Grid 1 Accent 3" w:uiPriority="67"/>
+    <w:lsdException w:name="Medium Grid 2 Accent 3" w:uiPriority="68"/>
+    <w:lsdException w:name="Medium Grid 3 Accent 3" w:uiPriority="69"/>
+    <w:lsdException w:name="Dark List Accent 3" w:uiPriority="70"/>
+    <w:lsdException w:name="Colorful Shading Accent 3" w:uiPriority="71"/>
+    <w:lsdException w:name="Colorful List Accent 3" w:uiPriority="72"/>
+    <w:lsdException w:name="Colorful Grid Accent 3" w:uiPriority="73"/>
+    <w:lsdException w:name="Light Shading Accent 4" w:uiPriority="60"/>
+    <w:lsdException w:name="Light List Accent 4" w:uiPriority="61"/>
+    <w:lsdException w:name="Light Grid Accent 4" w:uiPriority="62"/>
+    <w:lsdException w:name="Medium Shading 1 Accent 4" w:uiPriority="63"/>
+    <w:lsdException w:name="Medium Shading 2 Accent 4" w:uiPriority="64"/>
+    <w:lsdException w:name="Medium List 1 Accent 4" w:uiPriority="65"/>
+    <w:lsdException w:name="Medium List 2 Accent 4" w:uiPriority="66"/>
+    <w:lsdException w:name="Medium Grid 1 Accent 4" w:uiPriority="67"/>
+    <w:lsdException w:name="Medium Grid 2 Accent 4" w:uiPriority="68"/>
+    <w:lsdException w:name="Medium Grid 3 Accent 4" w:uiPriority="69"/>
+    <w:lsdException w:name="Dark List Accent 4" w:uiPriority="70"/>
+    <w:lsdException w:name="Colorful Shading Accent 4" w:uiPriority="71"/>
+    <w:lsdException w:name="Colorful List Accent 4" w:uiPriority="72"/>
+    <w:lsdException w:name="Colorful Grid Accent 4" w:uiPriority="73"/>
+    <w:lsdException w:name="Light Shading Accent 5" w:uiPriority="60"/>
+    <w:lsdException w:name="Light List Accent 5" w:uiPriority="61"/>
+    <w:lsdException w:name="Light Grid Accent 5" w:uiPriority="62"/>
+    <w:lsdException w:name="Medium Shading 1 Accent 5" w:uiPriority="63"/>
+    <w:lsdException w:name="Medium Shading 2 Accent 5" w:uiPriority="64"/>
+    <w:lsdException w:name="Medium List 1 Accent 5" w:uiPriority="65"/>
+    <w:lsdException w:name="Medium List 2 Accent 5" w:uiPriority="66"/>
+    <w:lsdException w:name="Medium Grid 1 Accent 5" w:uiPriority="67"/>
+    <w:lsdException w:name="Medium Grid 2 Accent 5" w:uiPriority="68"/>
+    <w:lsdException w:name="Medium Grid 3 Accent 5" w:uiPriority="69"/>
+    <w:lsdException w:name="Dark List Accent 5" w:uiPriority="70"/>
+    <w:lsdException w:name="Colorful Shading Accent 5" w:uiPriority="71"/>
+    <w:lsdException w:name="Colorful List Accent 5" w:uiPriority="72"/>
+    <w:lsdException w:name="Colorful Grid Accent 5" w:uiPriority="73"/>
+    <w:lsdException w:name="Light Shading Accent 6" w:uiPriority="60"/>
+    <w:lsdException w:name="Light List Accent 6" w:uiPriority="61"/>
+    <w:lsdException w:name="Light Grid Accent 6" w:uiPriority="62"/>
+    <w:lsdException w:name="Medium Shading 1 Accent 6" w:uiPriority="63"/>
+    <w:lsdException w:name="Medium Shading 2 Accent 6" w:uiPriority="64"/>
+    <w:lsdException w:name="Medium List 1 Accent 6" w:uiPriority="65"/>
+    <w:lsdException w:name="Medium List 2 Accent 6" w:uiPriority="66"/>
+    <w:lsdException w:name="Medium Grid 1 Accent 6" w:uiPriority="67"/>
+    <w:lsdException w:name="Medium Grid 2 Accent 6" w:uiPriority="68"/>
+    <w:lsdException w:name="Medium Grid 3 Accent 6" w:uiPriority="69"/>
+    <w:lsdException w:name="Dark List Accent 6" w:uiPriority="70"/>
+    <w:lsdException w:name="Colorful Shading Accent 6" w:uiPriority="71"/>
+    <w:lsdException w:name="Colorful List Accent 6" w:uiPriority="72"/>
+    <w:lsdException w:name="Colorful Grid Accent 6" w:uiPriority="73"/>
+    <w:lsdException w:name="Subtle Emphasis" w:uiPriority="19" w:qFormat="1"/>
+    <w:lsdException w:name="Intense Emphasis" w:uiPriority="21" w:qFormat="1"/>
+    <w:lsdException w:name="Subtle Reference" w:uiPriority="31" w:qFormat="1"/>
+    <w:lsdException w:name="Intense Reference" w:uiPriority="32" w:qFormat="1"/>
+    <w:lsdException w:name="Book Title" w:uiPriority="33" w:qFormat="1"/>
+    <w:lsdException w:name="Bibliography" w:semiHidden="1" w:uiPriority="37" w:unhideWhenUsed="1"/>
+    <w:lsdException w:name="TOC Heading" w:semiHidden="1" w:uiPriority="39" w:unhideWhenUsed="1" w:qFormat="1"/>
+    <w:lsdException w:name="Plain Table 1" w:uiPriority="41"/>
+    <w:lsdException w:name="Plain Table 2" w:uiPriority="42"/>
+    <w:lsdException w:name="Plain Table 3" w:uiPriority="43"/>
+    <w:lsdException w:name="Plain Table 4" w:uiPriority="44"/>
+    <w:lsdException w:name="Plain Table 5" w:uiPriority="45"/>
+    <w:lsdException w:name="Grid Table Light" w:uiPriority="40"/>
+    <w:lsdException w:name="Grid Table 1 Light" w:uiPriority="46"/>
+    <w:lsdException w:name="Grid Table 2" w:uiPriority="47"/>
+    <w:lsdException w:name="Grid Table 3" w:uiPriority="48"/>
+    <w:lsdException w:name="Grid Table 4" w:uiPriority="49"/>
+    <w:lsdException w:name="Grid Table 5 Dark" w:uiPriority="50"/>
+    <w:lsdException w:name="Grid Table 6 Colorful" w:uiPriority="51"/>
+    <w:lsdException w:name="Grid Table 7 Colorful" w:uiPriority="52"/>
+    <w:lsdException w:name="Grid Table 1 Light Accent 1" w:uiPriority="46"/>
+    <w:lsdException w:name="Grid Table 2 Accent 1" w:uiPriority="47"/>
+    <w:lsdException w:name="Grid Table 3 Accent 1" w:uiPriority="48"/>
+    <w:lsdException w:name="Grid Table 4 Accent 1" w:uiPriority="49"/>
+    <w:lsdException w:name="Grid Table 5 Dark Accent 1" w:uiPriority="50"/>
+    <w:lsdException w:name="Grid Table 6 Colorful Accent 1" w:uiPriority="51"/>
+    <w:lsdException w:name="Grid Table 7 Colorful Accent 1" w:uiPriority="52"/>
+    <w:lsdException w:name="Grid Table 1 Light Accent 2" w:uiPriority="46"/>
+    <w:lsdException w:name="Grid Table 2 Accent 2" w:uiPriority="47"/>
+    <w:lsdException w:name="Grid Table 3 Accent 2" w:uiPriority="48"/>
+    <w:lsdException w:name="Grid Table 4 Accent 2" w:uiPriority="49"/>
+    <w:lsdException w:name="Grid Table 5 Dark Accent 2" w:uiPriority="50"/>
+    <w:lsdException w:name="Grid Table 6 Colorful Accent 2" w:uiPriority="51"/>
+    <w:lsdException w:name="Grid Table 7 Colorful Accent 2" w:uiPriority="52"/>
+    <w:lsdException w:name="Grid Table 1 Light Accent 3" w:uiPriority="46"/>
+    <w:lsdException w:name="Grid Table 2 Accent 3" w:uiPriority="47"/>
+    <w:lsdException w:name="Grid Table 3 Accent 3" w:uiPriority="48"/>
+    <w:lsdException w:name="Grid Table 4 Accent 3" w:uiPriority="49"/>
+    <w:lsdException w:name="Grid Table 5 Dark Accent 3" w:uiPriority="50"/>
+    <w:lsdException w:name="Grid Table 6 Colorful Accent 3" w:uiPriority="51"/>
+    <w:lsdException w:name="Grid Table 7 Colorful Accent 3" w:uiPriority="52"/>
+    <w:lsdException w:name="Grid Table 1 Light Accent 4" w:uiPriority="46"/>
+    <w:lsdException w:name="Grid Table 2 Accent 4" w:uiPriority="47"/>
+    <w:lsdException w:name="Grid Table 3 Accent 4" w:uiPriority="48"/>
+    <w:lsdException w:name="Grid Table 4 Accent 4" w:uiPriority="49"/>
+    <w:lsdException w:name="Grid Table 5 Dark Accent 4" w:uiPriority="50"/>
+    <w:lsdException w:name="Grid Table 6 Colorful Accent 4" w:uiPriority="51"/>
+    <w:lsdException w:name="Grid Table 7 Colorful Accent 4" w:uiPriority="52"/>
+    <w:lsdException w:name="Grid Table 1 Light Accent 5" w:uiPriority="46"/>
+    <w:lsdException w:name="Grid Table 2 Accent 5" w:uiPriority="47"/>
+    <w:lsdException w:name="Grid Table 3 Accent 5" w:uiPriority="48"/>
+    <w:lsdException w:name="Grid Table 4 Accent 5" w:uiPriority="49"/>
+    <w:lsdException w:name="Grid Table 5 Dark Accent 5" w:uiPriority="50"/>
+    <w:lsdException w:name="Grid Table 6 Colorful Accent 5" w:uiPriority="51"/>
+    <w:lsdException w:name="Grid Table 7 Colorful Accent 5" w:uiPriority="52"/>
+    <w:lsdException w:name="Grid Table 1 Light Accent 6" w:uiPriority="46"/>
+    <w:lsdException w:name="Grid Table 2 Accent 6" w:uiPriority="47"/>
+    <w:lsdException w:name="Grid Table 3 Accent 6" w:uiPriority="48"/>
+    <w:lsdException w:name="Grid Table 4 Accent 6" w:uiPriority="49"/>
+    <w:lsdException w:name="Grid Table 5 Dark Accent 6" w:uiPriority="50"/>
+    <w:lsdException w:name="Grid Table 6 Colorful Accent 6" w:uiPriority="51"/>
+    <w:lsdException w:name="Grid Table 7 Colorful Accent 6" w:uiPriority="52"/>
+    <w:lsdException w:name="List Table 1 Light" w:uiPriority="46"/>
+    <w:lsdException w:name="List Table 2" w:uiPriority="47"/>
+    <w:lsdException w:name="List Table 3" w:uiPriority="48"/>
+    <w:lsdException w:name="List Table 4" w:uiPriority="49"/>
+    <w:lsdException w:name="List Table 5 Dark" w:uiPriority="50"/>
+    <w:lsdException w:name="List Table 6 Colorful" w:uiPriority="51"/>
+    <w:lsdException w:name="List Table 7 Colorful" w:uiPriority="52"/>
+    <w:lsdException w:name="List Table 1 Light Accent 1" w:uiPriority="46"/>
+    <w:lsdException w:name="List Table 2 Accent 1" w:uiPriority="47"/>
+    <w:lsdException w:name="List Table 3 Accent 1" w:uiPriority="48"/>
+    <w:lsdException w:name="List Table 4 Accent 1" w:uiPriority="49"/>
+    <w:lsdException w:name="List Table 5 Dark Accent 1" w:uiPriority="50"/>
+    <w:lsdException w:name="List Table 6 Colorful Accent 1" w:uiPriority="51"/>
+    <w:lsdException w:name="List Table 7 Colorful Accent 1" w:uiPriority="52"/>
+    <w:lsdException w:name="List Table 1 Light Accent 2" w:uiPriority="46"/>
+    <w:lsdException w:name="List Table 2 Accent 2" w:uiPriority="47"/>
+    <w:lsdException w:name="List Table 3 Accent 2" w:uiPriority="48"/>
+    <w:lsdException w:name="List Table 4 Accent 2" w:uiPriority="49"/>
+    <w:lsdException w:name="List Table 5 Dark Accent 2" w:uiPriority="50"/>
+    <w:lsdException w:name="List Table 6 Colorful Accent 2" w:uiPriority="51"/>
+    <w:lsdException w:name="List Table 7 Colorful Accent 2" w:uiPriority="52"/>
+    <w:lsdException w:name="List Table 1 Light Accent 3" w:uiPriority="46"/>
+    <w:lsdException w:name="List Table 2 Accent 3" w:uiPriority="47"/>
+    <w:lsdException w:name="List Table 3 Accent 3" w:uiPriority="48"/>
+    <w:lsdException w:name="List Table 4 Accent 3" w:uiPriority="49"/>
+    <w:lsdException w:name="List Table 5 Dark Accent 3" w:uiPriority="50"/>
+    <w:lsdException w:name="List Table 6 Colorful Accent 3" w:uiPriority="51"/>
+    <w:lsdException w:name="List Table 7 Colorful Accent 3" w:uiPriority="52"/>
+    <w:lsdException w:name="List Table 1 Light Accent 4" w:uiPriority="46"/>
+    <w:lsdException w:name="List Table 2 Accent 4" w:uiPriority="47"/>
+    <w:lsdException w:name="List Table 3 Accent 4" w:uiPriority="48"/>
+    <w:lsdException w:name="List Table 4 Accent 4" w:uiPriority="49"/>
+    <w:lsdException w:name="List Table 5 Dark Accent 4" w:uiPriority="50"/>
+    <w:lsdException w:name="List Table 6 Colorful Accent 4" w:uiPriority="51"/>
+    <w:lsdException w:name="List Table 7 Colorful Accent 4" w:uiPriority="52"/>
+    <w:lsdException w:name="List Table 1 Light Accent 5" w:uiPriority="46"/>
+    <w:lsdException w:name="List Table 2 Accent 5" w:uiPriority="47"/>
+    <w:lsdException w:name="List Table 3 Accent 5" w:uiPriority="48"/>
+    <w:lsdException w:name="List Table 4 Accent 5" w:uiPriority="49"/>
+    <w:lsdException w:name="List Table 5 Dark Accent 5" w:uiPriority="50"/>
+    <w:lsdException w:name="List Table 6 Colorful Accent 5" w:uiPriority="51"/>
+    <w:lsdException w:name="List Table 7 Colorful Accent 5" w:uiPriority="52"/>
+    <w:lsdException w:name="List Table 1 Light Accent 6" w:uiPriority="46"/>
+    <w:lsdException w:name="List Table 2 Accent 6" w:uiPriority="47"/>
+    <w:lsdException w:name="List Table 3 Accent 6" w:uiPriority="48"/>
+    <w:lsdException w:name="List Table 4 Accent 6" w:uiPriority="49"/>
+    <w:lsdException w:name="List Table 5 Dark Accent 6" w:uiPriority="50"/>
+    <w:lsdException w:name="List Table 6 Colorful Accent 6" w:uiPriority="51"/>
+    <w:lsdException w:name="List Table 7 Colorful Accent 6" w:uiPriority="52"/>
+  </w:latentStyles>
+  <w:style w:type="paragraph" w:default="1" w:styleId="Standard">
+    <w:name w:val="Normal"/>
+    <w:qFormat/>
+  </w:style>
+  <w:style w:type="character" w:default="1" w:styleId="Absatz-Standardschriftart">
+    <w:name w:val="Default Paragraph Font"/>
+    <w:uiPriority w:val="1"/>
+    <w:semiHidden/>
+    <w:unhideWhenUsed/>
+  </w:style>
+  <w:style w:type="table" w:default="1" w:styleId="NormaleTabelle">
+    <w:name w:val="Normal Table"/>
+    <w:uiPriority w:val="99"/>
+    <w:semiHidden/>
+    <w:unhideWhenUsed/>
+    <w:tblPr>
+      <w:tblInd w:w="0" w:type="dxa"/>
+      <w:tblCellMar>
+        <w:top w:w="0" w:type="dxa"/>
+        <w:left w:w="108" w:type="dxa"/>
+        <w:bottom w:w="0" w:type="dxa"/>
+        <w:right w:w="108" w:type="dxa"/>
+      </w:tblCellMar>
+    </w:tblPr>
+  </w:style>
+  <w:style w:type="numbering" w:default="1" w:styleId="KeineListe">
+    <w:name w:val="No List"/>
+    <w:uiPriority w:val="99"/>
+    <w:semiHidden/>
+    <w:unhideWhenUsed/>
+  </w:style>
+  <w:style w:type="paragraph" w:customStyle="1" w:styleId="BD61B989AC93432EBF763B2762ECD6D2">
+    <w:name w:val="BD61B989AC93432EBF763B2762ECD6D2"/>
+    <w:rsid w:val="0005126E"/>
+  </w:style>
+</w:styles>
+</file>
+
+<file path=word/glossary/webSettings.xml><?xml version="1.0" encoding="utf-8"?>
+<w:webSettings xmlns:mc="http://schemas.openxmlformats.org/markup-compatibility/2006" xmlns:r="http://schemas.openxmlformats.org/officeDocument/2006/relationships" xmlns:w="http://schemas.openxmlformats.org/wordprocessingml/2006/main" xmlns:w14="http://schemas.microsoft.com/office/word/2010/wordml" xmlns:w15="http://schemas.microsoft.com/office/word/2012/wordml" xmlns:w16se="http://schemas.microsoft.com/office/word/2015/wordml/symex" mc:Ignorable="w14 w15 w16se">
+  <w:optimizeForBrowser/>
+  <w:allowPNG/>
+</w:webSettings>
+</file>
+
 <file path=word/theme/theme1.xml><?xml version="1.0" encoding="utf-8"?>
 <a:theme xmlns:a="http://schemas.openxmlformats.org/drawingml/2006/main" name="Office Theme">
   <a:themeElements>
@@ -15720,7 +16473,7 @@
 </file>
 
 <file path=customXml/itemProps1.xml><?xml version="1.0" encoding="utf-8"?>
-<ds:datastoreItem xmlns:ds="http://schemas.openxmlformats.org/officeDocument/2006/customXml" ds:itemID="{D2B487FF-A63B-4BE7-884A-4B7C1150C63F}">
+<ds:datastoreItem xmlns:ds="http://schemas.openxmlformats.org/officeDocument/2006/customXml" ds:itemID="{53D65973-3D74-4351-929C-F5D75FBFAB60}">
   <ds:schemaRefs>
     <ds:schemaRef ds:uri="http://schemas.openxmlformats.org/officeDocument/2006/bibliography"/>
   </ds:schemaRefs>

</xml_diff>